<commit_message>
Changes to the docs to reflect the  the past week's hours
</commit_message>
<xml_diff>
--- a/docs/Milestone_1_ProjectLogSection.docx
+++ b/docs/Milestone_1_ProjectLogSection.docx
@@ -757,10 +757,7 @@
           </w:p>
           <w:p>
             <w:r>
-              <w:t xml:space="preserve">2) </w:t>
-            </w:r>
-            <w:r>
-              <w:t>Begin to create project structure, version control and test framework</w:t>
+              <w:t>2) Begin to create project structure, version control and test framework</w:t>
             </w:r>
           </w:p>
           <w:p>
@@ -852,6 +849,9 @@
             <w:pPr>
               <w:jc w:val="center"/>
             </w:pPr>
+            <w:r>
+              <w:t>1</w:t>
+            </w:r>
           </w:p>
         </w:tc>
         <w:tc>
@@ -872,6 +872,9 @@
             <w:pPr>
               <w:jc w:val="center"/>
             </w:pPr>
+            <w:r>
+              <w:t>1</w:t>
+            </w:r>
           </w:p>
         </w:tc>
         <w:tc>
@@ -889,12 +892,585 @@
             </w:tcMar>
           </w:tcPr>
           <w:p>
+            <w:r>
+              <w:t>1) Met with mentor Prof Lee Wee Sun to discuss our ideas and the possible implementation of machine learning</w:t>
+            </w:r>
+          </w:p>
+        </w:tc>
+      </w:tr>
+      <w:tr>
+        <w:trPr>
+          <w:trHeight w:val="290"/>
+        </w:trPr>
+        <w:tc>
+          <w:tcPr>
+            <w:tcW w:w="573" w:type="dxa"/>
+            <w:tcBorders>
+              <w:top w:val="single" w:sz="4" w:space="0" w:color="00000A"/>
+              <w:left w:val="single" w:sz="4" w:space="0" w:color="00000A"/>
+              <w:bottom w:val="single" w:sz="4" w:space="0" w:color="00000A"/>
+              <w:right w:val="single" w:sz="4" w:space="0" w:color="00000A"/>
+            </w:tcBorders>
+            <w:shd w:val="clear" w:color="auto" w:fill="auto"/>
+            <w:tcMar>
+              <w:left w:w="108" w:type="dxa"/>
+            </w:tcMar>
+          </w:tcPr>
+          <w:p>
+            <w:r>
+              <w:t>6</w:t>
+            </w:r>
+          </w:p>
+        </w:tc>
+        <w:tc>
+          <w:tcPr>
+            <w:tcW w:w="3346" w:type="dxa"/>
+            <w:tcBorders>
+              <w:top w:val="single" w:sz="4" w:space="0" w:color="00000A"/>
+              <w:left w:val="single" w:sz="4" w:space="0" w:color="00000A"/>
+              <w:bottom w:val="single" w:sz="4" w:space="0" w:color="00000A"/>
+              <w:right w:val="single" w:sz="4" w:space="0" w:color="00000A"/>
+            </w:tcBorders>
+            <w:shd w:val="clear" w:color="auto" w:fill="auto"/>
+            <w:tcMar>
+              <w:left w:w="108" w:type="dxa"/>
+            </w:tcMar>
+          </w:tcPr>
+          <w:p>
+            <w:r>
+              <w:t xml:space="preserve">Programming at home: </w:t>
+            </w:r>
+          </w:p>
+          <w:p>
+            <w:r>
+              <w:t>Backend &amp; Telegram Bot</w:t>
+            </w:r>
+          </w:p>
+        </w:tc>
+        <w:tc>
+          <w:tcPr>
+            <w:tcW w:w="1252" w:type="dxa"/>
+            <w:tcBorders>
+              <w:top w:val="single" w:sz="4" w:space="0" w:color="00000A"/>
+              <w:left w:val="single" w:sz="4" w:space="0" w:color="00000A"/>
+              <w:bottom w:val="single" w:sz="4" w:space="0" w:color="00000A"/>
+              <w:right w:val="single" w:sz="4" w:space="0" w:color="00000A"/>
+            </w:tcBorders>
+            <w:shd w:val="clear" w:color="auto" w:fill="auto"/>
+            <w:tcMar>
+              <w:left w:w="108" w:type="dxa"/>
+            </w:tcMar>
+          </w:tcPr>
+          <w:p>
+            <w:pPr>
+              <w:jc w:val="center"/>
+            </w:pPr>
+            <w:r>
+              <w:t>21/5/2016</w:t>
+            </w:r>
+          </w:p>
+        </w:tc>
+        <w:tc>
+          <w:tcPr>
+            <w:tcW w:w="855" w:type="dxa"/>
+            <w:tcBorders>
+              <w:top w:val="single" w:sz="4" w:space="0" w:color="00000A"/>
+              <w:left w:val="single" w:sz="4" w:space="0" w:color="00000A"/>
+              <w:bottom w:val="single" w:sz="4" w:space="0" w:color="00000A"/>
+              <w:right w:val="single" w:sz="4" w:space="0" w:color="00000A"/>
+            </w:tcBorders>
+            <w:shd w:val="clear" w:color="auto" w:fill="auto"/>
+            <w:tcMar>
+              <w:left w:w="108" w:type="dxa"/>
+            </w:tcMar>
+          </w:tcPr>
+          <w:p>
+            <w:pPr>
+              <w:jc w:val="center"/>
+            </w:pPr>
+            <w:r>
+              <w:t>2</w:t>
+            </w:r>
+          </w:p>
+        </w:tc>
+        <w:tc>
+          <w:tcPr>
+            <w:tcW w:w="809" w:type="dxa"/>
+            <w:tcBorders>
+              <w:top w:val="single" w:sz="4" w:space="0" w:color="00000A"/>
+              <w:left w:val="single" w:sz="4" w:space="0" w:color="00000A"/>
+              <w:bottom w:val="single" w:sz="4" w:space="0" w:color="00000A"/>
+              <w:right w:val="single" w:sz="4" w:space="0" w:color="00000A"/>
+            </w:tcBorders>
+            <w:shd w:val="clear" w:color="auto" w:fill="auto"/>
+            <w:tcMar>
+              <w:left w:w="108" w:type="dxa"/>
+            </w:tcMar>
+          </w:tcPr>
+          <w:p>
+            <w:pPr>
+              <w:jc w:val="center"/>
+            </w:pPr>
+            <w:r>
+              <w:t>2</w:t>
+            </w:r>
+          </w:p>
+        </w:tc>
+        <w:tc>
+          <w:tcPr>
+            <w:tcW w:w="4255" w:type="dxa"/>
+            <w:tcBorders>
+              <w:top w:val="single" w:sz="4" w:space="0" w:color="00000A"/>
+              <w:left w:val="single" w:sz="4" w:space="0" w:color="00000A"/>
+              <w:bottom w:val="single" w:sz="4" w:space="0" w:color="00000A"/>
+              <w:right w:val="single" w:sz="4" w:space="0" w:color="00000A"/>
+            </w:tcBorders>
+            <w:shd w:val="clear" w:color="auto" w:fill="auto"/>
+            <w:tcMar>
+              <w:left w:w="108" w:type="dxa"/>
+            </w:tcMar>
+          </w:tcPr>
+          <w:p>
+            <w:r>
+              <w:t>1) Develop database models</w:t>
+            </w:r>
+          </w:p>
+          <w:p>
+            <w:r>
+              <w:t>2) Handle simple telegram messages</w:t>
+            </w:r>
+          </w:p>
+        </w:tc>
+      </w:tr>
+      <w:tr>
+        <w:tc>
+          <w:tcPr>
+            <w:tcW w:w="573" w:type="dxa"/>
+            <w:tcBorders>
+              <w:top w:val="single" w:sz="4" w:space="0" w:color="00000A"/>
+              <w:left w:val="single" w:sz="4" w:space="0" w:color="00000A"/>
+              <w:bottom w:val="single" w:sz="4" w:space="0" w:color="00000A"/>
+              <w:right w:val="single" w:sz="4" w:space="0" w:color="00000A"/>
+            </w:tcBorders>
+            <w:shd w:val="clear" w:color="auto" w:fill="auto"/>
+            <w:tcMar>
+              <w:left w:w="108" w:type="dxa"/>
+            </w:tcMar>
+          </w:tcPr>
+          <w:p>
+            <w:r>
+              <w:t>7</w:t>
+            </w:r>
+          </w:p>
+        </w:tc>
+        <w:tc>
+          <w:tcPr>
+            <w:tcW w:w="3346" w:type="dxa"/>
+            <w:tcBorders>
+              <w:top w:val="single" w:sz="4" w:space="0" w:color="00000A"/>
+              <w:left w:val="single" w:sz="4" w:space="0" w:color="00000A"/>
+              <w:bottom w:val="single" w:sz="4" w:space="0" w:color="00000A"/>
+              <w:right w:val="single" w:sz="4" w:space="0" w:color="00000A"/>
+            </w:tcBorders>
+            <w:shd w:val="clear" w:color="auto" w:fill="auto"/>
+            <w:tcMar>
+              <w:left w:w="108" w:type="dxa"/>
+            </w:tcMar>
+          </w:tcPr>
+          <w:p>
+            <w:r>
+              <w:t xml:space="preserve">Programming at home: </w:t>
+            </w:r>
+          </w:p>
+          <w:p>
+            <w:r>
+              <w:t>Backend &amp; Telegram Bot</w:t>
+            </w:r>
+          </w:p>
+        </w:tc>
+        <w:tc>
+          <w:tcPr>
+            <w:tcW w:w="1252" w:type="dxa"/>
+            <w:tcBorders>
+              <w:top w:val="single" w:sz="4" w:space="0" w:color="00000A"/>
+              <w:left w:val="single" w:sz="4" w:space="0" w:color="00000A"/>
+              <w:bottom w:val="single" w:sz="4" w:space="0" w:color="00000A"/>
+              <w:right w:val="single" w:sz="4" w:space="0" w:color="00000A"/>
+            </w:tcBorders>
+            <w:shd w:val="clear" w:color="auto" w:fill="auto"/>
+            <w:tcMar>
+              <w:left w:w="108" w:type="dxa"/>
+            </w:tcMar>
+          </w:tcPr>
+          <w:p>
+            <w:pPr>
+              <w:jc w:val="center"/>
+            </w:pPr>
+            <w:r>
+              <w:t>22/5/2016</w:t>
+            </w:r>
+          </w:p>
+        </w:tc>
+        <w:tc>
+          <w:tcPr>
+            <w:tcW w:w="855" w:type="dxa"/>
+            <w:tcBorders>
+              <w:top w:val="single" w:sz="4" w:space="0" w:color="00000A"/>
+              <w:left w:val="single" w:sz="4" w:space="0" w:color="00000A"/>
+              <w:bottom w:val="single" w:sz="4" w:space="0" w:color="00000A"/>
+              <w:right w:val="single" w:sz="4" w:space="0" w:color="00000A"/>
+            </w:tcBorders>
+            <w:shd w:val="clear" w:color="auto" w:fill="auto"/>
+            <w:tcMar>
+              <w:left w:w="108" w:type="dxa"/>
+            </w:tcMar>
+          </w:tcPr>
+          <w:p>
+            <w:pPr>
+              <w:jc w:val="center"/>
+            </w:pPr>
+            <w:r>
+              <w:t>4</w:t>
+            </w:r>
+          </w:p>
+        </w:tc>
+        <w:tc>
+          <w:tcPr>
+            <w:tcW w:w="809" w:type="dxa"/>
+            <w:tcBorders>
+              <w:top w:val="single" w:sz="4" w:space="0" w:color="00000A"/>
+              <w:left w:val="single" w:sz="4" w:space="0" w:color="00000A"/>
+              <w:bottom w:val="single" w:sz="4" w:space="0" w:color="00000A"/>
+              <w:right w:val="single" w:sz="4" w:space="0" w:color="00000A"/>
+            </w:tcBorders>
+            <w:shd w:val="clear" w:color="auto" w:fill="auto"/>
+            <w:tcMar>
+              <w:left w:w="108" w:type="dxa"/>
+            </w:tcMar>
+          </w:tcPr>
+          <w:p>
+            <w:pPr>
+              <w:jc w:val="center"/>
+            </w:pPr>
+            <w:r>
+              <w:t>4</w:t>
+            </w:r>
+          </w:p>
+        </w:tc>
+        <w:tc>
+          <w:tcPr>
+            <w:tcW w:w="4255" w:type="dxa"/>
+            <w:tcBorders>
+              <w:top w:val="single" w:sz="4" w:space="0" w:color="00000A"/>
+              <w:left w:val="single" w:sz="4" w:space="0" w:color="00000A"/>
+              <w:bottom w:val="single" w:sz="4" w:space="0" w:color="00000A"/>
+              <w:right w:val="single" w:sz="4" w:space="0" w:color="00000A"/>
+            </w:tcBorders>
+            <w:shd w:val="clear" w:color="auto" w:fill="auto"/>
+            <w:tcMar>
+              <w:left w:w="108" w:type="dxa"/>
+            </w:tcMar>
+          </w:tcPr>
+          <w:p>
+            <w:r>
+              <w:t>1) Develop database models</w:t>
+            </w:r>
+          </w:p>
+          <w:p>
+            <w:r>
+              <w:t>2) Handle simple telegram messages</w:t>
+            </w:r>
+          </w:p>
+        </w:tc>
+      </w:tr>
+      <w:tr>
+        <w:tc>
+          <w:tcPr>
+            <w:tcW w:w="573" w:type="dxa"/>
+            <w:tcBorders>
+              <w:top w:val="single" w:sz="4" w:space="0" w:color="00000A"/>
+              <w:left w:val="single" w:sz="4" w:space="0" w:color="00000A"/>
+              <w:bottom w:val="single" w:sz="4" w:space="0" w:color="00000A"/>
+              <w:right w:val="single" w:sz="4" w:space="0" w:color="00000A"/>
+            </w:tcBorders>
+            <w:shd w:val="clear" w:color="auto" w:fill="auto"/>
+            <w:tcMar>
+              <w:left w:w="108" w:type="dxa"/>
+            </w:tcMar>
+          </w:tcPr>
+          <w:p>
+            <w:r>
+              <w:t>8</w:t>
+            </w:r>
+          </w:p>
+        </w:tc>
+        <w:tc>
+          <w:tcPr>
+            <w:tcW w:w="3346" w:type="dxa"/>
+            <w:tcBorders>
+              <w:top w:val="single" w:sz="4" w:space="0" w:color="00000A"/>
+              <w:left w:val="single" w:sz="4" w:space="0" w:color="00000A"/>
+              <w:bottom w:val="single" w:sz="4" w:space="0" w:color="00000A"/>
+              <w:right w:val="single" w:sz="4" w:space="0" w:color="00000A"/>
+            </w:tcBorders>
+            <w:shd w:val="clear" w:color="auto" w:fill="auto"/>
+            <w:tcMar>
+              <w:left w:w="108" w:type="dxa"/>
+            </w:tcMar>
+          </w:tcPr>
+          <w:p>
+            <w:r>
+              <w:t>Programming at home:</w:t>
+            </w:r>
+          </w:p>
+          <w:p>
+            <w:r>
+              <w:t>Backend &amp; Telegram Bot</w:t>
+            </w:r>
+          </w:p>
+        </w:tc>
+        <w:tc>
+          <w:tcPr>
+            <w:tcW w:w="1252" w:type="dxa"/>
+            <w:tcBorders>
+              <w:top w:val="single" w:sz="4" w:space="0" w:color="00000A"/>
+              <w:left w:val="single" w:sz="4" w:space="0" w:color="00000A"/>
+              <w:bottom w:val="single" w:sz="4" w:space="0" w:color="00000A"/>
+              <w:right w:val="single" w:sz="4" w:space="0" w:color="00000A"/>
+            </w:tcBorders>
+            <w:shd w:val="clear" w:color="auto" w:fill="auto"/>
+            <w:tcMar>
+              <w:left w:w="108" w:type="dxa"/>
+            </w:tcMar>
+          </w:tcPr>
+          <w:p>
+            <w:pPr>
+              <w:jc w:val="center"/>
+            </w:pPr>
+            <w:r>
+              <w:t>23/5/2016</w:t>
+            </w:r>
+          </w:p>
+        </w:tc>
+        <w:tc>
+          <w:tcPr>
+            <w:tcW w:w="855" w:type="dxa"/>
+            <w:tcBorders>
+              <w:top w:val="single" w:sz="4" w:space="0" w:color="00000A"/>
+              <w:left w:val="single" w:sz="4" w:space="0" w:color="00000A"/>
+              <w:bottom w:val="single" w:sz="4" w:space="0" w:color="00000A"/>
+              <w:right w:val="single" w:sz="4" w:space="0" w:color="00000A"/>
+            </w:tcBorders>
+            <w:shd w:val="clear" w:color="auto" w:fill="auto"/>
+            <w:tcMar>
+              <w:left w:w="108" w:type="dxa"/>
+            </w:tcMar>
+          </w:tcPr>
+          <w:p>
+            <w:pPr>
+              <w:jc w:val="center"/>
+            </w:pPr>
+            <w:r>
+              <w:t>1</w:t>
+            </w:r>
+          </w:p>
+        </w:tc>
+        <w:tc>
+          <w:tcPr>
+            <w:tcW w:w="809" w:type="dxa"/>
+            <w:tcBorders>
+              <w:top w:val="single" w:sz="4" w:space="0" w:color="00000A"/>
+              <w:left w:val="single" w:sz="4" w:space="0" w:color="00000A"/>
+              <w:bottom w:val="single" w:sz="4" w:space="0" w:color="00000A"/>
+              <w:right w:val="single" w:sz="4" w:space="0" w:color="00000A"/>
+            </w:tcBorders>
+            <w:shd w:val="clear" w:color="auto" w:fill="auto"/>
+            <w:tcMar>
+              <w:left w:w="108" w:type="dxa"/>
+            </w:tcMar>
+          </w:tcPr>
+          <w:p>
+            <w:pPr>
+              <w:jc w:val="center"/>
+            </w:pPr>
+            <w:r>
+              <w:t>1</w:t>
+            </w:r>
+          </w:p>
+        </w:tc>
+        <w:tc>
+          <w:tcPr>
+            <w:tcW w:w="4255" w:type="dxa"/>
+            <w:tcBorders>
+              <w:top w:val="single" w:sz="4" w:space="0" w:color="00000A"/>
+              <w:left w:val="single" w:sz="4" w:space="0" w:color="00000A"/>
+              <w:bottom w:val="single" w:sz="4" w:space="0" w:color="00000A"/>
+              <w:right w:val="single" w:sz="4" w:space="0" w:color="00000A"/>
+            </w:tcBorders>
+            <w:shd w:val="clear" w:color="auto" w:fill="auto"/>
+            <w:tcMar>
+              <w:left w:w="108" w:type="dxa"/>
+            </w:tcMar>
+          </w:tcPr>
+          <w:p>
+            <w:r>
+              <w:t>1) Develop database models</w:t>
+            </w:r>
+          </w:p>
+          <w:p>
+            <w:r>
+              <w:t>2) Developed skeleton to handle telegram messages that use callbacks</w:t>
+            </w:r>
+          </w:p>
+        </w:tc>
+      </w:tr>
+      <w:tr>
+        <w:tc>
+          <w:tcPr>
+            <w:tcW w:w="573" w:type="dxa"/>
+            <w:tcBorders>
+              <w:top w:val="single" w:sz="4" w:space="0" w:color="00000A"/>
+              <w:left w:val="single" w:sz="4" w:space="0" w:color="00000A"/>
+              <w:bottom w:val="single" w:sz="4" w:space="0" w:color="00000A"/>
+              <w:right w:val="single" w:sz="4" w:space="0" w:color="00000A"/>
+            </w:tcBorders>
+            <w:shd w:val="clear" w:color="auto" w:fill="auto"/>
+            <w:tcMar>
+              <w:left w:w="108" w:type="dxa"/>
+            </w:tcMar>
+          </w:tcPr>
+          <w:p>
+            <w:r>
+              <w:t>9</w:t>
+            </w:r>
+          </w:p>
+        </w:tc>
+        <w:tc>
+          <w:tcPr>
+            <w:tcW w:w="3346" w:type="dxa"/>
+            <w:tcBorders>
+              <w:top w:val="single" w:sz="4" w:space="0" w:color="00000A"/>
+              <w:left w:val="single" w:sz="4" w:space="0" w:color="00000A"/>
+              <w:bottom w:val="single" w:sz="4" w:space="0" w:color="00000A"/>
+              <w:right w:val="single" w:sz="4" w:space="0" w:color="00000A"/>
+            </w:tcBorders>
+            <w:shd w:val="clear" w:color="auto" w:fill="auto"/>
+            <w:tcMar>
+              <w:left w:w="108" w:type="dxa"/>
+            </w:tcMar>
+          </w:tcPr>
+          <w:p>
+            <w:r>
+              <w:t>Programming at home:</w:t>
+            </w:r>
+          </w:p>
+          <w:p>
+            <w:r>
+              <w:t>Backend &amp; Telegram Bot</w:t>
+            </w:r>
+          </w:p>
+        </w:tc>
+        <w:tc>
+          <w:tcPr>
+            <w:tcW w:w="1252" w:type="dxa"/>
+            <w:tcBorders>
+              <w:top w:val="single" w:sz="4" w:space="0" w:color="00000A"/>
+              <w:left w:val="single" w:sz="4" w:space="0" w:color="00000A"/>
+              <w:bottom w:val="single" w:sz="4" w:space="0" w:color="00000A"/>
+              <w:right w:val="single" w:sz="4" w:space="0" w:color="00000A"/>
+            </w:tcBorders>
+            <w:shd w:val="clear" w:color="auto" w:fill="auto"/>
+            <w:tcMar>
+              <w:left w:w="108" w:type="dxa"/>
+            </w:tcMar>
+          </w:tcPr>
+          <w:p>
+            <w:pPr>
+              <w:jc w:val="center"/>
+            </w:pPr>
+            <w:r>
+              <w:t>24/5/2016</w:t>
+            </w:r>
+          </w:p>
+        </w:tc>
+        <w:tc>
+          <w:tcPr>
+            <w:tcW w:w="855" w:type="dxa"/>
+            <w:tcBorders>
+              <w:top w:val="single" w:sz="4" w:space="0" w:color="00000A"/>
+              <w:left w:val="single" w:sz="4" w:space="0" w:color="00000A"/>
+              <w:bottom w:val="single" w:sz="4" w:space="0" w:color="00000A"/>
+              <w:right w:val="single" w:sz="4" w:space="0" w:color="00000A"/>
+            </w:tcBorders>
+            <w:shd w:val="clear" w:color="auto" w:fill="auto"/>
+            <w:tcMar>
+              <w:left w:w="108" w:type="dxa"/>
+            </w:tcMar>
+          </w:tcPr>
+          <w:p>
+            <w:pPr>
+              <w:jc w:val="center"/>
+            </w:pPr>
+            <w:r>
+              <w:t>2</w:t>
+            </w:r>
+          </w:p>
+        </w:tc>
+        <w:tc>
+          <w:tcPr>
+            <w:tcW w:w="809" w:type="dxa"/>
+            <w:tcBorders>
+              <w:top w:val="single" w:sz="4" w:space="0" w:color="00000A"/>
+              <w:left w:val="single" w:sz="4" w:space="0" w:color="00000A"/>
+              <w:bottom w:val="single" w:sz="4" w:space="0" w:color="00000A"/>
+              <w:right w:val="single" w:sz="4" w:space="0" w:color="00000A"/>
+            </w:tcBorders>
+            <w:shd w:val="clear" w:color="auto" w:fill="auto"/>
+            <w:tcMar>
+              <w:left w:w="108" w:type="dxa"/>
+            </w:tcMar>
+          </w:tcPr>
+          <w:p>
+            <w:pPr>
+              <w:jc w:val="center"/>
+            </w:pPr>
+            <w:r>
+              <w:t>2</w:t>
+            </w:r>
+          </w:p>
+        </w:tc>
+        <w:tc>
+          <w:tcPr>
+            <w:tcW w:w="4255" w:type="dxa"/>
+            <w:tcBorders>
+              <w:top w:val="single" w:sz="4" w:space="0" w:color="00000A"/>
+              <w:left w:val="single" w:sz="4" w:space="0" w:color="00000A"/>
+              <w:bottom w:val="single" w:sz="4" w:space="0" w:color="00000A"/>
+              <w:right w:val="single" w:sz="4" w:space="0" w:color="00000A"/>
+            </w:tcBorders>
+            <w:shd w:val="clear" w:color="auto" w:fill="auto"/>
+            <w:tcMar>
+              <w:left w:w="108" w:type="dxa"/>
+            </w:tcMar>
+          </w:tcPr>
+          <w:p>
+            <w:r>
+              <w:t>1) Develop different database functions</w:t>
+            </w:r>
+          </w:p>
+          <w:p>
+            <w:r>
+              <w:t xml:space="preserve">2) Developed </w:t>
+            </w:r>
             <w:bookmarkStart w:id="1" w:name="_GoBack"/>
             <w:bookmarkEnd w:id="1"/>
           </w:p>
         </w:tc>
       </w:tr>
       <w:tr>
+        <w:trPr>
+          <w:trHeight w:val="249"/>
+        </w:trPr>
         <w:tc>
           <w:tcPr>
             <w:tcW w:w="573" w:type="dxa"/>
@@ -911,7 +1487,7 @@
           </w:tcPr>
           <w:p>
             <w:r>
-              <w:t>6</w:t>
+              <w:t>10</w:t>
             </w:r>
           </w:p>
         </w:tc>
@@ -929,7 +1505,11 @@
               <w:left w:w="108" w:type="dxa"/>
             </w:tcMar>
           </w:tcPr>
-          <w:p/>
+          <w:p>
+            <w:r>
+              <w:t>Programming at home:</w:t>
+            </w:r>
+          </w:p>
         </w:tc>
         <w:tc>
           <w:tcPr>

</xml_diff>

<commit_message>
Inline keyboard buttons can now work across multiple users. Issue: If the server were to be restarted, the CallbackBot which is supposed to be running permanently would be shut down, this means that the user has to init the bot again by talking.
</commit_message>
<xml_diff>
--- a/docs/Milestone_1_ProjectLogSection.docx
+++ b/docs/Milestone_1_ProjectLogSection.docx
@@ -11,32 +11,1738 @@
           <w:u w:val="single"/>
         </w:rPr>
       </w:pPr>
-      <w:r>
+    </w:p>
+    <w:p>
+      <w:pPr>
+        <w:pStyle w:val="NormalWeb"/>
+        <w:spacing w:before="0" w:beforeAutospacing="0" w:after="240" w:afterAutospacing="0"/>
+        <w:jc w:val="center"/>
+      </w:pPr>
+      <w:proofErr w:type="spellStart"/>
+      <w:r>
+        <w:rPr>
+          <w:rFonts w:ascii="Arial" w:hAnsi="Arial" w:cs="Arial"/>
+          <w:b/>
+          <w:bCs/>
+          <w:color w:val="333333"/>
+          <w:sz w:val="36"/>
+          <w:szCs w:val="36"/>
+        </w:rPr>
+        <w:t>BotMother</w:t>
+      </w:r>
+      <w:proofErr w:type="spellEnd"/>
+    </w:p>
+    <w:p>
+      <w:pPr>
+        <w:pStyle w:val="NormalWeb"/>
+        <w:spacing w:before="0" w:beforeAutospacing="0" w:after="240" w:afterAutospacing="0"/>
+        <w:jc w:val="center"/>
+      </w:pPr>
+      <w:r>
+        <w:rPr>
+          <w:rFonts w:ascii="Arial" w:hAnsi="Arial" w:cs="Arial"/>
+          <w:b/>
+          <w:bCs/>
+          <w:color w:val="333333"/>
+          <w:sz w:val="28"/>
+          <w:szCs w:val="28"/>
+        </w:rPr>
+        <w:t>A Chat-Based Forum System</w:t>
+      </w:r>
+    </w:p>
+    <w:p>
+      <w:pPr>
+        <w:pStyle w:val="NormalWeb"/>
+        <w:spacing w:before="0" w:beforeAutospacing="0" w:after="240" w:afterAutospacing="0"/>
+        <w:jc w:val="center"/>
+      </w:pPr>
+      <w:proofErr w:type="spellStart"/>
+      <w:r>
+        <w:rPr>
+          <w:rFonts w:ascii="Arial" w:hAnsi="Arial" w:cs="Arial"/>
+          <w:color w:val="333333"/>
+        </w:rPr>
+        <w:t>Sriram</w:t>
+      </w:r>
+      <w:proofErr w:type="spellEnd"/>
+      <w:r>
+        <w:rPr>
+          <w:rFonts w:ascii="Arial" w:hAnsi="Arial" w:cs="Arial"/>
+          <w:color w:val="333333"/>
+        </w:rPr>
+        <w:t xml:space="preserve"> Sami / Tang Yew Siang</w:t>
+      </w:r>
+    </w:p>
+    <w:p>
+      <w:pPr>
+        <w:pStyle w:val="NormalWeb"/>
+        <w:spacing w:before="240" w:beforeAutospacing="0" w:after="240" w:afterAutospacing="0"/>
+        <w:jc w:val="center"/>
+      </w:pPr>
+      <w:proofErr w:type="spellStart"/>
+      <w:r>
+        <w:rPr>
+          <w:rFonts w:ascii="Arial" w:hAnsi="Arial" w:cs="Arial"/>
+          <w:color w:val="333333"/>
+          <w:sz w:val="20"/>
+          <w:szCs w:val="20"/>
+        </w:rPr>
+        <w:t>Github</w:t>
+      </w:r>
+      <w:proofErr w:type="spellEnd"/>
+      <w:r>
+        <w:rPr>
+          <w:rFonts w:ascii="Arial" w:hAnsi="Arial" w:cs="Arial"/>
+          <w:color w:val="333333"/>
+          <w:sz w:val="20"/>
+          <w:szCs w:val="20"/>
+        </w:rPr>
+        <w:t xml:space="preserve"> source code:</w:t>
+      </w:r>
+      <w:hyperlink r:id="rId5" w:history="1">
+        <w:r>
+          <w:rPr>
+            <w:rStyle w:val="Hyperlink"/>
+            <w:rFonts w:ascii="Arial" w:hAnsi="Arial" w:cs="Arial"/>
+            <w:color w:val="333333"/>
+            <w:sz w:val="20"/>
+            <w:szCs w:val="20"/>
+          </w:rPr>
+          <w:t xml:space="preserve"> </w:t>
+        </w:r>
+        <w:r>
+          <w:rPr>
+            <w:rStyle w:val="Hyperlink"/>
+            <w:rFonts w:ascii="Arial" w:hAnsi="Arial" w:cs="Arial"/>
+            <w:color w:val="1155CC"/>
+            <w:sz w:val="20"/>
+            <w:szCs w:val="20"/>
+          </w:rPr>
+          <w:t>https://github.com/frizensami/botmother</w:t>
+        </w:r>
+      </w:hyperlink>
+    </w:p>
+    <w:p>
+      <w:pPr>
+        <w:pStyle w:val="NormalWeb"/>
+        <w:spacing w:before="0" w:beforeAutospacing="0" w:after="240" w:afterAutospacing="0"/>
+      </w:pPr>
+      <w:r>
+        <w:rPr>
+          <w:rFonts w:ascii="Arial" w:hAnsi="Arial" w:cs="Arial"/>
+          <w:noProof/>
+          <w:color w:val="333333"/>
+          <w:sz w:val="20"/>
+          <w:szCs w:val="20"/>
+        </w:rPr>
+        <w:drawing>
+          <wp:inline distT="0" distB="0" distL="0" distR="0" wp14:anchorId="371283BF" wp14:editId="77951713">
+            <wp:extent cx="6649978" cy="3748397"/>
+            <wp:effectExtent l="0" t="0" r="0" b="0"/>
+            <wp:docPr id="2" name="Picture 2" descr="https://lh3.googleusercontent.com/raT7czxJ8Ev6VrfIoUvsONzYMnPv3sEzqalcB4pLVQXUbihCYyZLkm5NY-vmtzxF1R1kMW-vV24wJdejE6URt_UvaKtlzzci0pNVoPmOuiSBx-K4J7twfDdowo9Okeqhq4etARpQ"/>
+            <wp:cNvGraphicFramePr>
+              <a:graphicFrameLocks xmlns:a="http://schemas.openxmlformats.org/drawingml/2006/main" noChangeAspect="1"/>
+            </wp:cNvGraphicFramePr>
+            <a:graphic xmlns:a="http://schemas.openxmlformats.org/drawingml/2006/main">
+              <a:graphicData uri="http://schemas.openxmlformats.org/drawingml/2006/picture">
+                <pic:pic xmlns:pic="http://schemas.openxmlformats.org/drawingml/2006/picture">
+                  <pic:nvPicPr>
+                    <pic:cNvPr id="0" name="Picture 1" descr="https://lh3.googleusercontent.com/raT7czxJ8Ev6VrfIoUvsONzYMnPv3sEzqalcB4pLVQXUbihCYyZLkm5NY-vmtzxF1R1kMW-vV24wJdejE6URt_UvaKtlzzci0pNVoPmOuiSBx-K4J7twfDdowo9Okeqhq4etARpQ"/>
+                    <pic:cNvPicPr>
+                      <a:picLocks noChangeAspect="1" noChangeArrowheads="1"/>
+                    </pic:cNvPicPr>
+                  </pic:nvPicPr>
+                  <pic:blipFill>
+                    <a:blip r:embed="rId6">
+                      <a:extLst>
+                        <a:ext uri="{28A0092B-C50C-407E-A947-70E740481C1C}">
+                          <a14:useLocalDpi xmlns:a14="http://schemas.microsoft.com/office/drawing/2010/main" val="0"/>
+                        </a:ext>
+                      </a:extLst>
+                    </a:blip>
+                    <a:srcRect/>
+                    <a:stretch>
+                      <a:fillRect/>
+                    </a:stretch>
+                  </pic:blipFill>
+                  <pic:spPr bwMode="auto">
+                    <a:xfrm>
+                      <a:off x="0" y="0"/>
+                      <a:ext cx="6687962" cy="3769808"/>
+                    </a:xfrm>
+                    <a:prstGeom prst="rect">
+                      <a:avLst/>
+                    </a:prstGeom>
+                    <a:noFill/>
+                    <a:ln>
+                      <a:noFill/>
+                    </a:ln>
+                  </pic:spPr>
+                </pic:pic>
+              </a:graphicData>
+            </a:graphic>
+          </wp:inline>
+        </w:drawing>
+      </w:r>
+    </w:p>
+    <w:p>
+      <w:pPr>
+        <w:pStyle w:val="NormalWeb"/>
+        <w:spacing w:before="240" w:beforeAutospacing="0" w:after="240" w:afterAutospacing="0"/>
+      </w:pPr>
+      <w:r>
+        <w:rPr>
+          <w:rFonts w:ascii="Arial" w:hAnsi="Arial" w:cs="Arial"/>
+          <w:b/>
+          <w:bCs/>
+          <w:color w:val="333333"/>
+          <w:sz w:val="28"/>
+          <w:szCs w:val="28"/>
+        </w:rPr>
+        <w:t>Motivation</w:t>
+      </w:r>
+    </w:p>
+    <w:p>
+      <w:pPr>
+        <w:pStyle w:val="NormalWeb"/>
+        <w:spacing w:before="240" w:beforeAutospacing="0" w:after="240" w:afterAutospacing="0"/>
+      </w:pPr>
+      <w:r>
+        <w:rPr>
+          <w:rFonts w:ascii="Arial" w:hAnsi="Arial" w:cs="Arial"/>
+          <w:color w:val="333333"/>
+          <w:sz w:val="20"/>
+          <w:szCs w:val="20"/>
+        </w:rPr>
+        <w:t xml:space="preserve">When you’re stuck with a burning </w:t>
+      </w:r>
+      <w:r>
+        <w:rPr>
+          <w:rFonts w:ascii="Arial" w:hAnsi="Arial" w:cs="Arial"/>
+          <w:b/>
+          <w:bCs/>
+          <w:color w:val="333333"/>
+          <w:sz w:val="20"/>
+          <w:szCs w:val="20"/>
+        </w:rPr>
+        <w:t>question</w:t>
+      </w:r>
+      <w:r>
+        <w:rPr>
+          <w:rFonts w:ascii="Arial" w:hAnsi="Arial" w:cs="Arial"/>
+          <w:color w:val="333333"/>
+          <w:sz w:val="20"/>
+          <w:szCs w:val="20"/>
+        </w:rPr>
+        <w:t xml:space="preserve"> in one of your modules, or just want </w:t>
+      </w:r>
+      <w:r>
+        <w:rPr>
+          <w:rFonts w:ascii="Arial" w:hAnsi="Arial" w:cs="Arial"/>
+          <w:b/>
+          <w:bCs/>
+          <w:color w:val="333333"/>
+          <w:sz w:val="20"/>
+          <w:szCs w:val="20"/>
+        </w:rPr>
+        <w:t>general advice</w:t>
+      </w:r>
+      <w:r>
+        <w:rPr>
+          <w:rFonts w:ascii="Arial" w:hAnsi="Arial" w:cs="Arial"/>
+          <w:color w:val="333333"/>
+          <w:sz w:val="20"/>
+          <w:szCs w:val="20"/>
+        </w:rPr>
+        <w:t xml:space="preserve"> about the module itself, your current alternatives are friends, seniors and perhaps the IVLE forums. </w:t>
+      </w:r>
+    </w:p>
+    <w:p>
+      <w:pPr>
+        <w:pStyle w:val="NormalWeb"/>
+        <w:spacing w:before="240" w:beforeAutospacing="0" w:after="240" w:afterAutospacing="0"/>
+      </w:pPr>
+      <w:r>
+        <w:rPr>
+          <w:rFonts w:ascii="Arial" w:hAnsi="Arial" w:cs="Arial"/>
+          <w:color w:val="333333"/>
+          <w:sz w:val="20"/>
+          <w:szCs w:val="20"/>
+        </w:rPr>
+        <w:t>Many may have reached the point w</w:t>
+      </w:r>
+      <w:bookmarkStart w:id="0" w:name="_GoBack"/>
+      <w:r>
+        <w:rPr>
+          <w:rFonts w:ascii="Arial" w:hAnsi="Arial" w:cs="Arial"/>
+          <w:color w:val="333333"/>
+          <w:sz w:val="20"/>
+          <w:szCs w:val="20"/>
+        </w:rPr>
+        <w:t>h</w:t>
+      </w:r>
+      <w:bookmarkEnd w:id="0"/>
+      <w:r>
+        <w:rPr>
+          <w:rFonts w:ascii="Arial" w:hAnsi="Arial" w:cs="Arial"/>
+          <w:color w:val="333333"/>
+          <w:sz w:val="20"/>
+          <w:szCs w:val="20"/>
+        </w:rPr>
+        <w:t xml:space="preserve">ere either their friends and seniors </w:t>
+      </w:r>
+      <w:r>
+        <w:rPr>
+          <w:rFonts w:ascii="Arial" w:hAnsi="Arial" w:cs="Arial"/>
+          <w:b/>
+          <w:bCs/>
+          <w:color w:val="333333"/>
+          <w:sz w:val="20"/>
+          <w:szCs w:val="20"/>
+        </w:rPr>
+        <w:t>don’t know</w:t>
+      </w:r>
+      <w:r>
+        <w:rPr>
+          <w:rFonts w:ascii="Arial" w:hAnsi="Arial" w:cs="Arial"/>
+          <w:color w:val="333333"/>
+          <w:sz w:val="20"/>
+          <w:szCs w:val="20"/>
+        </w:rPr>
+        <w:t xml:space="preserve"> the answer, or it’s </w:t>
+      </w:r>
+      <w:r>
+        <w:rPr>
+          <w:rFonts w:ascii="Arial" w:hAnsi="Arial" w:cs="Arial"/>
+          <w:b/>
+          <w:bCs/>
+          <w:color w:val="333333"/>
+          <w:sz w:val="20"/>
+          <w:szCs w:val="20"/>
+        </w:rPr>
+        <w:t>inconvenient</w:t>
+      </w:r>
+      <w:r>
+        <w:rPr>
+          <w:rFonts w:ascii="Arial" w:hAnsi="Arial" w:cs="Arial"/>
+          <w:color w:val="333333"/>
+          <w:sz w:val="20"/>
+          <w:szCs w:val="20"/>
+        </w:rPr>
+        <w:t xml:space="preserve"> to ask them, and the IVLE forums are either too </w:t>
+      </w:r>
+      <w:r>
+        <w:rPr>
+          <w:rFonts w:ascii="Arial" w:hAnsi="Arial" w:cs="Arial"/>
+          <w:b/>
+          <w:bCs/>
+          <w:color w:val="333333"/>
+          <w:sz w:val="20"/>
+          <w:szCs w:val="20"/>
+        </w:rPr>
+        <w:t>slow</w:t>
+      </w:r>
+      <w:r>
+        <w:rPr>
+          <w:rFonts w:ascii="Arial" w:hAnsi="Arial" w:cs="Arial"/>
+          <w:color w:val="333333"/>
+          <w:sz w:val="20"/>
+          <w:szCs w:val="20"/>
+        </w:rPr>
+        <w:t xml:space="preserve"> a medium or it’s just strange to post your question there. The question is also </w:t>
+      </w:r>
+      <w:r>
+        <w:rPr>
+          <w:rFonts w:ascii="Arial" w:hAnsi="Arial" w:cs="Arial"/>
+          <w:b/>
+          <w:bCs/>
+          <w:color w:val="333333"/>
+          <w:sz w:val="20"/>
+          <w:szCs w:val="20"/>
+        </w:rPr>
+        <w:t>too module-specific</w:t>
+      </w:r>
+      <w:r>
+        <w:rPr>
+          <w:rFonts w:ascii="Arial" w:hAnsi="Arial" w:cs="Arial"/>
+          <w:color w:val="333333"/>
+          <w:sz w:val="20"/>
+          <w:szCs w:val="20"/>
+        </w:rPr>
+        <w:t xml:space="preserve"> for Google to help you out. Also, you’re sure that someone has asked the question and gotten an answer before, so why isn’t there a record of it somewhere so you don’t have to waste time </w:t>
+      </w:r>
+      <w:r>
+        <w:rPr>
+          <w:rFonts w:ascii="Arial" w:hAnsi="Arial" w:cs="Arial"/>
+          <w:i/>
+          <w:iCs/>
+          <w:color w:val="333333"/>
+          <w:sz w:val="20"/>
+          <w:szCs w:val="20"/>
+        </w:rPr>
+        <w:t>asking the same thing again</w:t>
+      </w:r>
+      <w:r>
+        <w:rPr>
+          <w:rFonts w:ascii="Arial" w:hAnsi="Arial" w:cs="Arial"/>
+          <w:color w:val="333333"/>
+          <w:sz w:val="20"/>
+          <w:szCs w:val="20"/>
+        </w:rPr>
+        <w:t xml:space="preserve">? </w:t>
+      </w:r>
+    </w:p>
+    <w:p>
+      <w:pPr>
+        <w:rPr>
+          <w:rFonts w:eastAsia="Times New Roman"/>
+        </w:rPr>
+      </w:pPr>
+    </w:p>
+    <w:p>
+      <w:pPr>
+        <w:pStyle w:val="NormalWeb"/>
+        <w:spacing w:before="240" w:beforeAutospacing="0" w:after="240" w:afterAutospacing="0"/>
+      </w:pPr>
+      <w:r>
+        <w:rPr>
+          <w:rFonts w:ascii="Arial" w:hAnsi="Arial" w:cs="Arial"/>
+          <w:b/>
+          <w:bCs/>
+          <w:color w:val="333333"/>
+          <w:sz w:val="28"/>
+          <w:szCs w:val="28"/>
+        </w:rPr>
+        <w:t>Aim</w:t>
+      </w:r>
+    </w:p>
+    <w:p>
+      <w:pPr>
+        <w:pStyle w:val="NormalWeb"/>
+        <w:spacing w:before="240" w:beforeAutospacing="0" w:after="240" w:afterAutospacing="0"/>
+      </w:pPr>
+      <w:r>
+        <w:rPr>
+          <w:rFonts w:ascii="Arial" w:hAnsi="Arial" w:cs="Arial"/>
+          <w:color w:val="333333"/>
+          <w:sz w:val="20"/>
+          <w:szCs w:val="20"/>
+        </w:rPr>
+        <w:t xml:space="preserve">We hope to make the Q&amp;A process in forums quick and engaging through messaging platforms (e.g. Telegram). </w:t>
+      </w:r>
+    </w:p>
+    <w:p>
+      <w:pPr>
+        <w:rPr>
+          <w:rFonts w:eastAsia="Times New Roman"/>
+        </w:rPr>
+      </w:pPr>
+    </w:p>
+    <w:p>
+      <w:pPr>
+        <w:pStyle w:val="NormalWeb"/>
+        <w:spacing w:before="240" w:beforeAutospacing="0" w:after="240" w:afterAutospacing="0"/>
+      </w:pPr>
+      <w:r>
+        <w:rPr>
+          <w:rFonts w:ascii="Arial" w:hAnsi="Arial" w:cs="Arial"/>
+          <w:b/>
+          <w:bCs/>
+          <w:color w:val="333333"/>
+          <w:sz w:val="28"/>
+          <w:szCs w:val="28"/>
+        </w:rPr>
+        <w:t>User Stories:</w:t>
+      </w:r>
+    </w:p>
+    <w:p>
+      <w:pPr>
+        <w:pStyle w:val="NormalWeb"/>
+        <w:numPr>
+          <w:ilvl w:val="0"/>
+          <w:numId w:val="2"/>
+        </w:numPr>
+        <w:spacing w:before="240" w:beforeAutospacing="0" w:after="0" w:afterAutospacing="0"/>
+        <w:textAlignment w:val="baseline"/>
+        <w:rPr>
+          <w:rFonts w:ascii="Arial" w:hAnsi="Arial" w:cs="Arial"/>
+          <w:color w:val="333333"/>
+          <w:sz w:val="20"/>
+          <w:szCs w:val="20"/>
+        </w:rPr>
+      </w:pPr>
+      <w:r>
+        <w:rPr>
+          <w:rFonts w:ascii="Arial" w:hAnsi="Arial" w:cs="Arial"/>
+          <w:color w:val="333333"/>
+          <w:sz w:val="20"/>
+          <w:szCs w:val="20"/>
+        </w:rPr>
+        <w:t xml:space="preserve">As a student who has questions and problems with a module, I want to be able to ask questions and get quality answers quickly. </w:t>
+      </w:r>
+    </w:p>
+    <w:p>
+      <w:pPr>
+        <w:pStyle w:val="NormalWeb"/>
+        <w:numPr>
+          <w:ilvl w:val="0"/>
+          <w:numId w:val="2"/>
+        </w:numPr>
+        <w:spacing w:before="0" w:beforeAutospacing="0" w:after="0" w:afterAutospacing="0"/>
+        <w:textAlignment w:val="baseline"/>
+        <w:rPr>
+          <w:rFonts w:ascii="Arial" w:hAnsi="Arial" w:cs="Arial"/>
+          <w:color w:val="333333"/>
+          <w:sz w:val="20"/>
+          <w:szCs w:val="20"/>
+        </w:rPr>
+      </w:pPr>
+      <w:r>
+        <w:rPr>
+          <w:rFonts w:ascii="Arial" w:hAnsi="Arial" w:cs="Arial"/>
+          <w:color w:val="333333"/>
+          <w:sz w:val="20"/>
+          <w:szCs w:val="20"/>
+        </w:rPr>
+        <w:t xml:space="preserve">As a student who is revising for exams, </w:t>
+      </w:r>
+      <w:proofErr w:type="spellStart"/>
+      <w:r>
+        <w:rPr>
+          <w:rFonts w:ascii="Arial" w:hAnsi="Arial" w:cs="Arial"/>
+          <w:color w:val="333333"/>
+          <w:sz w:val="20"/>
+          <w:szCs w:val="20"/>
+        </w:rPr>
+        <w:t>i</w:t>
+      </w:r>
+      <w:proofErr w:type="spellEnd"/>
+      <w:r>
+        <w:rPr>
+          <w:rFonts w:ascii="Arial" w:hAnsi="Arial" w:cs="Arial"/>
+          <w:color w:val="333333"/>
+          <w:sz w:val="20"/>
+          <w:szCs w:val="20"/>
+        </w:rPr>
+        <w:t xml:space="preserve"> want to be able to look at the good questions and answers of the module over the years.</w:t>
+      </w:r>
+    </w:p>
+    <w:p>
+      <w:pPr>
+        <w:pStyle w:val="NormalWeb"/>
+        <w:numPr>
+          <w:ilvl w:val="0"/>
+          <w:numId w:val="2"/>
+        </w:numPr>
+        <w:spacing w:before="0" w:beforeAutospacing="0" w:after="0" w:afterAutospacing="0"/>
+        <w:textAlignment w:val="baseline"/>
+        <w:rPr>
+          <w:rFonts w:ascii="Arial" w:hAnsi="Arial" w:cs="Arial"/>
+          <w:color w:val="333333"/>
+          <w:sz w:val="20"/>
+          <w:szCs w:val="20"/>
+        </w:rPr>
+      </w:pPr>
+      <w:r>
+        <w:rPr>
+          <w:rFonts w:ascii="Arial" w:hAnsi="Arial" w:cs="Arial"/>
+          <w:color w:val="333333"/>
+          <w:sz w:val="20"/>
+          <w:szCs w:val="20"/>
+        </w:rPr>
+        <w:t>As a student, teaching assistant or professor who wishes to help students, I want to be able to answer posed questions in a timely manner.</w:t>
+      </w:r>
+    </w:p>
+    <w:p>
+      <w:pPr>
+        <w:pStyle w:val="NormalWeb"/>
+        <w:numPr>
+          <w:ilvl w:val="0"/>
+          <w:numId w:val="2"/>
+        </w:numPr>
+        <w:spacing w:before="0" w:beforeAutospacing="0" w:after="240" w:afterAutospacing="0"/>
+        <w:textAlignment w:val="baseline"/>
+        <w:rPr>
+          <w:rFonts w:ascii="Arial" w:hAnsi="Arial" w:cs="Arial"/>
+          <w:color w:val="333333"/>
+          <w:sz w:val="20"/>
+          <w:szCs w:val="20"/>
+        </w:rPr>
+      </w:pPr>
+      <w:r>
+        <w:rPr>
+          <w:rFonts w:ascii="Arial" w:hAnsi="Arial" w:cs="Arial"/>
+          <w:color w:val="333333"/>
+          <w:sz w:val="20"/>
+          <w:szCs w:val="20"/>
+        </w:rPr>
+        <w:lastRenderedPageBreak/>
+        <w:t>As an administrator who wants to prevent abuse of the system, I want to be able to identify abusers, warn them and ban them if they continue to cause problems.</w:t>
+      </w:r>
+    </w:p>
+    <w:p>
+      <w:pPr>
+        <w:rPr>
+          <w:rFonts w:eastAsia="Times New Roman"/>
+        </w:rPr>
+      </w:pPr>
+    </w:p>
+    <w:p>
+      <w:pPr>
+        <w:pStyle w:val="NormalWeb"/>
+        <w:spacing w:before="240" w:beforeAutospacing="0" w:after="240" w:afterAutospacing="0"/>
+      </w:pPr>
+      <w:r>
+        <w:rPr>
+          <w:rFonts w:ascii="Arial" w:hAnsi="Arial" w:cs="Arial"/>
+          <w:b/>
+          <w:bCs/>
+          <w:color w:val="333333"/>
+          <w:sz w:val="28"/>
+          <w:szCs w:val="28"/>
+        </w:rPr>
+        <w:t>Scope of Project:</w:t>
+      </w:r>
+    </w:p>
+    <w:p>
+      <w:pPr>
+        <w:pStyle w:val="NormalWeb"/>
+        <w:spacing w:before="240" w:beforeAutospacing="0" w:after="240" w:afterAutospacing="0"/>
+      </w:pPr>
+      <w:r>
+        <w:rPr>
+          <w:rFonts w:ascii="Arial" w:hAnsi="Arial" w:cs="Arial"/>
+          <w:color w:val="333333"/>
+          <w:sz w:val="20"/>
+          <w:szCs w:val="20"/>
+        </w:rPr>
+        <w:t xml:space="preserve">The </w:t>
+      </w:r>
+      <w:r>
+        <w:rPr>
+          <w:rFonts w:ascii="Arial" w:hAnsi="Arial" w:cs="Arial"/>
+          <w:b/>
+          <w:bCs/>
+          <w:color w:val="333333"/>
+          <w:sz w:val="20"/>
+          <w:szCs w:val="20"/>
+        </w:rPr>
+        <w:t>Telegram Bot</w:t>
+      </w:r>
+      <w:r>
+        <w:rPr>
+          <w:rFonts w:ascii="Arial" w:hAnsi="Arial" w:cs="Arial"/>
+          <w:color w:val="333333"/>
+          <w:sz w:val="20"/>
+          <w:szCs w:val="20"/>
+        </w:rPr>
+        <w:t xml:space="preserve"> provides a chat-like interface for students to ask questions and their peers, teaching assistants or professors to answer quickly.</w:t>
+      </w:r>
+    </w:p>
+    <w:p>
+      <w:pPr>
+        <w:pStyle w:val="NormalWeb"/>
+        <w:spacing w:before="240" w:beforeAutospacing="0" w:after="240" w:afterAutospacing="0"/>
+      </w:pPr>
+      <w:r>
+        <w:rPr>
+          <w:rFonts w:ascii="Arial" w:hAnsi="Arial" w:cs="Arial"/>
+          <w:color w:val="333333"/>
+          <w:sz w:val="20"/>
+          <w:szCs w:val="20"/>
+        </w:rPr>
+        <w:t xml:space="preserve">A </w:t>
+      </w:r>
+      <w:r>
+        <w:rPr>
+          <w:rFonts w:ascii="Arial" w:hAnsi="Arial" w:cs="Arial"/>
+          <w:b/>
+          <w:bCs/>
+          <w:color w:val="333333"/>
+          <w:sz w:val="20"/>
+          <w:szCs w:val="20"/>
+        </w:rPr>
+        <w:t xml:space="preserve">Web-based forum </w:t>
+      </w:r>
+      <w:r>
+        <w:rPr>
+          <w:rFonts w:ascii="Arial" w:hAnsi="Arial" w:cs="Arial"/>
+          <w:color w:val="333333"/>
+          <w:sz w:val="20"/>
+          <w:szCs w:val="20"/>
+        </w:rPr>
+        <w:t>will share a common database with the Telegram Bot and provide the same functionality with a traditional non-chat-based interface.</w:t>
+      </w:r>
+    </w:p>
+    <w:p>
+      <w:pPr>
+        <w:pStyle w:val="NormalWeb"/>
+        <w:spacing w:before="240" w:beforeAutospacing="0" w:after="240" w:afterAutospacing="0"/>
+      </w:pPr>
+      <w:r>
+        <w:rPr>
+          <w:rFonts w:ascii="Arial" w:hAnsi="Arial" w:cs="Arial"/>
+          <w:color w:val="333333"/>
+          <w:sz w:val="20"/>
+          <w:szCs w:val="20"/>
+        </w:rPr>
+        <w:t>Features to be completed by the mid of June:</w:t>
+      </w:r>
+    </w:p>
+    <w:p>
+      <w:pPr>
+        <w:pStyle w:val="NormalWeb"/>
+        <w:numPr>
+          <w:ilvl w:val="0"/>
+          <w:numId w:val="3"/>
+        </w:numPr>
+        <w:spacing w:before="240" w:beforeAutospacing="0" w:after="0" w:afterAutospacing="0"/>
+        <w:textAlignment w:val="baseline"/>
+        <w:rPr>
+          <w:rFonts w:ascii="Arial" w:hAnsi="Arial" w:cs="Arial"/>
+          <w:color w:val="333333"/>
+          <w:sz w:val="20"/>
+          <w:szCs w:val="20"/>
+        </w:rPr>
+      </w:pPr>
+      <w:r>
+        <w:rPr>
+          <w:rFonts w:ascii="Arial" w:hAnsi="Arial" w:cs="Arial"/>
+          <w:color w:val="333333"/>
+          <w:sz w:val="20"/>
+          <w:szCs w:val="20"/>
+        </w:rPr>
+        <w:t xml:space="preserve">Telegram Bot </w:t>
+      </w:r>
+    </w:p>
+    <w:p>
+      <w:pPr>
+        <w:pStyle w:val="NormalWeb"/>
+        <w:numPr>
+          <w:ilvl w:val="1"/>
+          <w:numId w:val="4"/>
+        </w:numPr>
+        <w:spacing w:before="0" w:beforeAutospacing="0" w:after="0" w:afterAutospacing="0"/>
+        <w:textAlignment w:val="baseline"/>
+        <w:rPr>
+          <w:rFonts w:ascii="Arial" w:hAnsi="Arial" w:cs="Arial"/>
+          <w:color w:val="333333"/>
+          <w:sz w:val="20"/>
+          <w:szCs w:val="20"/>
+        </w:rPr>
+      </w:pPr>
+      <w:r>
+        <w:rPr>
+          <w:rFonts w:ascii="Arial" w:hAnsi="Arial" w:cs="Arial"/>
+          <w:color w:val="333333"/>
+          <w:sz w:val="20"/>
+          <w:szCs w:val="20"/>
+        </w:rPr>
+        <w:t>Allow users to ask, answer, vote on module-specific questions</w:t>
+      </w:r>
+    </w:p>
+    <w:p>
+      <w:pPr>
+        <w:pStyle w:val="NormalWeb"/>
+        <w:numPr>
+          <w:ilvl w:val="1"/>
+          <w:numId w:val="4"/>
+        </w:numPr>
+        <w:spacing w:before="0" w:beforeAutospacing="0" w:after="240" w:afterAutospacing="0"/>
+        <w:textAlignment w:val="baseline"/>
+        <w:rPr>
+          <w:rFonts w:ascii="Arial" w:hAnsi="Arial" w:cs="Arial"/>
+          <w:color w:val="333333"/>
+          <w:sz w:val="20"/>
+          <w:szCs w:val="20"/>
+        </w:rPr>
+      </w:pPr>
+      <w:r>
+        <w:rPr>
+          <w:rFonts w:ascii="Arial" w:hAnsi="Arial" w:cs="Arial"/>
+          <w:color w:val="333333"/>
+          <w:sz w:val="20"/>
+          <w:szCs w:val="20"/>
+        </w:rPr>
+        <w:t xml:space="preserve">Display </w:t>
+      </w:r>
+      <w:r>
+        <w:rPr>
+          <w:rFonts w:ascii="Arial" w:hAnsi="Arial" w:cs="Arial"/>
+          <w:b/>
+          <w:bCs/>
+          <w:color w:val="333333"/>
+          <w:sz w:val="20"/>
+          <w:szCs w:val="20"/>
+        </w:rPr>
+        <w:t xml:space="preserve">new </w:t>
+      </w:r>
+      <w:r>
+        <w:rPr>
+          <w:rFonts w:ascii="Arial" w:hAnsi="Arial" w:cs="Arial"/>
+          <w:color w:val="333333"/>
+          <w:sz w:val="20"/>
+          <w:szCs w:val="20"/>
+        </w:rPr>
+        <w:t>questions and answers</w:t>
+      </w:r>
+    </w:p>
+    <w:p>
+      <w:pPr>
+        <w:pStyle w:val="NormalWeb"/>
+        <w:spacing w:before="240" w:beforeAutospacing="0" w:after="240" w:afterAutospacing="0"/>
+        <w:ind w:left="720"/>
+      </w:pPr>
+      <w:r>
+        <w:rPr>
+          <w:rFonts w:ascii="Arial" w:hAnsi="Arial" w:cs="Arial"/>
+          <w:color w:val="333333"/>
+          <w:sz w:val="20"/>
+          <w:szCs w:val="20"/>
+        </w:rPr>
+        <w:t xml:space="preserve">The Telegram bot has limited features (cannot display all questions and answers, cannot comment) due to limited screen space and the potential notification spam. </w:t>
+      </w:r>
+    </w:p>
+    <w:p>
+      <w:pPr>
+        <w:pStyle w:val="NormalWeb"/>
+        <w:numPr>
+          <w:ilvl w:val="0"/>
+          <w:numId w:val="5"/>
+        </w:numPr>
+        <w:spacing w:before="240" w:beforeAutospacing="0" w:after="0" w:afterAutospacing="0"/>
+        <w:textAlignment w:val="baseline"/>
+        <w:rPr>
+          <w:rFonts w:ascii="Arial" w:hAnsi="Arial" w:cs="Arial"/>
+          <w:color w:val="333333"/>
+          <w:sz w:val="20"/>
+          <w:szCs w:val="20"/>
+        </w:rPr>
+      </w:pPr>
+      <w:r>
+        <w:rPr>
+          <w:rFonts w:ascii="Arial" w:hAnsi="Arial" w:cs="Arial"/>
+          <w:color w:val="333333"/>
+          <w:sz w:val="20"/>
+          <w:szCs w:val="20"/>
+        </w:rPr>
+        <w:t>Web-based forum</w:t>
+      </w:r>
+    </w:p>
+    <w:p>
+      <w:pPr>
+        <w:pStyle w:val="NormalWeb"/>
+        <w:numPr>
+          <w:ilvl w:val="1"/>
+          <w:numId w:val="6"/>
+        </w:numPr>
+        <w:spacing w:before="0" w:beforeAutospacing="0" w:after="0" w:afterAutospacing="0"/>
+        <w:textAlignment w:val="baseline"/>
+        <w:rPr>
+          <w:rFonts w:ascii="Arial" w:hAnsi="Arial" w:cs="Arial"/>
+          <w:color w:val="333333"/>
+          <w:sz w:val="20"/>
+          <w:szCs w:val="20"/>
+        </w:rPr>
+      </w:pPr>
+      <w:r>
+        <w:rPr>
+          <w:rFonts w:ascii="Arial" w:hAnsi="Arial" w:cs="Arial"/>
+          <w:color w:val="333333"/>
+          <w:sz w:val="20"/>
+          <w:szCs w:val="20"/>
+        </w:rPr>
+        <w:t xml:space="preserve">Allow users to ask, answer, vote and </w:t>
+      </w:r>
+      <w:r>
+        <w:rPr>
+          <w:rFonts w:ascii="Arial" w:hAnsi="Arial" w:cs="Arial"/>
+          <w:b/>
+          <w:bCs/>
+          <w:color w:val="333333"/>
+          <w:sz w:val="20"/>
+          <w:szCs w:val="20"/>
+        </w:rPr>
+        <w:t>comment</w:t>
+      </w:r>
+      <w:r>
+        <w:rPr>
+          <w:rFonts w:ascii="Arial" w:hAnsi="Arial" w:cs="Arial"/>
+          <w:color w:val="333333"/>
+          <w:sz w:val="20"/>
+          <w:szCs w:val="20"/>
+        </w:rPr>
+        <w:t xml:space="preserve"> on module-specific questions</w:t>
+      </w:r>
+    </w:p>
+    <w:p>
+      <w:pPr>
+        <w:pStyle w:val="NormalWeb"/>
+        <w:numPr>
+          <w:ilvl w:val="1"/>
+          <w:numId w:val="6"/>
+        </w:numPr>
+        <w:spacing w:before="0" w:beforeAutospacing="0" w:after="0" w:afterAutospacing="0"/>
+        <w:textAlignment w:val="baseline"/>
+        <w:rPr>
+          <w:rFonts w:ascii="Arial" w:hAnsi="Arial" w:cs="Arial"/>
+          <w:color w:val="333333"/>
+          <w:sz w:val="20"/>
+          <w:szCs w:val="20"/>
+        </w:rPr>
+      </w:pPr>
+      <w:r>
+        <w:rPr>
+          <w:rFonts w:ascii="Arial" w:hAnsi="Arial" w:cs="Arial"/>
+          <w:color w:val="333333"/>
+          <w:sz w:val="20"/>
+          <w:szCs w:val="20"/>
+        </w:rPr>
+        <w:t xml:space="preserve">Display </w:t>
+      </w:r>
+      <w:r>
+        <w:rPr>
+          <w:rFonts w:ascii="Arial" w:hAnsi="Arial" w:cs="Arial"/>
+          <w:b/>
+          <w:bCs/>
+          <w:color w:val="333333"/>
+          <w:sz w:val="20"/>
+          <w:szCs w:val="20"/>
+        </w:rPr>
+        <w:t xml:space="preserve">all </w:t>
+      </w:r>
+      <w:r>
+        <w:rPr>
+          <w:rFonts w:ascii="Arial" w:hAnsi="Arial" w:cs="Arial"/>
+          <w:color w:val="333333"/>
+          <w:sz w:val="20"/>
+          <w:szCs w:val="20"/>
+        </w:rPr>
+        <w:t>questions, answers and comments</w:t>
+      </w:r>
+    </w:p>
+    <w:p>
+      <w:pPr>
+        <w:pStyle w:val="NormalWeb"/>
+        <w:numPr>
+          <w:ilvl w:val="0"/>
+          <w:numId w:val="7"/>
+        </w:numPr>
+        <w:spacing w:before="0" w:beforeAutospacing="0" w:after="240" w:afterAutospacing="0"/>
+        <w:textAlignment w:val="baseline"/>
+        <w:rPr>
+          <w:rFonts w:ascii="Arial" w:hAnsi="Arial" w:cs="Arial"/>
+          <w:color w:val="333333"/>
+          <w:sz w:val="20"/>
+          <w:szCs w:val="20"/>
+        </w:rPr>
+      </w:pPr>
+      <w:r>
+        <w:rPr>
+          <w:rFonts w:ascii="Arial" w:hAnsi="Arial" w:cs="Arial"/>
+          <w:color w:val="333333"/>
+          <w:sz w:val="20"/>
+          <w:szCs w:val="20"/>
+        </w:rPr>
+        <w:t>Mechanisms to collect datasets to allow for analysis</w:t>
+      </w:r>
+    </w:p>
+    <w:p>
+      <w:pPr>
+        <w:pStyle w:val="NormalWeb"/>
+        <w:spacing w:before="240" w:beforeAutospacing="0" w:after="240" w:afterAutospacing="0"/>
+      </w:pPr>
+      <w:r>
+        <w:rPr>
+          <w:rFonts w:ascii="Arial" w:hAnsi="Arial" w:cs="Arial"/>
+          <w:color w:val="333333"/>
+          <w:sz w:val="20"/>
+          <w:szCs w:val="20"/>
+        </w:rPr>
+        <w:t>Features to be completed by the mid of July:</w:t>
+      </w:r>
+    </w:p>
+    <w:p>
+      <w:pPr>
+        <w:pStyle w:val="NormalWeb"/>
+        <w:numPr>
+          <w:ilvl w:val="0"/>
+          <w:numId w:val="8"/>
+        </w:numPr>
+        <w:spacing w:before="240" w:beforeAutospacing="0" w:after="0" w:afterAutospacing="0"/>
+        <w:textAlignment w:val="baseline"/>
+        <w:rPr>
+          <w:rFonts w:ascii="Arial" w:hAnsi="Arial" w:cs="Arial"/>
+          <w:color w:val="333333"/>
+          <w:sz w:val="20"/>
+          <w:szCs w:val="20"/>
+        </w:rPr>
+      </w:pPr>
+      <w:proofErr w:type="spellStart"/>
+      <w:r>
+        <w:rPr>
+          <w:rFonts w:ascii="Arial" w:hAnsi="Arial" w:cs="Arial"/>
+          <w:color w:val="333333"/>
+          <w:sz w:val="20"/>
+          <w:szCs w:val="20"/>
+        </w:rPr>
+        <w:t>Gamification</w:t>
+      </w:r>
+      <w:proofErr w:type="spellEnd"/>
+      <w:r>
+        <w:rPr>
+          <w:rFonts w:ascii="Arial" w:hAnsi="Arial" w:cs="Arial"/>
+          <w:color w:val="333333"/>
+          <w:sz w:val="20"/>
+          <w:szCs w:val="20"/>
+        </w:rPr>
+        <w:t xml:space="preserve"> system</w:t>
+      </w:r>
+    </w:p>
+    <w:p>
+      <w:pPr>
+        <w:pStyle w:val="NormalWeb"/>
+        <w:numPr>
+          <w:ilvl w:val="1"/>
+          <w:numId w:val="9"/>
+        </w:numPr>
+        <w:spacing w:before="0" w:beforeAutospacing="0" w:after="0" w:afterAutospacing="0"/>
+        <w:textAlignment w:val="baseline"/>
+        <w:rPr>
+          <w:rFonts w:ascii="Arial" w:hAnsi="Arial" w:cs="Arial"/>
+          <w:color w:val="333333"/>
+          <w:sz w:val="20"/>
+          <w:szCs w:val="20"/>
+        </w:rPr>
+      </w:pPr>
+      <w:r>
+        <w:rPr>
+          <w:rFonts w:ascii="Arial" w:hAnsi="Arial" w:cs="Arial"/>
+          <w:color w:val="333333"/>
+          <w:sz w:val="20"/>
+          <w:szCs w:val="20"/>
+        </w:rPr>
+        <w:t>Reward users with points for good questions and answers</w:t>
+      </w:r>
+    </w:p>
+    <w:p>
+      <w:pPr>
+        <w:pStyle w:val="NormalWeb"/>
+        <w:numPr>
+          <w:ilvl w:val="0"/>
+          <w:numId w:val="9"/>
+        </w:numPr>
+        <w:spacing w:before="0" w:beforeAutospacing="0" w:after="240" w:afterAutospacing="0"/>
+        <w:textAlignment w:val="baseline"/>
+        <w:rPr>
+          <w:rFonts w:ascii="Arial" w:hAnsi="Arial" w:cs="Arial"/>
+          <w:color w:val="333333"/>
+          <w:sz w:val="20"/>
+          <w:szCs w:val="20"/>
+        </w:rPr>
+      </w:pPr>
+      <w:r>
+        <w:rPr>
+          <w:rFonts w:ascii="Arial" w:hAnsi="Arial" w:cs="Arial"/>
+          <w:color w:val="333333"/>
+          <w:sz w:val="20"/>
+          <w:szCs w:val="20"/>
+        </w:rPr>
+        <w:t xml:space="preserve">Providing recommendations with machine learning </w:t>
+      </w:r>
+    </w:p>
+    <w:p>
+      <w:pPr>
+        <w:spacing w:after="240"/>
+        <w:rPr>
+          <w:rFonts w:eastAsia="Times New Roman"/>
+        </w:rPr>
+      </w:pPr>
+    </w:p>
+    <w:p>
+      <w:pPr>
+        <w:pStyle w:val="NormalWeb"/>
+        <w:spacing w:before="0" w:beforeAutospacing="0" w:after="240" w:afterAutospacing="0"/>
+      </w:pPr>
+      <w:r>
+        <w:rPr>
+          <w:rFonts w:ascii="Arial" w:hAnsi="Arial" w:cs="Arial"/>
+          <w:b/>
+          <w:bCs/>
+          <w:color w:val="333333"/>
+          <w:sz w:val="28"/>
+          <w:szCs w:val="28"/>
+        </w:rPr>
+        <w:t>How are we different from similar platforms?</w:t>
+      </w:r>
+    </w:p>
+    <w:p>
+      <w:pPr>
+        <w:pStyle w:val="NormalWeb"/>
+        <w:numPr>
+          <w:ilvl w:val="0"/>
+          <w:numId w:val="10"/>
+        </w:numPr>
+        <w:spacing w:before="240" w:beforeAutospacing="0" w:after="0" w:afterAutospacing="0"/>
+        <w:textAlignment w:val="baseline"/>
+        <w:rPr>
+          <w:rFonts w:ascii="Arial" w:hAnsi="Arial" w:cs="Arial"/>
+          <w:color w:val="333333"/>
+          <w:sz w:val="20"/>
+          <w:szCs w:val="20"/>
+        </w:rPr>
+      </w:pPr>
+      <w:r>
+        <w:rPr>
+          <w:rFonts w:ascii="Arial" w:hAnsi="Arial" w:cs="Arial"/>
+          <w:color w:val="333333"/>
+          <w:sz w:val="20"/>
+          <w:szCs w:val="20"/>
+        </w:rPr>
+        <w:t xml:space="preserve">IVLE Forums </w:t>
+      </w:r>
+    </w:p>
+    <w:p>
+      <w:pPr>
+        <w:pStyle w:val="NormalWeb"/>
+        <w:numPr>
+          <w:ilvl w:val="0"/>
+          <w:numId w:val="11"/>
+        </w:numPr>
+        <w:spacing w:before="0" w:beforeAutospacing="0" w:after="0" w:afterAutospacing="0"/>
+        <w:textAlignment w:val="baseline"/>
+        <w:rPr>
+          <w:rFonts w:ascii="Arial" w:hAnsi="Arial" w:cs="Arial"/>
+          <w:color w:val="333333"/>
+          <w:sz w:val="20"/>
+          <w:szCs w:val="20"/>
+        </w:rPr>
+      </w:pPr>
+      <w:r>
+        <w:rPr>
+          <w:rFonts w:ascii="Arial" w:hAnsi="Arial" w:cs="Arial"/>
+          <w:color w:val="333333"/>
+          <w:sz w:val="20"/>
+          <w:szCs w:val="20"/>
+        </w:rPr>
+        <w:t xml:space="preserve">As </w:t>
+      </w:r>
+      <w:proofErr w:type="spellStart"/>
+      <w:r>
+        <w:rPr>
+          <w:rFonts w:ascii="Arial" w:hAnsi="Arial" w:cs="Arial"/>
+          <w:color w:val="333333"/>
+          <w:sz w:val="20"/>
+          <w:szCs w:val="20"/>
+        </w:rPr>
+        <w:t>BotMother</w:t>
+      </w:r>
+      <w:proofErr w:type="spellEnd"/>
+      <w:r>
+        <w:rPr>
+          <w:rFonts w:ascii="Arial" w:hAnsi="Arial" w:cs="Arial"/>
+          <w:color w:val="333333"/>
+          <w:sz w:val="20"/>
+          <w:szCs w:val="20"/>
+        </w:rPr>
+        <w:t xml:space="preserve"> does not require your NUSNET account, questions are not tagged to your real name if you choose so.  Also, we plan to give you fast-paced responses due to the nature of a primarily </w:t>
+      </w:r>
+      <w:r>
+        <w:rPr>
+          <w:rFonts w:ascii="Arial" w:hAnsi="Arial" w:cs="Arial"/>
+          <w:b/>
+          <w:bCs/>
+          <w:color w:val="333333"/>
+          <w:sz w:val="20"/>
+          <w:szCs w:val="20"/>
+        </w:rPr>
+        <w:t>chat-based</w:t>
+      </w:r>
+      <w:r>
+        <w:rPr>
+          <w:rFonts w:ascii="Arial" w:hAnsi="Arial" w:cs="Arial"/>
+          <w:color w:val="333333"/>
+          <w:sz w:val="20"/>
+          <w:szCs w:val="20"/>
+        </w:rPr>
+        <w:t xml:space="preserve"> forum system, as opposed to a more static medium.</w:t>
+      </w:r>
+    </w:p>
+    <w:p>
+      <w:pPr>
+        <w:pStyle w:val="NormalWeb"/>
+        <w:numPr>
+          <w:ilvl w:val="0"/>
+          <w:numId w:val="12"/>
+        </w:numPr>
+        <w:spacing w:before="0" w:beforeAutospacing="0" w:after="0" w:afterAutospacing="0"/>
+        <w:textAlignment w:val="baseline"/>
+        <w:rPr>
+          <w:rFonts w:ascii="Arial" w:hAnsi="Arial" w:cs="Arial"/>
+          <w:color w:val="333333"/>
+          <w:sz w:val="20"/>
+          <w:szCs w:val="20"/>
+        </w:rPr>
+      </w:pPr>
+      <w:proofErr w:type="spellStart"/>
+      <w:r>
+        <w:rPr>
+          <w:rFonts w:ascii="Arial" w:hAnsi="Arial" w:cs="Arial"/>
+          <w:color w:val="333333"/>
+          <w:sz w:val="20"/>
+          <w:szCs w:val="20"/>
+        </w:rPr>
+        <w:t>StackOverflow</w:t>
+      </w:r>
+      <w:proofErr w:type="spellEnd"/>
+      <w:r>
+        <w:rPr>
+          <w:rFonts w:ascii="Arial" w:hAnsi="Arial" w:cs="Arial"/>
+          <w:color w:val="333333"/>
+          <w:sz w:val="20"/>
+          <w:szCs w:val="20"/>
+        </w:rPr>
+        <w:t>/</w:t>
+      </w:r>
+      <w:proofErr w:type="spellStart"/>
+      <w:r>
+        <w:rPr>
+          <w:rFonts w:ascii="Arial" w:hAnsi="Arial" w:cs="Arial"/>
+          <w:color w:val="333333"/>
+          <w:sz w:val="20"/>
+          <w:szCs w:val="20"/>
+        </w:rPr>
+        <w:t>StackExchange</w:t>
+      </w:r>
+      <w:proofErr w:type="spellEnd"/>
+    </w:p>
+    <w:p>
+      <w:pPr>
+        <w:pStyle w:val="NormalWeb"/>
+        <w:numPr>
+          <w:ilvl w:val="0"/>
+          <w:numId w:val="13"/>
+        </w:numPr>
+        <w:spacing w:before="0" w:beforeAutospacing="0" w:after="0" w:afterAutospacing="0"/>
+        <w:textAlignment w:val="baseline"/>
+        <w:rPr>
+          <w:rFonts w:ascii="Arial" w:hAnsi="Arial" w:cs="Arial"/>
+          <w:color w:val="333333"/>
+          <w:sz w:val="20"/>
+          <w:szCs w:val="20"/>
+        </w:rPr>
+      </w:pPr>
+      <w:r>
+        <w:rPr>
+          <w:rFonts w:ascii="Arial" w:hAnsi="Arial" w:cs="Arial"/>
+          <w:color w:val="333333"/>
+          <w:sz w:val="20"/>
+          <w:szCs w:val="20"/>
+        </w:rPr>
+        <w:t>We encourage questions about homework which are frowned upon in these traditional online forums. In fact, module-specific questions are the backbone of the platform.</w:t>
+      </w:r>
+    </w:p>
+    <w:p>
+      <w:pPr>
+        <w:pStyle w:val="NormalWeb"/>
+        <w:numPr>
+          <w:ilvl w:val="0"/>
+          <w:numId w:val="14"/>
+        </w:numPr>
+        <w:spacing w:before="0" w:beforeAutospacing="0" w:after="0" w:afterAutospacing="0"/>
+        <w:textAlignment w:val="baseline"/>
+        <w:rPr>
+          <w:rFonts w:ascii="Arial" w:hAnsi="Arial" w:cs="Arial"/>
+          <w:color w:val="333333"/>
+          <w:sz w:val="20"/>
+          <w:szCs w:val="20"/>
+        </w:rPr>
+      </w:pPr>
+      <w:proofErr w:type="spellStart"/>
+      <w:r>
+        <w:rPr>
+          <w:rFonts w:ascii="Arial" w:hAnsi="Arial" w:cs="Arial"/>
+          <w:color w:val="333333"/>
+          <w:sz w:val="20"/>
+          <w:szCs w:val="20"/>
+        </w:rPr>
+        <w:t>Quora</w:t>
+      </w:r>
+      <w:proofErr w:type="spellEnd"/>
+    </w:p>
+    <w:p>
+      <w:pPr>
+        <w:pStyle w:val="NormalWeb"/>
+        <w:numPr>
+          <w:ilvl w:val="0"/>
+          <w:numId w:val="15"/>
+        </w:numPr>
+        <w:spacing w:before="0" w:beforeAutospacing="0" w:after="240" w:afterAutospacing="0"/>
+        <w:textAlignment w:val="baseline"/>
+        <w:rPr>
+          <w:rFonts w:ascii="Arial" w:hAnsi="Arial" w:cs="Arial"/>
+          <w:color w:val="333333"/>
+          <w:sz w:val="20"/>
+          <w:szCs w:val="20"/>
+        </w:rPr>
+      </w:pPr>
+      <w:r>
+        <w:rPr>
+          <w:rFonts w:ascii="Arial" w:hAnsi="Arial" w:cs="Arial"/>
+          <w:color w:val="333333"/>
+          <w:sz w:val="20"/>
+          <w:szCs w:val="20"/>
+        </w:rPr>
+        <w:t>Questions asked here can be too general</w:t>
+      </w:r>
+    </w:p>
+    <w:p>
+      <w:pPr>
+        <w:rPr>
+          <w:rFonts w:eastAsia="Times New Roman"/>
+        </w:rPr>
+      </w:pPr>
+    </w:p>
+    <w:p>
+      <w:pPr>
+        <w:pStyle w:val="NormalWeb"/>
+        <w:spacing w:before="240" w:beforeAutospacing="0" w:after="240" w:afterAutospacing="0"/>
+      </w:pPr>
+      <w:r>
+        <w:rPr>
+          <w:rFonts w:ascii="Arial" w:hAnsi="Arial" w:cs="Arial"/>
+          <w:b/>
+          <w:bCs/>
+          <w:color w:val="333333"/>
+          <w:sz w:val="28"/>
+          <w:szCs w:val="28"/>
+        </w:rPr>
+        <w:t>Program Flow</w:t>
+      </w:r>
+    </w:p>
+    <w:p>
+      <w:pPr>
+        <w:pStyle w:val="NormalWeb"/>
+        <w:spacing w:before="0" w:beforeAutospacing="0" w:after="240" w:afterAutospacing="0"/>
+      </w:pPr>
+      <w:r>
+        <w:rPr>
+          <w:rFonts w:ascii="Arial" w:hAnsi="Arial" w:cs="Arial"/>
+          <w:b/>
+          <w:bCs/>
+          <w:noProof/>
+          <w:color w:val="333333"/>
+          <w:sz w:val="20"/>
+          <w:szCs w:val="20"/>
+        </w:rPr>
+        <w:lastRenderedPageBreak/>
+        <w:drawing>
+          <wp:inline distT="0" distB="0" distL="0" distR="0" wp14:anchorId="5C5506EF" wp14:editId="7D00DE9B">
+            <wp:extent cx="6685913" cy="3768653"/>
+            <wp:effectExtent l="0" t="0" r="0" b="0"/>
+            <wp:docPr id="1" name="Picture 1" descr="orkflow.png"/>
+            <wp:cNvGraphicFramePr>
+              <a:graphicFrameLocks xmlns:a="http://schemas.openxmlformats.org/drawingml/2006/main" noChangeAspect="1"/>
+            </wp:cNvGraphicFramePr>
+            <a:graphic xmlns:a="http://schemas.openxmlformats.org/drawingml/2006/main">
+              <a:graphicData uri="http://schemas.openxmlformats.org/drawingml/2006/picture">
+                <pic:pic xmlns:pic="http://schemas.openxmlformats.org/drawingml/2006/picture">
+                  <pic:nvPicPr>
+                    <pic:cNvPr id="0" name="Picture 2" descr="orkflow.png"/>
+                    <pic:cNvPicPr>
+                      <a:picLocks noChangeAspect="1" noChangeArrowheads="1"/>
+                    </pic:cNvPicPr>
+                  </pic:nvPicPr>
+                  <pic:blipFill>
+                    <a:blip r:embed="rId7">
+                      <a:extLst>
+                        <a:ext uri="{28A0092B-C50C-407E-A947-70E740481C1C}">
+                          <a14:useLocalDpi xmlns:a14="http://schemas.microsoft.com/office/drawing/2010/main" val="0"/>
+                        </a:ext>
+                      </a:extLst>
+                    </a:blip>
+                    <a:srcRect/>
+                    <a:stretch>
+                      <a:fillRect/>
+                    </a:stretch>
+                  </pic:blipFill>
+                  <pic:spPr bwMode="auto">
+                    <a:xfrm>
+                      <a:off x="0" y="0"/>
+                      <a:ext cx="6727440" cy="3792060"/>
+                    </a:xfrm>
+                    <a:prstGeom prst="rect">
+                      <a:avLst/>
+                    </a:prstGeom>
+                    <a:noFill/>
+                    <a:ln>
+                      <a:noFill/>
+                    </a:ln>
+                  </pic:spPr>
+                </pic:pic>
+              </a:graphicData>
+            </a:graphic>
+          </wp:inline>
+        </w:drawing>
+      </w:r>
+    </w:p>
+    <w:p>
+      <w:pPr>
+        <w:rPr>
+          <w:rFonts w:eastAsia="Times New Roman"/>
+        </w:rPr>
+      </w:pPr>
+    </w:p>
+    <w:p>
+      <w:pPr>
+        <w:pStyle w:val="NormalWeb"/>
+        <w:spacing w:before="240" w:beforeAutospacing="0" w:after="240" w:afterAutospacing="0"/>
+      </w:pPr>
+      <w:r>
+        <w:rPr>
+          <w:rFonts w:ascii="Arial" w:hAnsi="Arial" w:cs="Arial"/>
+          <w:b/>
+          <w:bCs/>
+          <w:color w:val="333333"/>
+          <w:sz w:val="28"/>
+          <w:szCs w:val="28"/>
+        </w:rPr>
+        <w:t>Providing Recommendations with Machine Learning</w:t>
+      </w:r>
+    </w:p>
+    <w:p>
+      <w:pPr>
+        <w:pStyle w:val="NormalWeb"/>
+        <w:spacing w:before="0" w:beforeAutospacing="0" w:after="240" w:afterAutospacing="0"/>
+      </w:pPr>
+      <w:r>
+        <w:rPr>
+          <w:rFonts w:ascii="Arial" w:hAnsi="Arial" w:cs="Arial"/>
+          <w:color w:val="333333"/>
+          <w:sz w:val="20"/>
+          <w:szCs w:val="20"/>
+        </w:rPr>
+        <w:t>Over time, two things happen in our system:</w:t>
+      </w:r>
+    </w:p>
+    <w:p>
+      <w:pPr>
+        <w:pStyle w:val="NormalWeb"/>
+        <w:numPr>
+          <w:ilvl w:val="0"/>
+          <w:numId w:val="16"/>
+        </w:numPr>
+        <w:spacing w:before="0" w:beforeAutospacing="0" w:after="0" w:afterAutospacing="0"/>
+        <w:textAlignment w:val="baseline"/>
+        <w:rPr>
+          <w:rFonts w:ascii="Arial" w:hAnsi="Arial" w:cs="Arial"/>
+          <w:color w:val="333333"/>
+          <w:sz w:val="20"/>
+          <w:szCs w:val="20"/>
+        </w:rPr>
+      </w:pPr>
+      <w:r>
+        <w:rPr>
+          <w:rFonts w:ascii="Arial" w:hAnsi="Arial" w:cs="Arial"/>
+          <w:color w:val="333333"/>
+          <w:sz w:val="20"/>
+          <w:szCs w:val="20"/>
+        </w:rPr>
+        <w:t>Reliable questions and answers are stored in the question bank</w:t>
+      </w:r>
+    </w:p>
+    <w:p>
+      <w:pPr>
+        <w:pStyle w:val="NormalWeb"/>
+        <w:numPr>
+          <w:ilvl w:val="0"/>
+          <w:numId w:val="16"/>
+        </w:numPr>
+        <w:spacing w:before="0" w:beforeAutospacing="0" w:after="240" w:afterAutospacing="0"/>
+        <w:textAlignment w:val="baseline"/>
+        <w:rPr>
+          <w:rFonts w:ascii="Arial" w:hAnsi="Arial" w:cs="Arial"/>
+          <w:color w:val="333333"/>
+          <w:sz w:val="20"/>
+          <w:szCs w:val="20"/>
+        </w:rPr>
+      </w:pPr>
+      <w:r>
+        <w:rPr>
+          <w:rFonts w:ascii="Arial" w:hAnsi="Arial" w:cs="Arial"/>
+          <w:color w:val="333333"/>
+          <w:sz w:val="20"/>
+          <w:szCs w:val="20"/>
+        </w:rPr>
+        <w:t xml:space="preserve">Users who ask questions receive recommended answers from the question bank and can indicate if the recommended answer is relevant, correct and precise. </w:t>
+      </w:r>
+    </w:p>
+    <w:p>
+      <w:pPr>
+        <w:pStyle w:val="NormalWeb"/>
+        <w:spacing w:before="0" w:beforeAutospacing="0" w:after="240" w:afterAutospacing="0"/>
+      </w:pPr>
+      <w:r>
+        <w:rPr>
+          <w:rFonts w:ascii="Arial" w:hAnsi="Arial" w:cs="Arial"/>
+          <w:color w:val="333333"/>
+          <w:sz w:val="20"/>
+          <w:szCs w:val="20"/>
+        </w:rPr>
+        <w:t xml:space="preserve">We constantly run a machine learning algorithm that looks at these three parameters: i.e. </w:t>
+      </w:r>
+    </w:p>
+    <w:p>
+      <w:pPr>
+        <w:pStyle w:val="NormalWeb"/>
+        <w:numPr>
+          <w:ilvl w:val="0"/>
+          <w:numId w:val="17"/>
+        </w:numPr>
+        <w:spacing w:before="0" w:beforeAutospacing="0" w:after="0" w:afterAutospacing="0"/>
+        <w:textAlignment w:val="baseline"/>
+        <w:rPr>
+          <w:rFonts w:ascii="Arial" w:hAnsi="Arial" w:cs="Arial"/>
+          <w:color w:val="333333"/>
+          <w:sz w:val="20"/>
+          <w:szCs w:val="20"/>
+        </w:rPr>
+      </w:pPr>
+      <w:r>
+        <w:rPr>
+          <w:rFonts w:ascii="Arial" w:hAnsi="Arial" w:cs="Arial"/>
+          <w:color w:val="333333"/>
+          <w:sz w:val="20"/>
+          <w:szCs w:val="20"/>
+        </w:rPr>
+        <w:t xml:space="preserve">the </w:t>
+      </w:r>
+      <w:r>
+        <w:rPr>
+          <w:rFonts w:ascii="Arial" w:hAnsi="Arial" w:cs="Arial"/>
+          <w:b/>
+          <w:bCs/>
+          <w:color w:val="333333"/>
+          <w:sz w:val="20"/>
+          <w:szCs w:val="20"/>
+        </w:rPr>
+        <w:t xml:space="preserve">question being asked, </w:t>
+      </w:r>
+    </w:p>
+    <w:p>
+      <w:pPr>
+        <w:pStyle w:val="NormalWeb"/>
+        <w:numPr>
+          <w:ilvl w:val="0"/>
+          <w:numId w:val="17"/>
+        </w:numPr>
+        <w:spacing w:before="0" w:beforeAutospacing="0" w:after="0" w:afterAutospacing="0"/>
+        <w:textAlignment w:val="baseline"/>
+        <w:rPr>
+          <w:rFonts w:ascii="Arial" w:hAnsi="Arial" w:cs="Arial"/>
+          <w:color w:val="333333"/>
+          <w:sz w:val="20"/>
+          <w:szCs w:val="20"/>
+        </w:rPr>
+      </w:pPr>
+      <w:r>
+        <w:rPr>
+          <w:rFonts w:ascii="Arial" w:hAnsi="Arial" w:cs="Arial"/>
+          <w:color w:val="333333"/>
+          <w:sz w:val="20"/>
+          <w:szCs w:val="20"/>
+        </w:rPr>
+        <w:t xml:space="preserve">the </w:t>
+      </w:r>
+      <w:r>
+        <w:rPr>
+          <w:rFonts w:ascii="Arial" w:hAnsi="Arial" w:cs="Arial"/>
+          <w:b/>
+          <w:bCs/>
+          <w:color w:val="333333"/>
+          <w:sz w:val="20"/>
+          <w:szCs w:val="20"/>
+        </w:rPr>
+        <w:t>question and</w:t>
+      </w:r>
+      <w:r>
+        <w:rPr>
+          <w:rFonts w:ascii="Arial" w:hAnsi="Arial" w:cs="Arial"/>
+          <w:color w:val="333333"/>
+          <w:sz w:val="20"/>
+          <w:szCs w:val="20"/>
+        </w:rPr>
+        <w:t xml:space="preserve"> </w:t>
+      </w:r>
+      <w:r>
+        <w:rPr>
+          <w:rFonts w:ascii="Arial" w:hAnsi="Arial" w:cs="Arial"/>
+          <w:b/>
+          <w:bCs/>
+          <w:color w:val="333333"/>
+          <w:sz w:val="20"/>
+          <w:szCs w:val="20"/>
+        </w:rPr>
+        <w:t xml:space="preserve">answer being recommended </w:t>
+      </w:r>
+      <w:r>
+        <w:rPr>
+          <w:rFonts w:ascii="Arial" w:hAnsi="Arial" w:cs="Arial"/>
+          <w:color w:val="333333"/>
+          <w:sz w:val="20"/>
+          <w:szCs w:val="20"/>
+        </w:rPr>
+        <w:t xml:space="preserve">as most relevant, and </w:t>
+      </w:r>
+    </w:p>
+    <w:p>
+      <w:pPr>
+        <w:pStyle w:val="NormalWeb"/>
+        <w:numPr>
+          <w:ilvl w:val="0"/>
+          <w:numId w:val="17"/>
+        </w:numPr>
+        <w:spacing w:before="0" w:beforeAutospacing="0" w:after="240" w:afterAutospacing="0"/>
+        <w:textAlignment w:val="baseline"/>
+        <w:rPr>
+          <w:rFonts w:ascii="Arial" w:hAnsi="Arial" w:cs="Arial"/>
+          <w:color w:val="333333"/>
+          <w:sz w:val="20"/>
+          <w:szCs w:val="20"/>
+        </w:rPr>
+      </w:pPr>
+      <w:r>
+        <w:rPr>
+          <w:rFonts w:ascii="Arial" w:hAnsi="Arial" w:cs="Arial"/>
+          <w:b/>
+          <w:bCs/>
+          <w:color w:val="333333"/>
+          <w:sz w:val="20"/>
+          <w:szCs w:val="20"/>
+        </w:rPr>
+        <w:t>the user’s rating of the provided recommendation</w:t>
+      </w:r>
+    </w:p>
+    <w:p>
+      <w:pPr>
+        <w:pStyle w:val="NormalWeb"/>
+        <w:spacing w:before="0" w:beforeAutospacing="0" w:after="240" w:afterAutospacing="0"/>
+      </w:pPr>
+      <w:r>
+        <w:rPr>
+          <w:rFonts w:ascii="Arial" w:hAnsi="Arial" w:cs="Arial"/>
+          <w:color w:val="333333"/>
+          <w:sz w:val="20"/>
+          <w:szCs w:val="20"/>
+        </w:rPr>
+        <w:t xml:space="preserve">and improves its model of </w:t>
+      </w:r>
+      <w:r>
+        <w:rPr>
+          <w:rFonts w:ascii="Arial" w:hAnsi="Arial" w:cs="Arial"/>
+          <w:i/>
+          <w:iCs/>
+          <w:color w:val="333333"/>
+          <w:sz w:val="20"/>
+          <w:szCs w:val="20"/>
+        </w:rPr>
+        <w:t xml:space="preserve">“what is a relevant answer?” </w:t>
+      </w:r>
+      <w:r>
+        <w:rPr>
+          <w:rFonts w:ascii="Arial" w:hAnsi="Arial" w:cs="Arial"/>
+          <w:color w:val="333333"/>
+          <w:sz w:val="20"/>
+          <w:szCs w:val="20"/>
+        </w:rPr>
+        <w:t xml:space="preserve">This, over time, helps the system provide increasingly more accurate recommendations. </w:t>
+      </w:r>
+    </w:p>
+    <w:p>
+      <w:pPr>
+        <w:rPr>
+          <w:rFonts w:eastAsia="Times New Roman"/>
+        </w:rPr>
+      </w:pPr>
+    </w:p>
+    <w:p>
+      <w:pPr>
+        <w:pStyle w:val="NormalWeb"/>
+        <w:spacing w:before="240" w:beforeAutospacing="0" w:after="240" w:afterAutospacing="0"/>
+      </w:pPr>
+      <w:r>
+        <w:rPr>
+          <w:rFonts w:ascii="Arial" w:hAnsi="Arial" w:cs="Arial"/>
+          <w:b/>
+          <w:bCs/>
+          <w:color w:val="333333"/>
+          <w:sz w:val="28"/>
+          <w:szCs w:val="28"/>
+        </w:rPr>
+        <w:t>Proposed Level of Achievement</w:t>
+      </w:r>
+    </w:p>
+    <w:p>
+      <w:pPr>
+        <w:rPr>
+          <w:rFonts w:eastAsia="Times New Roman"/>
+        </w:rPr>
+      </w:pPr>
+      <w:r>
+        <w:rPr>
+          <w:rFonts w:ascii="Arial" w:eastAsia="Times New Roman" w:hAnsi="Arial" w:cs="Arial"/>
+          <w:color w:val="333333"/>
+          <w:sz w:val="20"/>
+          <w:szCs w:val="20"/>
+        </w:rPr>
+        <w:t>Apollo 11</w:t>
+      </w:r>
+    </w:p>
+    <w:p>
+      <w:pPr>
         <w:rPr>
           <w:b/>
           <w:sz w:val="32"/>
           <w:u w:val="single"/>
         </w:rPr>
+      </w:pPr>
+      <w:r>
+        <w:rPr>
+          <w:b/>
+          <w:sz w:val="32"/>
+          <w:u w:val="single"/>
+        </w:rPr>
+        <w:t xml:space="preserve"> </w:t>
+      </w:r>
+      <w:r>
+        <w:rPr>
+          <w:b/>
+          <w:sz w:val="32"/>
+          <w:u w:val="single"/>
+        </w:rPr>
+        <w:br w:type="page"/>
+      </w:r>
+    </w:p>
+    <w:p>
+      <w:pPr>
+        <w:jc w:val="center"/>
+        <w:rPr>
+          <w:b/>
+          <w:sz w:val="32"/>
+          <w:u w:val="single"/>
+        </w:rPr>
+      </w:pPr>
+      <w:r>
+        <w:rPr>
+          <w:b/>
+          <w:sz w:val="32"/>
+          <w:u w:val="single"/>
+        </w:rPr>
+        <w:lastRenderedPageBreak/>
         <w:t>Project Log</w:t>
       </w:r>
     </w:p>
     <w:p/>
-    <w:p>
-      <w:r>
-        <w:t>Liftoff</w:t>
-      </w:r>
-    </w:p>
-    <w:p/>
-    <w:p>
-      <w:proofErr w:type="spellStart"/>
-      <w:r>
-        <w:t>Sriram</w:t>
-      </w:r>
-      <w:proofErr w:type="spellEnd"/>
-      <w:r>
-        <w:t>, Yew Siang</w:t>
-      </w:r>
-    </w:p>
     <w:p/>
     <w:tbl>
       <w:tblPr>
@@ -63,7 +1769,7 @@
       <w:tr>
         <w:tc>
           <w:tcPr>
-            <w:tcW w:w="573" w:type="dxa"/>
+            <w:tcW w:w="574" w:type="dxa"/>
             <w:tcBorders>
               <w:top w:val="single" w:sz="4" w:space="0" w:color="00000A"/>
               <w:left w:val="single" w:sz="4" w:space="0" w:color="00000A"/>
@@ -86,7 +1792,7 @@
         </w:tc>
         <w:tc>
           <w:tcPr>
-            <w:tcW w:w="3346" w:type="dxa"/>
+            <w:tcW w:w="3300" w:type="dxa"/>
             <w:tcBorders>
               <w:top w:val="single" w:sz="4" w:space="0" w:color="00000A"/>
               <w:left w:val="single" w:sz="4" w:space="0" w:color="00000A"/>
@@ -109,7 +1815,7 @@
         </w:tc>
         <w:tc>
           <w:tcPr>
-            <w:tcW w:w="1252" w:type="dxa"/>
+            <w:tcW w:w="1253" w:type="dxa"/>
             <w:tcBorders>
               <w:top w:val="single" w:sz="4" w:space="0" w:color="00000A"/>
               <w:left w:val="single" w:sz="4" w:space="0" w:color="00000A"/>
@@ -132,7 +1838,7 @@
         </w:tc>
         <w:tc>
           <w:tcPr>
-            <w:tcW w:w="855" w:type="dxa"/>
+            <w:tcW w:w="856" w:type="dxa"/>
             <w:tcBorders>
               <w:top w:val="single" w:sz="4" w:space="0" w:color="00000A"/>
               <w:left w:val="single" w:sz="4" w:space="0" w:color="00000A"/>
@@ -168,7 +1874,7 @@
         </w:tc>
         <w:tc>
           <w:tcPr>
-            <w:tcW w:w="809" w:type="dxa"/>
+            <w:tcW w:w="807" w:type="dxa"/>
             <w:tcBorders>
               <w:top w:val="single" w:sz="4" w:space="0" w:color="00000A"/>
               <w:left w:val="single" w:sz="4" w:space="0" w:color="00000A"/>
@@ -199,7 +1905,7 @@
         </w:tc>
         <w:tc>
           <w:tcPr>
-            <w:tcW w:w="4255" w:type="dxa"/>
+            <w:tcW w:w="4181" w:type="dxa"/>
             <w:tcBorders>
               <w:top w:val="single" w:sz="4" w:space="0" w:color="00000A"/>
               <w:left w:val="single" w:sz="4" w:space="0" w:color="00000A"/>
@@ -224,7 +1930,7 @@
       <w:tr>
         <w:tc>
           <w:tcPr>
-            <w:tcW w:w="573" w:type="dxa"/>
+            <w:tcW w:w="574" w:type="dxa"/>
             <w:tcBorders>
               <w:top w:val="single" w:sz="4" w:space="0" w:color="00000A"/>
               <w:left w:val="single" w:sz="4" w:space="0" w:color="00000A"/>
@@ -244,7 +1950,7 @@
         </w:tc>
         <w:tc>
           <w:tcPr>
-            <w:tcW w:w="3346" w:type="dxa"/>
+            <w:tcW w:w="3300" w:type="dxa"/>
             <w:tcBorders>
               <w:top w:val="single" w:sz="4" w:space="0" w:color="00000A"/>
               <w:left w:val="single" w:sz="4" w:space="0" w:color="00000A"/>
@@ -264,7 +1970,7 @@
         </w:tc>
         <w:tc>
           <w:tcPr>
-            <w:tcW w:w="1252" w:type="dxa"/>
+            <w:tcW w:w="1253" w:type="dxa"/>
             <w:tcBorders>
               <w:top w:val="single" w:sz="4" w:space="0" w:color="00000A"/>
               <w:left w:val="single" w:sz="4" w:space="0" w:color="00000A"/>
@@ -287,7 +1993,7 @@
         </w:tc>
         <w:tc>
           <w:tcPr>
-            <w:tcW w:w="855" w:type="dxa"/>
+            <w:tcW w:w="856" w:type="dxa"/>
             <w:tcBorders>
               <w:top w:val="single" w:sz="4" w:space="0" w:color="00000A"/>
               <w:left w:val="single" w:sz="4" w:space="0" w:color="00000A"/>
@@ -310,7 +2016,7 @@
         </w:tc>
         <w:tc>
           <w:tcPr>
-            <w:tcW w:w="809" w:type="dxa"/>
+            <w:tcW w:w="807" w:type="dxa"/>
             <w:tcBorders>
               <w:top w:val="single" w:sz="4" w:space="0" w:color="00000A"/>
               <w:left w:val="single" w:sz="4" w:space="0" w:color="00000A"/>
@@ -333,7 +2039,7 @@
         </w:tc>
         <w:tc>
           <w:tcPr>
-            <w:tcW w:w="4255" w:type="dxa"/>
+            <w:tcW w:w="4181" w:type="dxa"/>
             <w:tcBorders>
               <w:top w:val="single" w:sz="4" w:space="0" w:color="00000A"/>
               <w:left w:val="single" w:sz="4" w:space="0" w:color="00000A"/>
@@ -355,7 +2061,7 @@
       <w:tr>
         <w:tc>
           <w:tcPr>
-            <w:tcW w:w="573" w:type="dxa"/>
+            <w:tcW w:w="574" w:type="dxa"/>
             <w:tcBorders>
               <w:top w:val="single" w:sz="4" w:space="0" w:color="00000A"/>
               <w:left w:val="single" w:sz="4" w:space="0" w:color="00000A"/>
@@ -375,7 +2081,7 @@
         </w:tc>
         <w:tc>
           <w:tcPr>
-            <w:tcW w:w="3346" w:type="dxa"/>
+            <w:tcW w:w="3300" w:type="dxa"/>
             <w:tcBorders>
               <w:top w:val="single" w:sz="4" w:space="0" w:color="00000A"/>
               <w:left w:val="single" w:sz="4" w:space="0" w:color="00000A"/>
@@ -395,7 +2101,7 @@
         </w:tc>
         <w:tc>
           <w:tcPr>
-            <w:tcW w:w="1252" w:type="dxa"/>
+            <w:tcW w:w="1253" w:type="dxa"/>
             <w:tcBorders>
               <w:top w:val="single" w:sz="4" w:space="0" w:color="00000A"/>
               <w:left w:val="single" w:sz="4" w:space="0" w:color="00000A"/>
@@ -418,7 +2124,7 @@
         </w:tc>
         <w:tc>
           <w:tcPr>
-            <w:tcW w:w="855" w:type="dxa"/>
+            <w:tcW w:w="856" w:type="dxa"/>
             <w:tcBorders>
               <w:top w:val="single" w:sz="4" w:space="0" w:color="00000A"/>
               <w:left w:val="single" w:sz="4" w:space="0" w:color="00000A"/>
@@ -441,7 +2147,7 @@
         </w:tc>
         <w:tc>
           <w:tcPr>
-            <w:tcW w:w="809" w:type="dxa"/>
+            <w:tcW w:w="807" w:type="dxa"/>
             <w:tcBorders>
               <w:top w:val="single" w:sz="4" w:space="0" w:color="00000A"/>
               <w:left w:val="single" w:sz="4" w:space="0" w:color="00000A"/>
@@ -464,7 +2170,7 @@
         </w:tc>
         <w:tc>
           <w:tcPr>
-            <w:tcW w:w="4255" w:type="dxa"/>
+            <w:tcW w:w="4181" w:type="dxa"/>
             <w:tcBorders>
               <w:top w:val="single" w:sz="4" w:space="0" w:color="00000A"/>
               <w:left w:val="single" w:sz="4" w:space="0" w:color="00000A"/>
@@ -486,7 +2192,7 @@
       <w:tr>
         <w:tc>
           <w:tcPr>
-            <w:tcW w:w="573" w:type="dxa"/>
+            <w:tcW w:w="574" w:type="dxa"/>
             <w:tcBorders>
               <w:top w:val="single" w:sz="4" w:space="0" w:color="00000A"/>
               <w:left w:val="single" w:sz="4" w:space="0" w:color="00000A"/>
@@ -506,7 +2212,7 @@
         </w:tc>
         <w:tc>
           <w:tcPr>
-            <w:tcW w:w="3346" w:type="dxa"/>
+            <w:tcW w:w="3300" w:type="dxa"/>
             <w:tcBorders>
               <w:top w:val="single" w:sz="4" w:space="0" w:color="00000A"/>
               <w:left w:val="single" w:sz="4" w:space="0" w:color="00000A"/>
@@ -526,7 +2232,7 @@
         </w:tc>
         <w:tc>
           <w:tcPr>
-            <w:tcW w:w="1252" w:type="dxa"/>
+            <w:tcW w:w="1253" w:type="dxa"/>
             <w:tcBorders>
               <w:top w:val="single" w:sz="4" w:space="0" w:color="00000A"/>
               <w:left w:val="single" w:sz="4" w:space="0" w:color="00000A"/>
@@ -549,7 +2255,7 @@
         </w:tc>
         <w:tc>
           <w:tcPr>
-            <w:tcW w:w="855" w:type="dxa"/>
+            <w:tcW w:w="856" w:type="dxa"/>
             <w:tcBorders>
               <w:top w:val="single" w:sz="4" w:space="0" w:color="00000A"/>
               <w:left w:val="single" w:sz="4" w:space="0" w:color="00000A"/>
@@ -572,7 +2278,7 @@
         </w:tc>
         <w:tc>
           <w:tcPr>
-            <w:tcW w:w="809" w:type="dxa"/>
+            <w:tcW w:w="807" w:type="dxa"/>
             <w:tcBorders>
               <w:top w:val="single" w:sz="4" w:space="0" w:color="00000A"/>
               <w:left w:val="single" w:sz="4" w:space="0" w:color="00000A"/>
@@ -595,7 +2301,7 @@
         </w:tc>
         <w:tc>
           <w:tcPr>
-            <w:tcW w:w="4255" w:type="dxa"/>
+            <w:tcW w:w="4181" w:type="dxa"/>
             <w:tcBorders>
               <w:top w:val="single" w:sz="4" w:space="0" w:color="00000A"/>
               <w:left w:val="single" w:sz="4" w:space="0" w:color="00000A"/>
@@ -627,7 +2333,7 @@
       <w:tr>
         <w:tc>
           <w:tcPr>
-            <w:tcW w:w="573" w:type="dxa"/>
+            <w:tcW w:w="574" w:type="dxa"/>
             <w:tcBorders>
               <w:top w:val="single" w:sz="4" w:space="0" w:color="00000A"/>
               <w:left w:val="single" w:sz="4" w:space="0" w:color="00000A"/>
@@ -647,7 +2353,7 @@
         </w:tc>
         <w:tc>
           <w:tcPr>
-            <w:tcW w:w="3346" w:type="dxa"/>
+            <w:tcW w:w="3300" w:type="dxa"/>
             <w:tcBorders>
               <w:top w:val="single" w:sz="4" w:space="0" w:color="00000A"/>
               <w:left w:val="single" w:sz="4" w:space="0" w:color="00000A"/>
@@ -667,7 +2373,7 @@
         </w:tc>
         <w:tc>
           <w:tcPr>
-            <w:tcW w:w="1252" w:type="dxa"/>
+            <w:tcW w:w="1253" w:type="dxa"/>
             <w:tcBorders>
               <w:top w:val="single" w:sz="4" w:space="0" w:color="00000A"/>
               <w:left w:val="single" w:sz="4" w:space="0" w:color="00000A"/>
@@ -683,8 +2389,8 @@
             <w:pPr>
               <w:jc w:val="center"/>
             </w:pPr>
-            <w:bookmarkStart w:id="0" w:name="__DdeLink__128_1109341540"/>
-            <w:bookmarkEnd w:id="0"/>
+            <w:bookmarkStart w:id="1" w:name="__DdeLink__128_1109341540"/>
+            <w:bookmarkEnd w:id="1"/>
             <w:r>
               <w:t>15/5/2016</w:t>
             </w:r>
@@ -692,7 +2398,7 @@
         </w:tc>
         <w:tc>
           <w:tcPr>
-            <w:tcW w:w="855" w:type="dxa"/>
+            <w:tcW w:w="856" w:type="dxa"/>
             <w:tcBorders>
               <w:top w:val="single" w:sz="4" w:space="0" w:color="00000A"/>
               <w:left w:val="single" w:sz="4" w:space="0" w:color="00000A"/>
@@ -715,7 +2421,7 @@
         </w:tc>
         <w:tc>
           <w:tcPr>
-            <w:tcW w:w="809" w:type="dxa"/>
+            <w:tcW w:w="807" w:type="dxa"/>
             <w:tcBorders>
               <w:top w:val="single" w:sz="4" w:space="0" w:color="00000A"/>
               <w:left w:val="single" w:sz="4" w:space="0" w:color="00000A"/>
@@ -738,7 +2444,7 @@
         </w:tc>
         <w:tc>
           <w:tcPr>
-            <w:tcW w:w="4255" w:type="dxa"/>
+            <w:tcW w:w="4181" w:type="dxa"/>
             <w:tcBorders>
               <w:top w:val="single" w:sz="4" w:space="0" w:color="00000A"/>
               <w:left w:val="single" w:sz="4" w:space="0" w:color="00000A"/>
@@ -770,7 +2476,7 @@
       <w:tr>
         <w:tc>
           <w:tcPr>
-            <w:tcW w:w="573" w:type="dxa"/>
+            <w:tcW w:w="574" w:type="dxa"/>
             <w:tcBorders>
               <w:top w:val="single" w:sz="4" w:space="0" w:color="00000A"/>
               <w:left w:val="single" w:sz="4" w:space="0" w:color="00000A"/>
@@ -790,7 +2496,7 @@
         </w:tc>
         <w:tc>
           <w:tcPr>
-            <w:tcW w:w="3346" w:type="dxa"/>
+            <w:tcW w:w="3300" w:type="dxa"/>
             <w:tcBorders>
               <w:top w:val="single" w:sz="4" w:space="0" w:color="00000A"/>
               <w:left w:val="single" w:sz="4" w:space="0" w:color="00000A"/>
@@ -810,7 +2516,7 @@
         </w:tc>
         <w:tc>
           <w:tcPr>
-            <w:tcW w:w="1252" w:type="dxa"/>
+            <w:tcW w:w="1253" w:type="dxa"/>
             <w:tcBorders>
               <w:top w:val="single" w:sz="4" w:space="0" w:color="00000A"/>
               <w:left w:val="single" w:sz="4" w:space="0" w:color="00000A"/>
@@ -833,7 +2539,7 @@
         </w:tc>
         <w:tc>
           <w:tcPr>
-            <w:tcW w:w="855" w:type="dxa"/>
+            <w:tcW w:w="856" w:type="dxa"/>
             <w:tcBorders>
               <w:top w:val="single" w:sz="4" w:space="0" w:color="00000A"/>
               <w:left w:val="single" w:sz="4" w:space="0" w:color="00000A"/>
@@ -856,7 +2562,7 @@
         </w:tc>
         <w:tc>
           <w:tcPr>
-            <w:tcW w:w="809" w:type="dxa"/>
+            <w:tcW w:w="807" w:type="dxa"/>
             <w:tcBorders>
               <w:top w:val="single" w:sz="4" w:space="0" w:color="00000A"/>
               <w:left w:val="single" w:sz="4" w:space="0" w:color="00000A"/>
@@ -879,7 +2585,7 @@
         </w:tc>
         <w:tc>
           <w:tcPr>
-            <w:tcW w:w="4255" w:type="dxa"/>
+            <w:tcW w:w="4181" w:type="dxa"/>
             <w:tcBorders>
               <w:top w:val="single" w:sz="4" w:space="0" w:color="00000A"/>
               <w:left w:val="single" w:sz="4" w:space="0" w:color="00000A"/>
@@ -904,7 +2610,7 @@
         </w:trPr>
         <w:tc>
           <w:tcPr>
-            <w:tcW w:w="573" w:type="dxa"/>
+            <w:tcW w:w="574" w:type="dxa"/>
             <w:tcBorders>
               <w:top w:val="single" w:sz="4" w:space="0" w:color="00000A"/>
               <w:left w:val="single" w:sz="4" w:space="0" w:color="00000A"/>
@@ -924,7 +2630,7 @@
         </w:tc>
         <w:tc>
           <w:tcPr>
-            <w:tcW w:w="3346" w:type="dxa"/>
+            <w:tcW w:w="3300" w:type="dxa"/>
             <w:tcBorders>
               <w:top w:val="single" w:sz="4" w:space="0" w:color="00000A"/>
               <w:left w:val="single" w:sz="4" w:space="0" w:color="00000A"/>
@@ -949,7 +2655,7 @@
         </w:tc>
         <w:tc>
           <w:tcPr>
-            <w:tcW w:w="1252" w:type="dxa"/>
+            <w:tcW w:w="1253" w:type="dxa"/>
             <w:tcBorders>
               <w:top w:val="single" w:sz="4" w:space="0" w:color="00000A"/>
               <w:left w:val="single" w:sz="4" w:space="0" w:color="00000A"/>
@@ -972,7 +2678,7 @@
         </w:tc>
         <w:tc>
           <w:tcPr>
-            <w:tcW w:w="855" w:type="dxa"/>
+            <w:tcW w:w="856" w:type="dxa"/>
             <w:tcBorders>
               <w:top w:val="single" w:sz="4" w:space="0" w:color="00000A"/>
               <w:left w:val="single" w:sz="4" w:space="0" w:color="00000A"/>
@@ -995,7 +2701,7 @@
         </w:tc>
         <w:tc>
           <w:tcPr>
-            <w:tcW w:w="809" w:type="dxa"/>
+            <w:tcW w:w="807" w:type="dxa"/>
             <w:tcBorders>
               <w:top w:val="single" w:sz="4" w:space="0" w:color="00000A"/>
               <w:left w:val="single" w:sz="4" w:space="0" w:color="00000A"/>
@@ -1018,7 +2724,7 @@
         </w:tc>
         <w:tc>
           <w:tcPr>
-            <w:tcW w:w="4255" w:type="dxa"/>
+            <w:tcW w:w="4181" w:type="dxa"/>
             <w:tcBorders>
               <w:top w:val="single" w:sz="4" w:space="0" w:color="00000A"/>
               <w:left w:val="single" w:sz="4" w:space="0" w:color="00000A"/>
@@ -1045,7 +2751,7 @@
       <w:tr>
         <w:tc>
           <w:tcPr>
-            <w:tcW w:w="573" w:type="dxa"/>
+            <w:tcW w:w="574" w:type="dxa"/>
             <w:tcBorders>
               <w:top w:val="single" w:sz="4" w:space="0" w:color="00000A"/>
               <w:left w:val="single" w:sz="4" w:space="0" w:color="00000A"/>
@@ -1065,7 +2771,7 @@
         </w:tc>
         <w:tc>
           <w:tcPr>
-            <w:tcW w:w="3346" w:type="dxa"/>
+            <w:tcW w:w="3300" w:type="dxa"/>
             <w:tcBorders>
               <w:top w:val="single" w:sz="4" w:space="0" w:color="00000A"/>
               <w:left w:val="single" w:sz="4" w:space="0" w:color="00000A"/>
@@ -1090,7 +2796,7 @@
         </w:tc>
         <w:tc>
           <w:tcPr>
-            <w:tcW w:w="1252" w:type="dxa"/>
+            <w:tcW w:w="1253" w:type="dxa"/>
             <w:tcBorders>
               <w:top w:val="single" w:sz="4" w:space="0" w:color="00000A"/>
               <w:left w:val="single" w:sz="4" w:space="0" w:color="00000A"/>
@@ -1113,7 +2819,7 @@
         </w:tc>
         <w:tc>
           <w:tcPr>
-            <w:tcW w:w="855" w:type="dxa"/>
+            <w:tcW w:w="856" w:type="dxa"/>
             <w:tcBorders>
               <w:top w:val="single" w:sz="4" w:space="0" w:color="00000A"/>
               <w:left w:val="single" w:sz="4" w:space="0" w:color="00000A"/>
@@ -1136,7 +2842,7 @@
         </w:tc>
         <w:tc>
           <w:tcPr>
-            <w:tcW w:w="809" w:type="dxa"/>
+            <w:tcW w:w="807" w:type="dxa"/>
             <w:tcBorders>
               <w:top w:val="single" w:sz="4" w:space="0" w:color="00000A"/>
               <w:left w:val="single" w:sz="4" w:space="0" w:color="00000A"/>
@@ -1159,7 +2865,7 @@
         </w:tc>
         <w:tc>
           <w:tcPr>
-            <w:tcW w:w="4255" w:type="dxa"/>
+            <w:tcW w:w="4181" w:type="dxa"/>
             <w:tcBorders>
               <w:top w:val="single" w:sz="4" w:space="0" w:color="00000A"/>
               <w:left w:val="single" w:sz="4" w:space="0" w:color="00000A"/>
@@ -1186,7 +2892,7 @@
       <w:tr>
         <w:tc>
           <w:tcPr>
-            <w:tcW w:w="573" w:type="dxa"/>
+            <w:tcW w:w="574" w:type="dxa"/>
             <w:tcBorders>
               <w:top w:val="single" w:sz="4" w:space="0" w:color="00000A"/>
               <w:left w:val="single" w:sz="4" w:space="0" w:color="00000A"/>
@@ -1206,7 +2912,7 @@
         </w:tc>
         <w:tc>
           <w:tcPr>
-            <w:tcW w:w="3346" w:type="dxa"/>
+            <w:tcW w:w="3300" w:type="dxa"/>
             <w:tcBorders>
               <w:top w:val="single" w:sz="4" w:space="0" w:color="00000A"/>
               <w:left w:val="single" w:sz="4" w:space="0" w:color="00000A"/>
@@ -1231,7 +2937,7 @@
         </w:tc>
         <w:tc>
           <w:tcPr>
-            <w:tcW w:w="1252" w:type="dxa"/>
+            <w:tcW w:w="1253" w:type="dxa"/>
             <w:tcBorders>
               <w:top w:val="single" w:sz="4" w:space="0" w:color="00000A"/>
               <w:left w:val="single" w:sz="4" w:space="0" w:color="00000A"/>
@@ -1254,7 +2960,7 @@
         </w:tc>
         <w:tc>
           <w:tcPr>
-            <w:tcW w:w="855" w:type="dxa"/>
+            <w:tcW w:w="856" w:type="dxa"/>
             <w:tcBorders>
               <w:top w:val="single" w:sz="4" w:space="0" w:color="00000A"/>
               <w:left w:val="single" w:sz="4" w:space="0" w:color="00000A"/>
@@ -1277,7 +2983,7 @@
         </w:tc>
         <w:tc>
           <w:tcPr>
-            <w:tcW w:w="809" w:type="dxa"/>
+            <w:tcW w:w="807" w:type="dxa"/>
             <w:tcBorders>
               <w:top w:val="single" w:sz="4" w:space="0" w:color="00000A"/>
               <w:left w:val="single" w:sz="4" w:space="0" w:color="00000A"/>
@@ -1300,7 +3006,7 @@
         </w:tc>
         <w:tc>
           <w:tcPr>
-            <w:tcW w:w="4255" w:type="dxa"/>
+            <w:tcW w:w="4181" w:type="dxa"/>
             <w:tcBorders>
               <w:top w:val="single" w:sz="4" w:space="0" w:color="00000A"/>
               <w:left w:val="single" w:sz="4" w:space="0" w:color="00000A"/>
@@ -1325,9 +3031,12 @@
         </w:tc>
       </w:tr>
       <w:tr>
-        <w:tc>
-          <w:tcPr>
-            <w:tcW w:w="573" w:type="dxa"/>
+        <w:trPr>
+          <w:trHeight w:val="626"/>
+        </w:trPr>
+        <w:tc>
+          <w:tcPr>
+            <w:tcW w:w="574" w:type="dxa"/>
             <w:tcBorders>
               <w:top w:val="single" w:sz="4" w:space="0" w:color="00000A"/>
               <w:left w:val="single" w:sz="4" w:space="0" w:color="00000A"/>
@@ -1347,7 +3056,7 @@
         </w:tc>
         <w:tc>
           <w:tcPr>
-            <w:tcW w:w="3346" w:type="dxa"/>
+            <w:tcW w:w="3300" w:type="dxa"/>
             <w:tcBorders>
               <w:top w:val="single" w:sz="4" w:space="0" w:color="00000A"/>
               <w:left w:val="single" w:sz="4" w:space="0" w:color="00000A"/>
@@ -1372,7 +3081,7 @@
         </w:tc>
         <w:tc>
           <w:tcPr>
-            <w:tcW w:w="1252" w:type="dxa"/>
+            <w:tcW w:w="1253" w:type="dxa"/>
             <w:tcBorders>
               <w:top w:val="single" w:sz="4" w:space="0" w:color="00000A"/>
               <w:left w:val="single" w:sz="4" w:space="0" w:color="00000A"/>
@@ -1395,7 +3104,7 @@
         </w:tc>
         <w:tc>
           <w:tcPr>
-            <w:tcW w:w="855" w:type="dxa"/>
+            <w:tcW w:w="856" w:type="dxa"/>
             <w:tcBorders>
               <w:top w:val="single" w:sz="4" w:space="0" w:color="00000A"/>
               <w:left w:val="single" w:sz="4" w:space="0" w:color="00000A"/>
@@ -1418,7 +3127,7 @@
         </w:tc>
         <w:tc>
           <w:tcPr>
-            <w:tcW w:w="809" w:type="dxa"/>
+            <w:tcW w:w="807" w:type="dxa"/>
             <w:tcBorders>
               <w:top w:val="single" w:sz="4" w:space="0" w:color="00000A"/>
               <w:left w:val="single" w:sz="4" w:space="0" w:color="00000A"/>
@@ -1441,29 +3150,33 @@
         </w:tc>
         <w:tc>
           <w:tcPr>
-            <w:tcW w:w="4255" w:type="dxa"/>
-            <w:tcBorders>
-              <w:top w:val="single" w:sz="4" w:space="0" w:color="00000A"/>
-              <w:left w:val="single" w:sz="4" w:space="0" w:color="00000A"/>
-              <w:bottom w:val="single" w:sz="4" w:space="0" w:color="00000A"/>
-              <w:right w:val="single" w:sz="4" w:space="0" w:color="00000A"/>
-            </w:tcBorders>
-            <w:shd w:val="clear" w:color="auto" w:fill="auto"/>
-            <w:tcMar>
-              <w:left w:w="108" w:type="dxa"/>
-            </w:tcMar>
-          </w:tcPr>
-          <w:p>
-            <w:r>
-              <w:t>1) Develop different database functions</w:t>
-            </w:r>
-          </w:p>
-          <w:p>
-            <w:r>
-              <w:t xml:space="preserve">2) Developed </w:t>
-            </w:r>
-            <w:bookmarkStart w:id="1" w:name="_GoBack"/>
-            <w:bookmarkEnd w:id="1"/>
+            <w:tcW w:w="4181" w:type="dxa"/>
+            <w:tcBorders>
+              <w:top w:val="single" w:sz="4" w:space="0" w:color="00000A"/>
+              <w:left w:val="single" w:sz="4" w:space="0" w:color="00000A"/>
+              <w:bottom w:val="single" w:sz="4" w:space="0" w:color="00000A"/>
+              <w:right w:val="single" w:sz="4" w:space="0" w:color="00000A"/>
+            </w:tcBorders>
+            <w:shd w:val="clear" w:color="auto" w:fill="auto"/>
+            <w:tcMar>
+              <w:left w:w="108" w:type="dxa"/>
+            </w:tcMar>
+          </w:tcPr>
+          <w:p>
+            <w:r>
+              <w:t xml:space="preserve">1) </w:t>
+            </w:r>
+            <w:r>
+              <w:t>Backend API</w:t>
+            </w:r>
+          </w:p>
+          <w:p>
+            <w:r>
+              <w:t xml:space="preserve">2) </w:t>
+            </w:r>
+            <w:r>
+              <w:t>Debugging problem that has to do with Telegram callback functions</w:t>
+            </w:r>
           </w:p>
         </w:tc>
       </w:tr>
@@ -1473,7 +3186,7 @@
         </w:trPr>
         <w:tc>
           <w:tcPr>
-            <w:tcW w:w="573" w:type="dxa"/>
+            <w:tcW w:w="574" w:type="dxa"/>
             <w:tcBorders>
               <w:top w:val="single" w:sz="4" w:space="0" w:color="00000A"/>
               <w:left w:val="single" w:sz="4" w:space="0" w:color="00000A"/>
@@ -1493,27 +3206,27 @@
         </w:tc>
         <w:tc>
           <w:tcPr>
-            <w:tcW w:w="3346" w:type="dxa"/>
-            <w:tcBorders>
-              <w:top w:val="single" w:sz="4" w:space="0" w:color="00000A"/>
-              <w:left w:val="single" w:sz="4" w:space="0" w:color="00000A"/>
-              <w:bottom w:val="single" w:sz="4" w:space="0" w:color="00000A"/>
-              <w:right w:val="single" w:sz="4" w:space="0" w:color="00000A"/>
-            </w:tcBorders>
-            <w:shd w:val="clear" w:color="auto" w:fill="auto"/>
-            <w:tcMar>
-              <w:left w:w="108" w:type="dxa"/>
-            </w:tcMar>
-          </w:tcPr>
-          <w:p>
-            <w:r>
-              <w:t>Programming at home:</w:t>
-            </w:r>
-          </w:p>
-        </w:tc>
-        <w:tc>
-          <w:tcPr>
-            <w:tcW w:w="1252" w:type="dxa"/>
+            <w:tcW w:w="3300" w:type="dxa"/>
+            <w:tcBorders>
+              <w:top w:val="single" w:sz="4" w:space="0" w:color="00000A"/>
+              <w:left w:val="single" w:sz="4" w:space="0" w:color="00000A"/>
+              <w:bottom w:val="single" w:sz="4" w:space="0" w:color="00000A"/>
+              <w:right w:val="single" w:sz="4" w:space="0" w:color="00000A"/>
+            </w:tcBorders>
+            <w:shd w:val="clear" w:color="auto" w:fill="auto"/>
+            <w:tcMar>
+              <w:left w:w="108" w:type="dxa"/>
+            </w:tcMar>
+          </w:tcPr>
+          <w:p>
+            <w:r>
+              <w:t>Team meeting</w:t>
+            </w:r>
+          </w:p>
+        </w:tc>
+        <w:tc>
+          <w:tcPr>
+            <w:tcW w:w="1253" w:type="dxa"/>
             <w:tcBorders>
               <w:top w:val="single" w:sz="4" w:space="0" w:color="00000A"/>
               <w:left w:val="single" w:sz="4" w:space="0" w:color="00000A"/>
@@ -1529,11 +3242,14 @@
             <w:pPr>
               <w:jc w:val="center"/>
             </w:pPr>
-          </w:p>
-        </w:tc>
-        <w:tc>
-          <w:tcPr>
-            <w:tcW w:w="855" w:type="dxa"/>
+            <w:r>
+              <w:t>28/5/2016</w:t>
+            </w:r>
+          </w:p>
+        </w:tc>
+        <w:tc>
+          <w:tcPr>
+            <w:tcW w:w="856" w:type="dxa"/>
             <w:tcBorders>
               <w:top w:val="single" w:sz="4" w:space="0" w:color="00000A"/>
               <w:left w:val="single" w:sz="4" w:space="0" w:color="00000A"/>
@@ -1549,11 +3265,14 @@
             <w:pPr>
               <w:jc w:val="center"/>
             </w:pPr>
-          </w:p>
-        </w:tc>
-        <w:tc>
-          <w:tcPr>
-            <w:tcW w:w="809" w:type="dxa"/>
+            <w:r>
+              <w:t>10</w:t>
+            </w:r>
+          </w:p>
+        </w:tc>
+        <w:tc>
+          <w:tcPr>
+            <w:tcW w:w="807" w:type="dxa"/>
             <w:tcBorders>
               <w:top w:val="single" w:sz="4" w:space="0" w:color="00000A"/>
               <w:left w:val="single" w:sz="4" w:space="0" w:color="00000A"/>
@@ -1569,11 +3288,145 @@
             <w:pPr>
               <w:jc w:val="center"/>
             </w:pPr>
-          </w:p>
-        </w:tc>
-        <w:tc>
-          <w:tcPr>
-            <w:tcW w:w="4255" w:type="dxa"/>
+            <w:r>
+              <w:t>10</w:t>
+            </w:r>
+          </w:p>
+        </w:tc>
+        <w:tc>
+          <w:tcPr>
+            <w:tcW w:w="4181" w:type="dxa"/>
+            <w:tcBorders>
+              <w:top w:val="single" w:sz="4" w:space="0" w:color="00000A"/>
+              <w:left w:val="single" w:sz="4" w:space="0" w:color="00000A"/>
+              <w:bottom w:val="single" w:sz="4" w:space="0" w:color="00000A"/>
+              <w:right w:val="single" w:sz="4" w:space="0" w:color="00000A"/>
+            </w:tcBorders>
+            <w:shd w:val="clear" w:color="auto" w:fill="auto"/>
+            <w:tcMar>
+              <w:left w:w="108" w:type="dxa"/>
+            </w:tcMar>
+          </w:tcPr>
+          <w:p>
+            <w:r>
+              <w:t>1) Worked on Milestones</w:t>
+            </w:r>
+          </w:p>
+          <w:p>
+            <w:r>
+              <w:t>2) Backend API</w:t>
+            </w:r>
+          </w:p>
+          <w:p>
+            <w:r>
+              <w:t>3) Supporting more Telegram commands</w:t>
+            </w:r>
+          </w:p>
+        </w:tc>
+      </w:tr>
+      <w:tr>
+        <w:trPr>
+          <w:trHeight w:val="249"/>
+        </w:trPr>
+        <w:tc>
+          <w:tcPr>
+            <w:tcW w:w="574" w:type="dxa"/>
+            <w:tcBorders>
+              <w:top w:val="single" w:sz="4" w:space="0" w:color="00000A"/>
+              <w:left w:val="single" w:sz="4" w:space="0" w:color="00000A"/>
+              <w:bottom w:val="single" w:sz="4" w:space="0" w:color="00000A"/>
+              <w:right w:val="single" w:sz="4" w:space="0" w:color="00000A"/>
+            </w:tcBorders>
+            <w:shd w:val="clear" w:color="auto" w:fill="auto"/>
+            <w:tcMar>
+              <w:left w:w="108" w:type="dxa"/>
+            </w:tcMar>
+          </w:tcPr>
+          <w:p>
+            <w:r>
+              <w:t>11</w:t>
+            </w:r>
+          </w:p>
+        </w:tc>
+        <w:tc>
+          <w:tcPr>
+            <w:tcW w:w="3300" w:type="dxa"/>
+            <w:tcBorders>
+              <w:top w:val="single" w:sz="4" w:space="0" w:color="00000A"/>
+              <w:left w:val="single" w:sz="4" w:space="0" w:color="00000A"/>
+              <w:bottom w:val="single" w:sz="4" w:space="0" w:color="00000A"/>
+              <w:right w:val="single" w:sz="4" w:space="0" w:color="00000A"/>
+            </w:tcBorders>
+            <w:shd w:val="clear" w:color="auto" w:fill="auto"/>
+            <w:tcMar>
+              <w:left w:w="108" w:type="dxa"/>
+            </w:tcMar>
+          </w:tcPr>
+          <w:p/>
+        </w:tc>
+        <w:tc>
+          <w:tcPr>
+            <w:tcW w:w="1253" w:type="dxa"/>
+            <w:tcBorders>
+              <w:top w:val="single" w:sz="4" w:space="0" w:color="00000A"/>
+              <w:left w:val="single" w:sz="4" w:space="0" w:color="00000A"/>
+              <w:bottom w:val="single" w:sz="4" w:space="0" w:color="00000A"/>
+              <w:right w:val="single" w:sz="4" w:space="0" w:color="00000A"/>
+            </w:tcBorders>
+            <w:shd w:val="clear" w:color="auto" w:fill="auto"/>
+            <w:tcMar>
+              <w:left w:w="108" w:type="dxa"/>
+            </w:tcMar>
+          </w:tcPr>
+          <w:p>
+            <w:pPr>
+              <w:jc w:val="center"/>
+            </w:pPr>
+          </w:p>
+        </w:tc>
+        <w:tc>
+          <w:tcPr>
+            <w:tcW w:w="856" w:type="dxa"/>
+            <w:tcBorders>
+              <w:top w:val="single" w:sz="4" w:space="0" w:color="00000A"/>
+              <w:left w:val="single" w:sz="4" w:space="0" w:color="00000A"/>
+              <w:bottom w:val="single" w:sz="4" w:space="0" w:color="00000A"/>
+              <w:right w:val="single" w:sz="4" w:space="0" w:color="00000A"/>
+            </w:tcBorders>
+            <w:shd w:val="clear" w:color="auto" w:fill="auto"/>
+            <w:tcMar>
+              <w:left w:w="108" w:type="dxa"/>
+            </w:tcMar>
+          </w:tcPr>
+          <w:p>
+            <w:pPr>
+              <w:jc w:val="center"/>
+            </w:pPr>
+          </w:p>
+        </w:tc>
+        <w:tc>
+          <w:tcPr>
+            <w:tcW w:w="807" w:type="dxa"/>
+            <w:tcBorders>
+              <w:top w:val="single" w:sz="4" w:space="0" w:color="00000A"/>
+              <w:left w:val="single" w:sz="4" w:space="0" w:color="00000A"/>
+              <w:bottom w:val="single" w:sz="4" w:space="0" w:color="00000A"/>
+              <w:right w:val="single" w:sz="4" w:space="0" w:color="00000A"/>
+            </w:tcBorders>
+            <w:shd w:val="clear" w:color="auto" w:fill="auto"/>
+            <w:tcMar>
+              <w:left w:w="108" w:type="dxa"/>
+            </w:tcMar>
+          </w:tcPr>
+          <w:p>
+            <w:pPr>
+              <w:jc w:val="center"/>
+            </w:pPr>
+          </w:p>
+        </w:tc>
+        <w:tc>
+          <w:tcPr>
+            <w:tcW w:w="4181" w:type="dxa"/>
             <w:tcBorders>
               <w:top w:val="single" w:sz="4" w:space="0" w:color="00000A"/>
               <w:left w:val="single" w:sz="4" w:space="0" w:color="00000A"/>
@@ -1733,6 +3586,1810 @@
     </w:sectPr>
   </w:body>
 </w:document>
+</file>
+
+<file path=word/numbering.xml><?xml version="1.0" encoding="utf-8"?>
+<w:numbering xmlns:wpc="http://schemas.microsoft.com/office/word/2010/wordprocessingCanvas" xmlns:mo="http://schemas.microsoft.com/office/mac/office/2008/main" xmlns:mc="http://schemas.openxmlformats.org/markup-compatibility/2006" xmlns:mv="urn:schemas-microsoft-com:mac:vml" xmlns:o="urn:schemas-microsoft-com:office:office" xmlns:r="http://schemas.openxmlformats.org/officeDocument/2006/relationships" xmlns:m="http://schemas.openxmlformats.org/officeDocument/2006/math" xmlns:v="urn:schemas-microsoft-com:vml" xmlns:wp14="http://schemas.microsoft.com/office/word/2010/wordprocessingDrawing" xmlns:wp="http://schemas.openxmlformats.org/drawingml/2006/wordprocessingDrawing" xmlns:w10="urn:schemas-microsoft-com:office:word" xmlns:w="http://schemas.openxmlformats.org/wordprocessingml/2006/main" xmlns:w14="http://schemas.microsoft.com/office/word/2010/wordml" xmlns:w15="http://schemas.microsoft.com/office/word/2012/wordml" xmlns:wpg="http://schemas.microsoft.com/office/word/2010/wordprocessingGroup" xmlns:wpi="http://schemas.microsoft.com/office/word/2010/wordprocessingInk" xmlns:wne="http://schemas.microsoft.com/office/word/2006/wordml" xmlns:wps="http://schemas.microsoft.com/office/word/2010/wordprocessingShape" mc:Ignorable="w14 w15 wp14">
+  <w:abstractNum w:abstractNumId="0">
+    <w:nsid w:val="0F306827"/>
+    <w:multiLevelType w:val="multilevel"/>
+    <w:tmpl w:val="C730F0AE"/>
+    <w:lvl w:ilvl="0">
+      <w:start w:val="1"/>
+      <w:numFmt w:val="bullet"/>
+      <w:lvlText w:val=""/>
+      <w:lvlJc w:val="left"/>
+      <w:pPr>
+        <w:tabs>
+          <w:tab w:val="num" w:pos="720"/>
+        </w:tabs>
+        <w:ind w:left="720" w:hanging="360"/>
+      </w:pPr>
+      <w:rPr>
+        <w:rFonts w:ascii="Symbol" w:hAnsi="Symbol" w:hint="default"/>
+        <w:sz w:val="20"/>
+      </w:rPr>
+    </w:lvl>
+    <w:lvl w:ilvl="1">
+      <w:start w:val="1"/>
+      <w:numFmt w:val="bullet"/>
+      <w:lvlText w:val="o"/>
+      <w:lvlJc w:val="left"/>
+      <w:pPr>
+        <w:tabs>
+          <w:tab w:val="num" w:pos="1440"/>
+        </w:tabs>
+        <w:ind w:left="1440" w:hanging="360"/>
+      </w:pPr>
+      <w:rPr>
+        <w:rFonts w:ascii="Courier New" w:hAnsi="Courier New" w:hint="default"/>
+        <w:sz w:val="20"/>
+      </w:rPr>
+    </w:lvl>
+    <w:lvl w:ilvl="2" w:tentative="1">
+      <w:start w:val="1"/>
+      <w:numFmt w:val="bullet"/>
+      <w:lvlText w:val=""/>
+      <w:lvlJc w:val="left"/>
+      <w:pPr>
+        <w:tabs>
+          <w:tab w:val="num" w:pos="2160"/>
+        </w:tabs>
+        <w:ind w:left="2160" w:hanging="360"/>
+      </w:pPr>
+      <w:rPr>
+        <w:rFonts w:ascii="Wingdings" w:hAnsi="Wingdings" w:hint="default"/>
+        <w:sz w:val="20"/>
+      </w:rPr>
+    </w:lvl>
+    <w:lvl w:ilvl="3" w:tentative="1">
+      <w:start w:val="1"/>
+      <w:numFmt w:val="bullet"/>
+      <w:lvlText w:val=""/>
+      <w:lvlJc w:val="left"/>
+      <w:pPr>
+        <w:tabs>
+          <w:tab w:val="num" w:pos="2880"/>
+        </w:tabs>
+        <w:ind w:left="2880" w:hanging="360"/>
+      </w:pPr>
+      <w:rPr>
+        <w:rFonts w:ascii="Wingdings" w:hAnsi="Wingdings" w:hint="default"/>
+        <w:sz w:val="20"/>
+      </w:rPr>
+    </w:lvl>
+    <w:lvl w:ilvl="4" w:tentative="1">
+      <w:start w:val="1"/>
+      <w:numFmt w:val="bullet"/>
+      <w:lvlText w:val=""/>
+      <w:lvlJc w:val="left"/>
+      <w:pPr>
+        <w:tabs>
+          <w:tab w:val="num" w:pos="3600"/>
+        </w:tabs>
+        <w:ind w:left="3600" w:hanging="360"/>
+      </w:pPr>
+      <w:rPr>
+        <w:rFonts w:ascii="Wingdings" w:hAnsi="Wingdings" w:hint="default"/>
+        <w:sz w:val="20"/>
+      </w:rPr>
+    </w:lvl>
+    <w:lvl w:ilvl="5" w:tentative="1">
+      <w:start w:val="1"/>
+      <w:numFmt w:val="bullet"/>
+      <w:lvlText w:val=""/>
+      <w:lvlJc w:val="left"/>
+      <w:pPr>
+        <w:tabs>
+          <w:tab w:val="num" w:pos="4320"/>
+        </w:tabs>
+        <w:ind w:left="4320" w:hanging="360"/>
+      </w:pPr>
+      <w:rPr>
+        <w:rFonts w:ascii="Wingdings" w:hAnsi="Wingdings" w:hint="default"/>
+        <w:sz w:val="20"/>
+      </w:rPr>
+    </w:lvl>
+    <w:lvl w:ilvl="6" w:tentative="1">
+      <w:start w:val="1"/>
+      <w:numFmt w:val="bullet"/>
+      <w:lvlText w:val=""/>
+      <w:lvlJc w:val="left"/>
+      <w:pPr>
+        <w:tabs>
+          <w:tab w:val="num" w:pos="5040"/>
+        </w:tabs>
+        <w:ind w:left="5040" w:hanging="360"/>
+      </w:pPr>
+      <w:rPr>
+        <w:rFonts w:ascii="Wingdings" w:hAnsi="Wingdings" w:hint="default"/>
+        <w:sz w:val="20"/>
+      </w:rPr>
+    </w:lvl>
+    <w:lvl w:ilvl="7" w:tentative="1">
+      <w:start w:val="1"/>
+      <w:numFmt w:val="bullet"/>
+      <w:lvlText w:val=""/>
+      <w:lvlJc w:val="left"/>
+      <w:pPr>
+        <w:tabs>
+          <w:tab w:val="num" w:pos="5760"/>
+        </w:tabs>
+        <w:ind w:left="5760" w:hanging="360"/>
+      </w:pPr>
+      <w:rPr>
+        <w:rFonts w:ascii="Wingdings" w:hAnsi="Wingdings" w:hint="default"/>
+        <w:sz w:val="20"/>
+      </w:rPr>
+    </w:lvl>
+    <w:lvl w:ilvl="8" w:tentative="1">
+      <w:start w:val="1"/>
+      <w:numFmt w:val="bullet"/>
+      <w:lvlText w:val=""/>
+      <w:lvlJc w:val="left"/>
+      <w:pPr>
+        <w:tabs>
+          <w:tab w:val="num" w:pos="6480"/>
+        </w:tabs>
+        <w:ind w:left="6480" w:hanging="360"/>
+      </w:pPr>
+      <w:rPr>
+        <w:rFonts w:ascii="Wingdings" w:hAnsi="Wingdings" w:hint="default"/>
+        <w:sz w:val="20"/>
+      </w:rPr>
+    </w:lvl>
+  </w:abstractNum>
+  <w:abstractNum w:abstractNumId="1">
+    <w:nsid w:val="158C45D6"/>
+    <w:multiLevelType w:val="multilevel"/>
+    <w:tmpl w:val="BE4AB954"/>
+    <w:lvl w:ilvl="0">
+      <w:start w:val="1"/>
+      <w:numFmt w:val="bullet"/>
+      <w:lvlText w:val=""/>
+      <w:lvlJc w:val="left"/>
+      <w:pPr>
+        <w:tabs>
+          <w:tab w:val="num" w:pos="720"/>
+        </w:tabs>
+        <w:ind w:left="720" w:hanging="360"/>
+      </w:pPr>
+      <w:rPr>
+        <w:rFonts w:ascii="Symbol" w:hAnsi="Symbol" w:hint="default"/>
+        <w:sz w:val="20"/>
+      </w:rPr>
+    </w:lvl>
+    <w:lvl w:ilvl="1" w:tentative="1">
+      <w:start w:val="1"/>
+      <w:numFmt w:val="bullet"/>
+      <w:lvlText w:val="o"/>
+      <w:lvlJc w:val="left"/>
+      <w:pPr>
+        <w:tabs>
+          <w:tab w:val="num" w:pos="1440"/>
+        </w:tabs>
+        <w:ind w:left="1440" w:hanging="360"/>
+      </w:pPr>
+      <w:rPr>
+        <w:rFonts w:ascii="Courier New" w:hAnsi="Courier New" w:hint="default"/>
+        <w:sz w:val="20"/>
+      </w:rPr>
+    </w:lvl>
+    <w:lvl w:ilvl="2" w:tentative="1">
+      <w:start w:val="1"/>
+      <w:numFmt w:val="bullet"/>
+      <w:lvlText w:val=""/>
+      <w:lvlJc w:val="left"/>
+      <w:pPr>
+        <w:tabs>
+          <w:tab w:val="num" w:pos="2160"/>
+        </w:tabs>
+        <w:ind w:left="2160" w:hanging="360"/>
+      </w:pPr>
+      <w:rPr>
+        <w:rFonts w:ascii="Wingdings" w:hAnsi="Wingdings" w:hint="default"/>
+        <w:sz w:val="20"/>
+      </w:rPr>
+    </w:lvl>
+    <w:lvl w:ilvl="3" w:tentative="1">
+      <w:start w:val="1"/>
+      <w:numFmt w:val="bullet"/>
+      <w:lvlText w:val=""/>
+      <w:lvlJc w:val="left"/>
+      <w:pPr>
+        <w:tabs>
+          <w:tab w:val="num" w:pos="2880"/>
+        </w:tabs>
+        <w:ind w:left="2880" w:hanging="360"/>
+      </w:pPr>
+      <w:rPr>
+        <w:rFonts w:ascii="Wingdings" w:hAnsi="Wingdings" w:hint="default"/>
+        <w:sz w:val="20"/>
+      </w:rPr>
+    </w:lvl>
+    <w:lvl w:ilvl="4" w:tentative="1">
+      <w:start w:val="1"/>
+      <w:numFmt w:val="bullet"/>
+      <w:lvlText w:val=""/>
+      <w:lvlJc w:val="left"/>
+      <w:pPr>
+        <w:tabs>
+          <w:tab w:val="num" w:pos="3600"/>
+        </w:tabs>
+        <w:ind w:left="3600" w:hanging="360"/>
+      </w:pPr>
+      <w:rPr>
+        <w:rFonts w:ascii="Wingdings" w:hAnsi="Wingdings" w:hint="default"/>
+        <w:sz w:val="20"/>
+      </w:rPr>
+    </w:lvl>
+    <w:lvl w:ilvl="5" w:tentative="1">
+      <w:start w:val="1"/>
+      <w:numFmt w:val="bullet"/>
+      <w:lvlText w:val=""/>
+      <w:lvlJc w:val="left"/>
+      <w:pPr>
+        <w:tabs>
+          <w:tab w:val="num" w:pos="4320"/>
+        </w:tabs>
+        <w:ind w:left="4320" w:hanging="360"/>
+      </w:pPr>
+      <w:rPr>
+        <w:rFonts w:ascii="Wingdings" w:hAnsi="Wingdings" w:hint="default"/>
+        <w:sz w:val="20"/>
+      </w:rPr>
+    </w:lvl>
+    <w:lvl w:ilvl="6" w:tentative="1">
+      <w:start w:val="1"/>
+      <w:numFmt w:val="bullet"/>
+      <w:lvlText w:val=""/>
+      <w:lvlJc w:val="left"/>
+      <w:pPr>
+        <w:tabs>
+          <w:tab w:val="num" w:pos="5040"/>
+        </w:tabs>
+        <w:ind w:left="5040" w:hanging="360"/>
+      </w:pPr>
+      <w:rPr>
+        <w:rFonts w:ascii="Wingdings" w:hAnsi="Wingdings" w:hint="default"/>
+        <w:sz w:val="20"/>
+      </w:rPr>
+    </w:lvl>
+    <w:lvl w:ilvl="7" w:tentative="1">
+      <w:start w:val="1"/>
+      <w:numFmt w:val="bullet"/>
+      <w:lvlText w:val=""/>
+      <w:lvlJc w:val="left"/>
+      <w:pPr>
+        <w:tabs>
+          <w:tab w:val="num" w:pos="5760"/>
+        </w:tabs>
+        <w:ind w:left="5760" w:hanging="360"/>
+      </w:pPr>
+      <w:rPr>
+        <w:rFonts w:ascii="Wingdings" w:hAnsi="Wingdings" w:hint="default"/>
+        <w:sz w:val="20"/>
+      </w:rPr>
+    </w:lvl>
+    <w:lvl w:ilvl="8" w:tentative="1">
+      <w:start w:val="1"/>
+      <w:numFmt w:val="bullet"/>
+      <w:lvlText w:val=""/>
+      <w:lvlJc w:val="left"/>
+      <w:pPr>
+        <w:tabs>
+          <w:tab w:val="num" w:pos="6480"/>
+        </w:tabs>
+        <w:ind w:left="6480" w:hanging="360"/>
+      </w:pPr>
+      <w:rPr>
+        <w:rFonts w:ascii="Wingdings" w:hAnsi="Wingdings" w:hint="default"/>
+        <w:sz w:val="20"/>
+      </w:rPr>
+    </w:lvl>
+  </w:abstractNum>
+  <w:abstractNum w:abstractNumId="2">
+    <w:nsid w:val="28B84FFF"/>
+    <w:multiLevelType w:val="multilevel"/>
+    <w:tmpl w:val="4B822BBC"/>
+    <w:lvl w:ilvl="0">
+      <w:start w:val="2"/>
+      <w:numFmt w:val="decimal"/>
+      <w:lvlText w:val="%1."/>
+      <w:lvlJc w:val="left"/>
+      <w:pPr>
+        <w:tabs>
+          <w:tab w:val="num" w:pos="720"/>
+        </w:tabs>
+        <w:ind w:left="720" w:hanging="360"/>
+      </w:pPr>
+    </w:lvl>
+    <w:lvl w:ilvl="1">
+      <w:start w:val="1"/>
+      <w:numFmt w:val="decimal"/>
+      <w:lvlText w:val="%2."/>
+      <w:lvlJc w:val="left"/>
+      <w:pPr>
+        <w:tabs>
+          <w:tab w:val="num" w:pos="1440"/>
+        </w:tabs>
+        <w:ind w:left="1440" w:hanging="360"/>
+      </w:pPr>
+    </w:lvl>
+    <w:lvl w:ilvl="2" w:tentative="1">
+      <w:start w:val="1"/>
+      <w:numFmt w:val="decimal"/>
+      <w:lvlText w:val="%3."/>
+      <w:lvlJc w:val="left"/>
+      <w:pPr>
+        <w:tabs>
+          <w:tab w:val="num" w:pos="2160"/>
+        </w:tabs>
+        <w:ind w:left="2160" w:hanging="360"/>
+      </w:pPr>
+    </w:lvl>
+    <w:lvl w:ilvl="3" w:tentative="1">
+      <w:start w:val="1"/>
+      <w:numFmt w:val="decimal"/>
+      <w:lvlText w:val="%4."/>
+      <w:lvlJc w:val="left"/>
+      <w:pPr>
+        <w:tabs>
+          <w:tab w:val="num" w:pos="2880"/>
+        </w:tabs>
+        <w:ind w:left="2880" w:hanging="360"/>
+      </w:pPr>
+    </w:lvl>
+    <w:lvl w:ilvl="4" w:tentative="1">
+      <w:start w:val="1"/>
+      <w:numFmt w:val="decimal"/>
+      <w:lvlText w:val="%5."/>
+      <w:lvlJc w:val="left"/>
+      <w:pPr>
+        <w:tabs>
+          <w:tab w:val="num" w:pos="3600"/>
+        </w:tabs>
+        <w:ind w:left="3600" w:hanging="360"/>
+      </w:pPr>
+    </w:lvl>
+    <w:lvl w:ilvl="5" w:tentative="1">
+      <w:start w:val="1"/>
+      <w:numFmt w:val="decimal"/>
+      <w:lvlText w:val="%6."/>
+      <w:lvlJc w:val="left"/>
+      <w:pPr>
+        <w:tabs>
+          <w:tab w:val="num" w:pos="4320"/>
+        </w:tabs>
+        <w:ind w:left="4320" w:hanging="360"/>
+      </w:pPr>
+    </w:lvl>
+    <w:lvl w:ilvl="6" w:tentative="1">
+      <w:start w:val="1"/>
+      <w:numFmt w:val="decimal"/>
+      <w:lvlText w:val="%7."/>
+      <w:lvlJc w:val="left"/>
+      <w:pPr>
+        <w:tabs>
+          <w:tab w:val="num" w:pos="5040"/>
+        </w:tabs>
+        <w:ind w:left="5040" w:hanging="360"/>
+      </w:pPr>
+    </w:lvl>
+    <w:lvl w:ilvl="7" w:tentative="1">
+      <w:start w:val="1"/>
+      <w:numFmt w:val="decimal"/>
+      <w:lvlText w:val="%8."/>
+      <w:lvlJc w:val="left"/>
+      <w:pPr>
+        <w:tabs>
+          <w:tab w:val="num" w:pos="5760"/>
+        </w:tabs>
+        <w:ind w:left="5760" w:hanging="360"/>
+      </w:pPr>
+    </w:lvl>
+    <w:lvl w:ilvl="8" w:tentative="1">
+      <w:start w:val="1"/>
+      <w:numFmt w:val="decimal"/>
+      <w:lvlText w:val="%9."/>
+      <w:lvlJc w:val="left"/>
+      <w:pPr>
+        <w:tabs>
+          <w:tab w:val="num" w:pos="6480"/>
+        </w:tabs>
+        <w:ind w:left="6480" w:hanging="360"/>
+      </w:pPr>
+    </w:lvl>
+  </w:abstractNum>
+  <w:abstractNum w:abstractNumId="3">
+    <w:nsid w:val="2AEF4A6C"/>
+    <w:multiLevelType w:val="multilevel"/>
+    <w:tmpl w:val="A4AC0992"/>
+    <w:lvl w:ilvl="0">
+      <w:start w:val="1"/>
+      <w:numFmt w:val="decimal"/>
+      <w:lvlText w:val="%1."/>
+      <w:lvlJc w:val="left"/>
+      <w:pPr>
+        <w:tabs>
+          <w:tab w:val="num" w:pos="720"/>
+        </w:tabs>
+        <w:ind w:left="720" w:hanging="360"/>
+      </w:pPr>
+    </w:lvl>
+    <w:lvl w:ilvl="1">
+      <w:start w:val="1"/>
+      <w:numFmt w:val="decimal"/>
+      <w:lvlText w:val="%2."/>
+      <w:lvlJc w:val="left"/>
+      <w:pPr>
+        <w:tabs>
+          <w:tab w:val="num" w:pos="1440"/>
+        </w:tabs>
+        <w:ind w:left="1440" w:hanging="360"/>
+      </w:pPr>
+    </w:lvl>
+    <w:lvl w:ilvl="2" w:tentative="1">
+      <w:start w:val="1"/>
+      <w:numFmt w:val="decimal"/>
+      <w:lvlText w:val="%3."/>
+      <w:lvlJc w:val="left"/>
+      <w:pPr>
+        <w:tabs>
+          <w:tab w:val="num" w:pos="2160"/>
+        </w:tabs>
+        <w:ind w:left="2160" w:hanging="360"/>
+      </w:pPr>
+    </w:lvl>
+    <w:lvl w:ilvl="3" w:tentative="1">
+      <w:start w:val="1"/>
+      <w:numFmt w:val="decimal"/>
+      <w:lvlText w:val="%4."/>
+      <w:lvlJc w:val="left"/>
+      <w:pPr>
+        <w:tabs>
+          <w:tab w:val="num" w:pos="2880"/>
+        </w:tabs>
+        <w:ind w:left="2880" w:hanging="360"/>
+      </w:pPr>
+    </w:lvl>
+    <w:lvl w:ilvl="4" w:tentative="1">
+      <w:start w:val="1"/>
+      <w:numFmt w:val="decimal"/>
+      <w:lvlText w:val="%5."/>
+      <w:lvlJc w:val="left"/>
+      <w:pPr>
+        <w:tabs>
+          <w:tab w:val="num" w:pos="3600"/>
+        </w:tabs>
+        <w:ind w:left="3600" w:hanging="360"/>
+      </w:pPr>
+    </w:lvl>
+    <w:lvl w:ilvl="5" w:tentative="1">
+      <w:start w:val="1"/>
+      <w:numFmt w:val="decimal"/>
+      <w:lvlText w:val="%6."/>
+      <w:lvlJc w:val="left"/>
+      <w:pPr>
+        <w:tabs>
+          <w:tab w:val="num" w:pos="4320"/>
+        </w:tabs>
+        <w:ind w:left="4320" w:hanging="360"/>
+      </w:pPr>
+    </w:lvl>
+    <w:lvl w:ilvl="6" w:tentative="1">
+      <w:start w:val="1"/>
+      <w:numFmt w:val="decimal"/>
+      <w:lvlText w:val="%7."/>
+      <w:lvlJc w:val="left"/>
+      <w:pPr>
+        <w:tabs>
+          <w:tab w:val="num" w:pos="5040"/>
+        </w:tabs>
+        <w:ind w:left="5040" w:hanging="360"/>
+      </w:pPr>
+    </w:lvl>
+    <w:lvl w:ilvl="7" w:tentative="1">
+      <w:start w:val="1"/>
+      <w:numFmt w:val="decimal"/>
+      <w:lvlText w:val="%8."/>
+      <w:lvlJc w:val="left"/>
+      <w:pPr>
+        <w:tabs>
+          <w:tab w:val="num" w:pos="5760"/>
+        </w:tabs>
+        <w:ind w:left="5760" w:hanging="360"/>
+      </w:pPr>
+    </w:lvl>
+    <w:lvl w:ilvl="8" w:tentative="1">
+      <w:start w:val="1"/>
+      <w:numFmt w:val="decimal"/>
+      <w:lvlText w:val="%9."/>
+      <w:lvlJc w:val="left"/>
+      <w:pPr>
+        <w:tabs>
+          <w:tab w:val="num" w:pos="6480"/>
+        </w:tabs>
+        <w:ind w:left="6480" w:hanging="360"/>
+      </w:pPr>
+    </w:lvl>
+  </w:abstractNum>
+  <w:abstractNum w:abstractNumId="4">
+    <w:nsid w:val="30671853"/>
+    <w:multiLevelType w:val="multilevel"/>
+    <w:tmpl w:val="BC3CB906"/>
+    <w:lvl w:ilvl="0">
+      <w:start w:val="3"/>
+      <w:numFmt w:val="decimal"/>
+      <w:lvlText w:val="%1."/>
+      <w:lvlJc w:val="left"/>
+      <w:pPr>
+        <w:tabs>
+          <w:tab w:val="num" w:pos="720"/>
+        </w:tabs>
+        <w:ind w:left="720" w:hanging="360"/>
+      </w:pPr>
+    </w:lvl>
+    <w:lvl w:ilvl="1" w:tentative="1">
+      <w:start w:val="1"/>
+      <w:numFmt w:val="decimal"/>
+      <w:lvlText w:val="%2."/>
+      <w:lvlJc w:val="left"/>
+      <w:pPr>
+        <w:tabs>
+          <w:tab w:val="num" w:pos="1440"/>
+        </w:tabs>
+        <w:ind w:left="1440" w:hanging="360"/>
+      </w:pPr>
+    </w:lvl>
+    <w:lvl w:ilvl="2" w:tentative="1">
+      <w:start w:val="1"/>
+      <w:numFmt w:val="decimal"/>
+      <w:lvlText w:val="%3."/>
+      <w:lvlJc w:val="left"/>
+      <w:pPr>
+        <w:tabs>
+          <w:tab w:val="num" w:pos="2160"/>
+        </w:tabs>
+        <w:ind w:left="2160" w:hanging="360"/>
+      </w:pPr>
+    </w:lvl>
+    <w:lvl w:ilvl="3" w:tentative="1">
+      <w:start w:val="1"/>
+      <w:numFmt w:val="decimal"/>
+      <w:lvlText w:val="%4."/>
+      <w:lvlJc w:val="left"/>
+      <w:pPr>
+        <w:tabs>
+          <w:tab w:val="num" w:pos="2880"/>
+        </w:tabs>
+        <w:ind w:left="2880" w:hanging="360"/>
+      </w:pPr>
+    </w:lvl>
+    <w:lvl w:ilvl="4" w:tentative="1">
+      <w:start w:val="1"/>
+      <w:numFmt w:val="decimal"/>
+      <w:lvlText w:val="%5."/>
+      <w:lvlJc w:val="left"/>
+      <w:pPr>
+        <w:tabs>
+          <w:tab w:val="num" w:pos="3600"/>
+        </w:tabs>
+        <w:ind w:left="3600" w:hanging="360"/>
+      </w:pPr>
+    </w:lvl>
+    <w:lvl w:ilvl="5" w:tentative="1">
+      <w:start w:val="1"/>
+      <w:numFmt w:val="decimal"/>
+      <w:lvlText w:val="%6."/>
+      <w:lvlJc w:val="left"/>
+      <w:pPr>
+        <w:tabs>
+          <w:tab w:val="num" w:pos="4320"/>
+        </w:tabs>
+        <w:ind w:left="4320" w:hanging="360"/>
+      </w:pPr>
+    </w:lvl>
+    <w:lvl w:ilvl="6" w:tentative="1">
+      <w:start w:val="1"/>
+      <w:numFmt w:val="decimal"/>
+      <w:lvlText w:val="%7."/>
+      <w:lvlJc w:val="left"/>
+      <w:pPr>
+        <w:tabs>
+          <w:tab w:val="num" w:pos="5040"/>
+        </w:tabs>
+        <w:ind w:left="5040" w:hanging="360"/>
+      </w:pPr>
+    </w:lvl>
+    <w:lvl w:ilvl="7" w:tentative="1">
+      <w:start w:val="1"/>
+      <w:numFmt w:val="decimal"/>
+      <w:lvlText w:val="%8."/>
+      <w:lvlJc w:val="left"/>
+      <w:pPr>
+        <w:tabs>
+          <w:tab w:val="num" w:pos="5760"/>
+        </w:tabs>
+        <w:ind w:left="5760" w:hanging="360"/>
+      </w:pPr>
+    </w:lvl>
+    <w:lvl w:ilvl="8" w:tentative="1">
+      <w:start w:val="1"/>
+      <w:numFmt w:val="decimal"/>
+      <w:lvlText w:val="%9."/>
+      <w:lvlJc w:val="left"/>
+      <w:pPr>
+        <w:tabs>
+          <w:tab w:val="num" w:pos="6480"/>
+        </w:tabs>
+        <w:ind w:left="6480" w:hanging="360"/>
+      </w:pPr>
+    </w:lvl>
+  </w:abstractNum>
+  <w:abstractNum w:abstractNumId="5">
+    <w:nsid w:val="39BB7D52"/>
+    <w:multiLevelType w:val="multilevel"/>
+    <w:tmpl w:val="E8A22D32"/>
+    <w:lvl w:ilvl="0">
+      <w:start w:val="1"/>
+      <w:numFmt w:val="bullet"/>
+      <w:lvlText w:val=""/>
+      <w:lvlJc w:val="left"/>
+      <w:pPr>
+        <w:tabs>
+          <w:tab w:val="num" w:pos="720"/>
+        </w:tabs>
+        <w:ind w:left="720" w:hanging="360"/>
+      </w:pPr>
+      <w:rPr>
+        <w:rFonts w:ascii="Symbol" w:hAnsi="Symbol" w:hint="default"/>
+        <w:sz w:val="20"/>
+      </w:rPr>
+    </w:lvl>
+    <w:lvl w:ilvl="1" w:tentative="1">
+      <w:start w:val="1"/>
+      <w:numFmt w:val="bullet"/>
+      <w:lvlText w:val="o"/>
+      <w:lvlJc w:val="left"/>
+      <w:pPr>
+        <w:tabs>
+          <w:tab w:val="num" w:pos="1440"/>
+        </w:tabs>
+        <w:ind w:left="1440" w:hanging="360"/>
+      </w:pPr>
+      <w:rPr>
+        <w:rFonts w:ascii="Courier New" w:hAnsi="Courier New" w:hint="default"/>
+        <w:sz w:val="20"/>
+      </w:rPr>
+    </w:lvl>
+    <w:lvl w:ilvl="2" w:tentative="1">
+      <w:start w:val="1"/>
+      <w:numFmt w:val="bullet"/>
+      <w:lvlText w:val=""/>
+      <w:lvlJc w:val="left"/>
+      <w:pPr>
+        <w:tabs>
+          <w:tab w:val="num" w:pos="2160"/>
+        </w:tabs>
+        <w:ind w:left="2160" w:hanging="360"/>
+      </w:pPr>
+      <w:rPr>
+        <w:rFonts w:ascii="Wingdings" w:hAnsi="Wingdings" w:hint="default"/>
+        <w:sz w:val="20"/>
+      </w:rPr>
+    </w:lvl>
+    <w:lvl w:ilvl="3" w:tentative="1">
+      <w:start w:val="1"/>
+      <w:numFmt w:val="bullet"/>
+      <w:lvlText w:val=""/>
+      <w:lvlJc w:val="left"/>
+      <w:pPr>
+        <w:tabs>
+          <w:tab w:val="num" w:pos="2880"/>
+        </w:tabs>
+        <w:ind w:left="2880" w:hanging="360"/>
+      </w:pPr>
+      <w:rPr>
+        <w:rFonts w:ascii="Wingdings" w:hAnsi="Wingdings" w:hint="default"/>
+        <w:sz w:val="20"/>
+      </w:rPr>
+    </w:lvl>
+    <w:lvl w:ilvl="4" w:tentative="1">
+      <w:start w:val="1"/>
+      <w:numFmt w:val="bullet"/>
+      <w:lvlText w:val=""/>
+      <w:lvlJc w:val="left"/>
+      <w:pPr>
+        <w:tabs>
+          <w:tab w:val="num" w:pos="3600"/>
+        </w:tabs>
+        <w:ind w:left="3600" w:hanging="360"/>
+      </w:pPr>
+      <w:rPr>
+        <w:rFonts w:ascii="Wingdings" w:hAnsi="Wingdings" w:hint="default"/>
+        <w:sz w:val="20"/>
+      </w:rPr>
+    </w:lvl>
+    <w:lvl w:ilvl="5" w:tentative="1">
+      <w:start w:val="1"/>
+      <w:numFmt w:val="bullet"/>
+      <w:lvlText w:val=""/>
+      <w:lvlJc w:val="left"/>
+      <w:pPr>
+        <w:tabs>
+          <w:tab w:val="num" w:pos="4320"/>
+        </w:tabs>
+        <w:ind w:left="4320" w:hanging="360"/>
+      </w:pPr>
+      <w:rPr>
+        <w:rFonts w:ascii="Wingdings" w:hAnsi="Wingdings" w:hint="default"/>
+        <w:sz w:val="20"/>
+      </w:rPr>
+    </w:lvl>
+    <w:lvl w:ilvl="6" w:tentative="1">
+      <w:start w:val="1"/>
+      <w:numFmt w:val="bullet"/>
+      <w:lvlText w:val=""/>
+      <w:lvlJc w:val="left"/>
+      <w:pPr>
+        <w:tabs>
+          <w:tab w:val="num" w:pos="5040"/>
+        </w:tabs>
+        <w:ind w:left="5040" w:hanging="360"/>
+      </w:pPr>
+      <w:rPr>
+        <w:rFonts w:ascii="Wingdings" w:hAnsi="Wingdings" w:hint="default"/>
+        <w:sz w:val="20"/>
+      </w:rPr>
+    </w:lvl>
+    <w:lvl w:ilvl="7" w:tentative="1">
+      <w:start w:val="1"/>
+      <w:numFmt w:val="bullet"/>
+      <w:lvlText w:val=""/>
+      <w:lvlJc w:val="left"/>
+      <w:pPr>
+        <w:tabs>
+          <w:tab w:val="num" w:pos="5760"/>
+        </w:tabs>
+        <w:ind w:left="5760" w:hanging="360"/>
+      </w:pPr>
+      <w:rPr>
+        <w:rFonts w:ascii="Wingdings" w:hAnsi="Wingdings" w:hint="default"/>
+        <w:sz w:val="20"/>
+      </w:rPr>
+    </w:lvl>
+    <w:lvl w:ilvl="8" w:tentative="1">
+      <w:start w:val="1"/>
+      <w:numFmt w:val="bullet"/>
+      <w:lvlText w:val=""/>
+      <w:lvlJc w:val="left"/>
+      <w:pPr>
+        <w:tabs>
+          <w:tab w:val="num" w:pos="6480"/>
+        </w:tabs>
+        <w:ind w:left="6480" w:hanging="360"/>
+      </w:pPr>
+      <w:rPr>
+        <w:rFonts w:ascii="Wingdings" w:hAnsi="Wingdings" w:hint="default"/>
+        <w:sz w:val="20"/>
+      </w:rPr>
+    </w:lvl>
+  </w:abstractNum>
+  <w:abstractNum w:abstractNumId="6">
+    <w:nsid w:val="3B5F7C2A"/>
+    <w:multiLevelType w:val="multilevel"/>
+    <w:tmpl w:val="5B600E48"/>
+    <w:lvl w:ilvl="0">
+      <w:start w:val="1"/>
+      <w:numFmt w:val="bullet"/>
+      <w:lvlText w:val=""/>
+      <w:lvlJc w:val="left"/>
+      <w:pPr>
+        <w:tabs>
+          <w:tab w:val="num" w:pos="720"/>
+        </w:tabs>
+        <w:ind w:left="720" w:hanging="360"/>
+      </w:pPr>
+      <w:rPr>
+        <w:rFonts w:ascii="Symbol" w:hAnsi="Symbol" w:hint="default"/>
+        <w:sz w:val="20"/>
+      </w:rPr>
+    </w:lvl>
+    <w:lvl w:ilvl="1" w:tentative="1">
+      <w:start w:val="1"/>
+      <w:numFmt w:val="bullet"/>
+      <w:lvlText w:val="o"/>
+      <w:lvlJc w:val="left"/>
+      <w:pPr>
+        <w:tabs>
+          <w:tab w:val="num" w:pos="1440"/>
+        </w:tabs>
+        <w:ind w:left="1440" w:hanging="360"/>
+      </w:pPr>
+      <w:rPr>
+        <w:rFonts w:ascii="Courier New" w:hAnsi="Courier New" w:hint="default"/>
+        <w:sz w:val="20"/>
+      </w:rPr>
+    </w:lvl>
+    <w:lvl w:ilvl="2" w:tentative="1">
+      <w:start w:val="1"/>
+      <w:numFmt w:val="bullet"/>
+      <w:lvlText w:val=""/>
+      <w:lvlJc w:val="left"/>
+      <w:pPr>
+        <w:tabs>
+          <w:tab w:val="num" w:pos="2160"/>
+        </w:tabs>
+        <w:ind w:left="2160" w:hanging="360"/>
+      </w:pPr>
+      <w:rPr>
+        <w:rFonts w:ascii="Wingdings" w:hAnsi="Wingdings" w:hint="default"/>
+        <w:sz w:val="20"/>
+      </w:rPr>
+    </w:lvl>
+    <w:lvl w:ilvl="3" w:tentative="1">
+      <w:start w:val="1"/>
+      <w:numFmt w:val="bullet"/>
+      <w:lvlText w:val=""/>
+      <w:lvlJc w:val="left"/>
+      <w:pPr>
+        <w:tabs>
+          <w:tab w:val="num" w:pos="2880"/>
+        </w:tabs>
+        <w:ind w:left="2880" w:hanging="360"/>
+      </w:pPr>
+      <w:rPr>
+        <w:rFonts w:ascii="Wingdings" w:hAnsi="Wingdings" w:hint="default"/>
+        <w:sz w:val="20"/>
+      </w:rPr>
+    </w:lvl>
+    <w:lvl w:ilvl="4" w:tentative="1">
+      <w:start w:val="1"/>
+      <w:numFmt w:val="bullet"/>
+      <w:lvlText w:val=""/>
+      <w:lvlJc w:val="left"/>
+      <w:pPr>
+        <w:tabs>
+          <w:tab w:val="num" w:pos="3600"/>
+        </w:tabs>
+        <w:ind w:left="3600" w:hanging="360"/>
+      </w:pPr>
+      <w:rPr>
+        <w:rFonts w:ascii="Wingdings" w:hAnsi="Wingdings" w:hint="default"/>
+        <w:sz w:val="20"/>
+      </w:rPr>
+    </w:lvl>
+    <w:lvl w:ilvl="5" w:tentative="1">
+      <w:start w:val="1"/>
+      <w:numFmt w:val="bullet"/>
+      <w:lvlText w:val=""/>
+      <w:lvlJc w:val="left"/>
+      <w:pPr>
+        <w:tabs>
+          <w:tab w:val="num" w:pos="4320"/>
+        </w:tabs>
+        <w:ind w:left="4320" w:hanging="360"/>
+      </w:pPr>
+      <w:rPr>
+        <w:rFonts w:ascii="Wingdings" w:hAnsi="Wingdings" w:hint="default"/>
+        <w:sz w:val="20"/>
+      </w:rPr>
+    </w:lvl>
+    <w:lvl w:ilvl="6" w:tentative="1">
+      <w:start w:val="1"/>
+      <w:numFmt w:val="bullet"/>
+      <w:lvlText w:val=""/>
+      <w:lvlJc w:val="left"/>
+      <w:pPr>
+        <w:tabs>
+          <w:tab w:val="num" w:pos="5040"/>
+        </w:tabs>
+        <w:ind w:left="5040" w:hanging="360"/>
+      </w:pPr>
+      <w:rPr>
+        <w:rFonts w:ascii="Wingdings" w:hAnsi="Wingdings" w:hint="default"/>
+        <w:sz w:val="20"/>
+      </w:rPr>
+    </w:lvl>
+    <w:lvl w:ilvl="7" w:tentative="1">
+      <w:start w:val="1"/>
+      <w:numFmt w:val="bullet"/>
+      <w:lvlText w:val=""/>
+      <w:lvlJc w:val="left"/>
+      <w:pPr>
+        <w:tabs>
+          <w:tab w:val="num" w:pos="5760"/>
+        </w:tabs>
+        <w:ind w:left="5760" w:hanging="360"/>
+      </w:pPr>
+      <w:rPr>
+        <w:rFonts w:ascii="Wingdings" w:hAnsi="Wingdings" w:hint="default"/>
+        <w:sz w:val="20"/>
+      </w:rPr>
+    </w:lvl>
+    <w:lvl w:ilvl="8" w:tentative="1">
+      <w:start w:val="1"/>
+      <w:numFmt w:val="bullet"/>
+      <w:lvlText w:val=""/>
+      <w:lvlJc w:val="left"/>
+      <w:pPr>
+        <w:tabs>
+          <w:tab w:val="num" w:pos="6480"/>
+        </w:tabs>
+        <w:ind w:left="6480" w:hanging="360"/>
+      </w:pPr>
+      <w:rPr>
+        <w:rFonts w:ascii="Wingdings" w:hAnsi="Wingdings" w:hint="default"/>
+        <w:sz w:val="20"/>
+      </w:rPr>
+    </w:lvl>
+  </w:abstractNum>
+  <w:abstractNum w:abstractNumId="7">
+    <w:nsid w:val="3F9E5B55"/>
+    <w:multiLevelType w:val="multilevel"/>
+    <w:tmpl w:val="0B9A8088"/>
+    <w:lvl w:ilvl="0">
+      <w:start w:val="2"/>
+      <w:numFmt w:val="decimal"/>
+      <w:lvlText w:val="%1."/>
+      <w:lvlJc w:val="left"/>
+      <w:pPr>
+        <w:tabs>
+          <w:tab w:val="num" w:pos="720"/>
+        </w:tabs>
+        <w:ind w:left="720" w:hanging="360"/>
+      </w:pPr>
+    </w:lvl>
+    <w:lvl w:ilvl="1" w:tentative="1">
+      <w:start w:val="1"/>
+      <w:numFmt w:val="decimal"/>
+      <w:lvlText w:val="%2."/>
+      <w:lvlJc w:val="left"/>
+      <w:pPr>
+        <w:tabs>
+          <w:tab w:val="num" w:pos="1440"/>
+        </w:tabs>
+        <w:ind w:left="1440" w:hanging="360"/>
+      </w:pPr>
+    </w:lvl>
+    <w:lvl w:ilvl="2" w:tentative="1">
+      <w:start w:val="1"/>
+      <w:numFmt w:val="decimal"/>
+      <w:lvlText w:val="%3."/>
+      <w:lvlJc w:val="left"/>
+      <w:pPr>
+        <w:tabs>
+          <w:tab w:val="num" w:pos="2160"/>
+        </w:tabs>
+        <w:ind w:left="2160" w:hanging="360"/>
+      </w:pPr>
+    </w:lvl>
+    <w:lvl w:ilvl="3" w:tentative="1">
+      <w:start w:val="1"/>
+      <w:numFmt w:val="decimal"/>
+      <w:lvlText w:val="%4."/>
+      <w:lvlJc w:val="left"/>
+      <w:pPr>
+        <w:tabs>
+          <w:tab w:val="num" w:pos="2880"/>
+        </w:tabs>
+        <w:ind w:left="2880" w:hanging="360"/>
+      </w:pPr>
+    </w:lvl>
+    <w:lvl w:ilvl="4" w:tentative="1">
+      <w:start w:val="1"/>
+      <w:numFmt w:val="decimal"/>
+      <w:lvlText w:val="%5."/>
+      <w:lvlJc w:val="left"/>
+      <w:pPr>
+        <w:tabs>
+          <w:tab w:val="num" w:pos="3600"/>
+        </w:tabs>
+        <w:ind w:left="3600" w:hanging="360"/>
+      </w:pPr>
+    </w:lvl>
+    <w:lvl w:ilvl="5" w:tentative="1">
+      <w:start w:val="1"/>
+      <w:numFmt w:val="decimal"/>
+      <w:lvlText w:val="%6."/>
+      <w:lvlJc w:val="left"/>
+      <w:pPr>
+        <w:tabs>
+          <w:tab w:val="num" w:pos="4320"/>
+        </w:tabs>
+        <w:ind w:left="4320" w:hanging="360"/>
+      </w:pPr>
+    </w:lvl>
+    <w:lvl w:ilvl="6" w:tentative="1">
+      <w:start w:val="1"/>
+      <w:numFmt w:val="decimal"/>
+      <w:lvlText w:val="%7."/>
+      <w:lvlJc w:val="left"/>
+      <w:pPr>
+        <w:tabs>
+          <w:tab w:val="num" w:pos="5040"/>
+        </w:tabs>
+        <w:ind w:left="5040" w:hanging="360"/>
+      </w:pPr>
+    </w:lvl>
+    <w:lvl w:ilvl="7" w:tentative="1">
+      <w:start w:val="1"/>
+      <w:numFmt w:val="decimal"/>
+      <w:lvlText w:val="%8."/>
+      <w:lvlJc w:val="left"/>
+      <w:pPr>
+        <w:tabs>
+          <w:tab w:val="num" w:pos="5760"/>
+        </w:tabs>
+        <w:ind w:left="5760" w:hanging="360"/>
+      </w:pPr>
+    </w:lvl>
+    <w:lvl w:ilvl="8" w:tentative="1">
+      <w:start w:val="1"/>
+      <w:numFmt w:val="decimal"/>
+      <w:lvlText w:val="%9."/>
+      <w:lvlJc w:val="left"/>
+      <w:pPr>
+        <w:tabs>
+          <w:tab w:val="num" w:pos="6480"/>
+        </w:tabs>
+        <w:ind w:left="6480" w:hanging="360"/>
+      </w:pPr>
+    </w:lvl>
+  </w:abstractNum>
+  <w:abstractNum w:abstractNumId="8">
+    <w:nsid w:val="48703BAA"/>
+    <w:multiLevelType w:val="multilevel"/>
+    <w:tmpl w:val="76645446"/>
+    <w:lvl w:ilvl="0">
+      <w:start w:val="1"/>
+      <w:numFmt w:val="bullet"/>
+      <w:lvlText w:val=""/>
+      <w:lvlJc w:val="left"/>
+      <w:pPr>
+        <w:tabs>
+          <w:tab w:val="num" w:pos="720"/>
+        </w:tabs>
+        <w:ind w:left="720" w:hanging="360"/>
+      </w:pPr>
+      <w:rPr>
+        <w:rFonts w:ascii="Symbol" w:hAnsi="Symbol" w:hint="default"/>
+        <w:sz w:val="20"/>
+      </w:rPr>
+    </w:lvl>
+    <w:lvl w:ilvl="1" w:tentative="1">
+      <w:start w:val="1"/>
+      <w:numFmt w:val="bullet"/>
+      <w:lvlText w:val="o"/>
+      <w:lvlJc w:val="left"/>
+      <w:pPr>
+        <w:tabs>
+          <w:tab w:val="num" w:pos="1440"/>
+        </w:tabs>
+        <w:ind w:left="1440" w:hanging="360"/>
+      </w:pPr>
+      <w:rPr>
+        <w:rFonts w:ascii="Courier New" w:hAnsi="Courier New" w:hint="default"/>
+        <w:sz w:val="20"/>
+      </w:rPr>
+    </w:lvl>
+    <w:lvl w:ilvl="2" w:tentative="1">
+      <w:start w:val="1"/>
+      <w:numFmt w:val="bullet"/>
+      <w:lvlText w:val=""/>
+      <w:lvlJc w:val="left"/>
+      <w:pPr>
+        <w:tabs>
+          <w:tab w:val="num" w:pos="2160"/>
+        </w:tabs>
+        <w:ind w:left="2160" w:hanging="360"/>
+      </w:pPr>
+      <w:rPr>
+        <w:rFonts w:ascii="Wingdings" w:hAnsi="Wingdings" w:hint="default"/>
+        <w:sz w:val="20"/>
+      </w:rPr>
+    </w:lvl>
+    <w:lvl w:ilvl="3" w:tentative="1">
+      <w:start w:val="1"/>
+      <w:numFmt w:val="bullet"/>
+      <w:lvlText w:val=""/>
+      <w:lvlJc w:val="left"/>
+      <w:pPr>
+        <w:tabs>
+          <w:tab w:val="num" w:pos="2880"/>
+        </w:tabs>
+        <w:ind w:left="2880" w:hanging="360"/>
+      </w:pPr>
+      <w:rPr>
+        <w:rFonts w:ascii="Wingdings" w:hAnsi="Wingdings" w:hint="default"/>
+        <w:sz w:val="20"/>
+      </w:rPr>
+    </w:lvl>
+    <w:lvl w:ilvl="4" w:tentative="1">
+      <w:start w:val="1"/>
+      <w:numFmt w:val="bullet"/>
+      <w:lvlText w:val=""/>
+      <w:lvlJc w:val="left"/>
+      <w:pPr>
+        <w:tabs>
+          <w:tab w:val="num" w:pos="3600"/>
+        </w:tabs>
+        <w:ind w:left="3600" w:hanging="360"/>
+      </w:pPr>
+      <w:rPr>
+        <w:rFonts w:ascii="Wingdings" w:hAnsi="Wingdings" w:hint="default"/>
+        <w:sz w:val="20"/>
+      </w:rPr>
+    </w:lvl>
+    <w:lvl w:ilvl="5" w:tentative="1">
+      <w:start w:val="1"/>
+      <w:numFmt w:val="bullet"/>
+      <w:lvlText w:val=""/>
+      <w:lvlJc w:val="left"/>
+      <w:pPr>
+        <w:tabs>
+          <w:tab w:val="num" w:pos="4320"/>
+        </w:tabs>
+        <w:ind w:left="4320" w:hanging="360"/>
+      </w:pPr>
+      <w:rPr>
+        <w:rFonts w:ascii="Wingdings" w:hAnsi="Wingdings" w:hint="default"/>
+        <w:sz w:val="20"/>
+      </w:rPr>
+    </w:lvl>
+    <w:lvl w:ilvl="6" w:tentative="1">
+      <w:start w:val="1"/>
+      <w:numFmt w:val="bullet"/>
+      <w:lvlText w:val=""/>
+      <w:lvlJc w:val="left"/>
+      <w:pPr>
+        <w:tabs>
+          <w:tab w:val="num" w:pos="5040"/>
+        </w:tabs>
+        <w:ind w:left="5040" w:hanging="360"/>
+      </w:pPr>
+      <w:rPr>
+        <w:rFonts w:ascii="Wingdings" w:hAnsi="Wingdings" w:hint="default"/>
+        <w:sz w:val="20"/>
+      </w:rPr>
+    </w:lvl>
+    <w:lvl w:ilvl="7" w:tentative="1">
+      <w:start w:val="1"/>
+      <w:numFmt w:val="bullet"/>
+      <w:lvlText w:val=""/>
+      <w:lvlJc w:val="left"/>
+      <w:pPr>
+        <w:tabs>
+          <w:tab w:val="num" w:pos="5760"/>
+        </w:tabs>
+        <w:ind w:left="5760" w:hanging="360"/>
+      </w:pPr>
+      <w:rPr>
+        <w:rFonts w:ascii="Wingdings" w:hAnsi="Wingdings" w:hint="default"/>
+        <w:sz w:val="20"/>
+      </w:rPr>
+    </w:lvl>
+    <w:lvl w:ilvl="8" w:tentative="1">
+      <w:start w:val="1"/>
+      <w:numFmt w:val="bullet"/>
+      <w:lvlText w:val=""/>
+      <w:lvlJc w:val="left"/>
+      <w:pPr>
+        <w:tabs>
+          <w:tab w:val="num" w:pos="6480"/>
+        </w:tabs>
+        <w:ind w:left="6480" w:hanging="360"/>
+      </w:pPr>
+      <w:rPr>
+        <w:rFonts w:ascii="Wingdings" w:hAnsi="Wingdings" w:hint="default"/>
+        <w:sz w:val="20"/>
+      </w:rPr>
+    </w:lvl>
+  </w:abstractNum>
+  <w:abstractNum w:abstractNumId="9">
+    <w:nsid w:val="4E8347F2"/>
+    <w:multiLevelType w:val="multilevel"/>
+    <w:tmpl w:val="C30C20E4"/>
+    <w:lvl w:ilvl="0">
+      <w:start w:val="1"/>
+      <w:numFmt w:val="decimal"/>
+      <w:lvlText w:val="%1."/>
+      <w:lvlJc w:val="left"/>
+      <w:pPr>
+        <w:tabs>
+          <w:tab w:val="num" w:pos="720"/>
+        </w:tabs>
+        <w:ind w:left="720" w:hanging="360"/>
+      </w:pPr>
+    </w:lvl>
+    <w:lvl w:ilvl="1" w:tentative="1">
+      <w:start w:val="1"/>
+      <w:numFmt w:val="decimal"/>
+      <w:lvlText w:val="%2."/>
+      <w:lvlJc w:val="left"/>
+      <w:pPr>
+        <w:tabs>
+          <w:tab w:val="num" w:pos="1440"/>
+        </w:tabs>
+        <w:ind w:left="1440" w:hanging="360"/>
+      </w:pPr>
+    </w:lvl>
+    <w:lvl w:ilvl="2" w:tentative="1">
+      <w:start w:val="1"/>
+      <w:numFmt w:val="decimal"/>
+      <w:lvlText w:val="%3."/>
+      <w:lvlJc w:val="left"/>
+      <w:pPr>
+        <w:tabs>
+          <w:tab w:val="num" w:pos="2160"/>
+        </w:tabs>
+        <w:ind w:left="2160" w:hanging="360"/>
+      </w:pPr>
+    </w:lvl>
+    <w:lvl w:ilvl="3" w:tentative="1">
+      <w:start w:val="1"/>
+      <w:numFmt w:val="decimal"/>
+      <w:lvlText w:val="%4."/>
+      <w:lvlJc w:val="left"/>
+      <w:pPr>
+        <w:tabs>
+          <w:tab w:val="num" w:pos="2880"/>
+        </w:tabs>
+        <w:ind w:left="2880" w:hanging="360"/>
+      </w:pPr>
+    </w:lvl>
+    <w:lvl w:ilvl="4" w:tentative="1">
+      <w:start w:val="1"/>
+      <w:numFmt w:val="decimal"/>
+      <w:lvlText w:val="%5."/>
+      <w:lvlJc w:val="left"/>
+      <w:pPr>
+        <w:tabs>
+          <w:tab w:val="num" w:pos="3600"/>
+        </w:tabs>
+        <w:ind w:left="3600" w:hanging="360"/>
+      </w:pPr>
+    </w:lvl>
+    <w:lvl w:ilvl="5" w:tentative="1">
+      <w:start w:val="1"/>
+      <w:numFmt w:val="decimal"/>
+      <w:lvlText w:val="%6."/>
+      <w:lvlJc w:val="left"/>
+      <w:pPr>
+        <w:tabs>
+          <w:tab w:val="num" w:pos="4320"/>
+        </w:tabs>
+        <w:ind w:left="4320" w:hanging="360"/>
+      </w:pPr>
+    </w:lvl>
+    <w:lvl w:ilvl="6" w:tentative="1">
+      <w:start w:val="1"/>
+      <w:numFmt w:val="decimal"/>
+      <w:lvlText w:val="%7."/>
+      <w:lvlJc w:val="left"/>
+      <w:pPr>
+        <w:tabs>
+          <w:tab w:val="num" w:pos="5040"/>
+        </w:tabs>
+        <w:ind w:left="5040" w:hanging="360"/>
+      </w:pPr>
+    </w:lvl>
+    <w:lvl w:ilvl="7" w:tentative="1">
+      <w:start w:val="1"/>
+      <w:numFmt w:val="decimal"/>
+      <w:lvlText w:val="%8."/>
+      <w:lvlJc w:val="left"/>
+      <w:pPr>
+        <w:tabs>
+          <w:tab w:val="num" w:pos="5760"/>
+        </w:tabs>
+        <w:ind w:left="5760" w:hanging="360"/>
+      </w:pPr>
+    </w:lvl>
+    <w:lvl w:ilvl="8" w:tentative="1">
+      <w:start w:val="1"/>
+      <w:numFmt w:val="decimal"/>
+      <w:lvlText w:val="%9."/>
+      <w:lvlJc w:val="left"/>
+      <w:pPr>
+        <w:tabs>
+          <w:tab w:val="num" w:pos="6480"/>
+        </w:tabs>
+        <w:ind w:left="6480" w:hanging="360"/>
+      </w:pPr>
+    </w:lvl>
+  </w:abstractNum>
+  <w:abstractNum w:abstractNumId="10">
+    <w:nsid w:val="52777067"/>
+    <w:multiLevelType w:val="multilevel"/>
+    <w:tmpl w:val="D2EE8742"/>
+    <w:lvl w:ilvl="0">
+      <w:start w:val="1"/>
+      <w:numFmt w:val="decimal"/>
+      <w:lvlText w:val="%1."/>
+      <w:lvlJc w:val="left"/>
+      <w:pPr>
+        <w:tabs>
+          <w:tab w:val="num" w:pos="720"/>
+        </w:tabs>
+        <w:ind w:left="720" w:hanging="360"/>
+      </w:pPr>
+    </w:lvl>
+    <w:lvl w:ilvl="1">
+      <w:start w:val="1"/>
+      <w:numFmt w:val="decimal"/>
+      <w:lvlText w:val="%2."/>
+      <w:lvlJc w:val="left"/>
+      <w:pPr>
+        <w:tabs>
+          <w:tab w:val="num" w:pos="1440"/>
+        </w:tabs>
+        <w:ind w:left="1440" w:hanging="360"/>
+      </w:pPr>
+    </w:lvl>
+    <w:lvl w:ilvl="2" w:tentative="1">
+      <w:start w:val="1"/>
+      <w:numFmt w:val="decimal"/>
+      <w:lvlText w:val="%3."/>
+      <w:lvlJc w:val="left"/>
+      <w:pPr>
+        <w:tabs>
+          <w:tab w:val="num" w:pos="2160"/>
+        </w:tabs>
+        <w:ind w:left="2160" w:hanging="360"/>
+      </w:pPr>
+    </w:lvl>
+    <w:lvl w:ilvl="3" w:tentative="1">
+      <w:start w:val="1"/>
+      <w:numFmt w:val="decimal"/>
+      <w:lvlText w:val="%4."/>
+      <w:lvlJc w:val="left"/>
+      <w:pPr>
+        <w:tabs>
+          <w:tab w:val="num" w:pos="2880"/>
+        </w:tabs>
+        <w:ind w:left="2880" w:hanging="360"/>
+      </w:pPr>
+    </w:lvl>
+    <w:lvl w:ilvl="4" w:tentative="1">
+      <w:start w:val="1"/>
+      <w:numFmt w:val="decimal"/>
+      <w:lvlText w:val="%5."/>
+      <w:lvlJc w:val="left"/>
+      <w:pPr>
+        <w:tabs>
+          <w:tab w:val="num" w:pos="3600"/>
+        </w:tabs>
+        <w:ind w:left="3600" w:hanging="360"/>
+      </w:pPr>
+    </w:lvl>
+    <w:lvl w:ilvl="5" w:tentative="1">
+      <w:start w:val="1"/>
+      <w:numFmt w:val="decimal"/>
+      <w:lvlText w:val="%6."/>
+      <w:lvlJc w:val="left"/>
+      <w:pPr>
+        <w:tabs>
+          <w:tab w:val="num" w:pos="4320"/>
+        </w:tabs>
+        <w:ind w:left="4320" w:hanging="360"/>
+      </w:pPr>
+    </w:lvl>
+    <w:lvl w:ilvl="6" w:tentative="1">
+      <w:start w:val="1"/>
+      <w:numFmt w:val="decimal"/>
+      <w:lvlText w:val="%7."/>
+      <w:lvlJc w:val="left"/>
+      <w:pPr>
+        <w:tabs>
+          <w:tab w:val="num" w:pos="5040"/>
+        </w:tabs>
+        <w:ind w:left="5040" w:hanging="360"/>
+      </w:pPr>
+    </w:lvl>
+    <w:lvl w:ilvl="7" w:tentative="1">
+      <w:start w:val="1"/>
+      <w:numFmt w:val="decimal"/>
+      <w:lvlText w:val="%8."/>
+      <w:lvlJc w:val="left"/>
+      <w:pPr>
+        <w:tabs>
+          <w:tab w:val="num" w:pos="5760"/>
+        </w:tabs>
+        <w:ind w:left="5760" w:hanging="360"/>
+      </w:pPr>
+    </w:lvl>
+    <w:lvl w:ilvl="8" w:tentative="1">
+      <w:start w:val="1"/>
+      <w:numFmt w:val="decimal"/>
+      <w:lvlText w:val="%9."/>
+      <w:lvlJc w:val="left"/>
+      <w:pPr>
+        <w:tabs>
+          <w:tab w:val="num" w:pos="6480"/>
+        </w:tabs>
+        <w:ind w:left="6480" w:hanging="360"/>
+      </w:pPr>
+    </w:lvl>
+  </w:abstractNum>
+  <w:abstractNum w:abstractNumId="11">
+    <w:nsid w:val="610676BE"/>
+    <w:multiLevelType w:val="multilevel"/>
+    <w:tmpl w:val="35009938"/>
+    <w:lvl w:ilvl="0">
+      <w:start w:val="1"/>
+      <w:numFmt w:val="bullet"/>
+      <w:lvlText w:val=""/>
+      <w:lvlJc w:val="left"/>
+      <w:pPr>
+        <w:tabs>
+          <w:tab w:val="num" w:pos="720"/>
+        </w:tabs>
+        <w:ind w:left="720" w:hanging="360"/>
+      </w:pPr>
+      <w:rPr>
+        <w:rFonts w:ascii="Symbol" w:hAnsi="Symbol" w:hint="default"/>
+        <w:sz w:val="20"/>
+      </w:rPr>
+    </w:lvl>
+    <w:lvl w:ilvl="1" w:tentative="1">
+      <w:start w:val="1"/>
+      <w:numFmt w:val="bullet"/>
+      <w:lvlText w:val="o"/>
+      <w:lvlJc w:val="left"/>
+      <w:pPr>
+        <w:tabs>
+          <w:tab w:val="num" w:pos="1440"/>
+        </w:tabs>
+        <w:ind w:left="1440" w:hanging="360"/>
+      </w:pPr>
+      <w:rPr>
+        <w:rFonts w:ascii="Courier New" w:hAnsi="Courier New" w:hint="default"/>
+        <w:sz w:val="20"/>
+      </w:rPr>
+    </w:lvl>
+    <w:lvl w:ilvl="2" w:tentative="1">
+      <w:start w:val="1"/>
+      <w:numFmt w:val="bullet"/>
+      <w:lvlText w:val=""/>
+      <w:lvlJc w:val="left"/>
+      <w:pPr>
+        <w:tabs>
+          <w:tab w:val="num" w:pos="2160"/>
+        </w:tabs>
+        <w:ind w:left="2160" w:hanging="360"/>
+      </w:pPr>
+      <w:rPr>
+        <w:rFonts w:ascii="Wingdings" w:hAnsi="Wingdings" w:hint="default"/>
+        <w:sz w:val="20"/>
+      </w:rPr>
+    </w:lvl>
+    <w:lvl w:ilvl="3" w:tentative="1">
+      <w:start w:val="1"/>
+      <w:numFmt w:val="bullet"/>
+      <w:lvlText w:val=""/>
+      <w:lvlJc w:val="left"/>
+      <w:pPr>
+        <w:tabs>
+          <w:tab w:val="num" w:pos="2880"/>
+        </w:tabs>
+        <w:ind w:left="2880" w:hanging="360"/>
+      </w:pPr>
+      <w:rPr>
+        <w:rFonts w:ascii="Wingdings" w:hAnsi="Wingdings" w:hint="default"/>
+        <w:sz w:val="20"/>
+      </w:rPr>
+    </w:lvl>
+    <w:lvl w:ilvl="4" w:tentative="1">
+      <w:start w:val="1"/>
+      <w:numFmt w:val="bullet"/>
+      <w:lvlText w:val=""/>
+      <w:lvlJc w:val="left"/>
+      <w:pPr>
+        <w:tabs>
+          <w:tab w:val="num" w:pos="3600"/>
+        </w:tabs>
+        <w:ind w:left="3600" w:hanging="360"/>
+      </w:pPr>
+      <w:rPr>
+        <w:rFonts w:ascii="Wingdings" w:hAnsi="Wingdings" w:hint="default"/>
+        <w:sz w:val="20"/>
+      </w:rPr>
+    </w:lvl>
+    <w:lvl w:ilvl="5" w:tentative="1">
+      <w:start w:val="1"/>
+      <w:numFmt w:val="bullet"/>
+      <w:lvlText w:val=""/>
+      <w:lvlJc w:val="left"/>
+      <w:pPr>
+        <w:tabs>
+          <w:tab w:val="num" w:pos="4320"/>
+        </w:tabs>
+        <w:ind w:left="4320" w:hanging="360"/>
+      </w:pPr>
+      <w:rPr>
+        <w:rFonts w:ascii="Wingdings" w:hAnsi="Wingdings" w:hint="default"/>
+        <w:sz w:val="20"/>
+      </w:rPr>
+    </w:lvl>
+    <w:lvl w:ilvl="6" w:tentative="1">
+      <w:start w:val="1"/>
+      <w:numFmt w:val="bullet"/>
+      <w:lvlText w:val=""/>
+      <w:lvlJc w:val="left"/>
+      <w:pPr>
+        <w:tabs>
+          <w:tab w:val="num" w:pos="5040"/>
+        </w:tabs>
+        <w:ind w:left="5040" w:hanging="360"/>
+      </w:pPr>
+      <w:rPr>
+        <w:rFonts w:ascii="Wingdings" w:hAnsi="Wingdings" w:hint="default"/>
+        <w:sz w:val="20"/>
+      </w:rPr>
+    </w:lvl>
+    <w:lvl w:ilvl="7" w:tentative="1">
+      <w:start w:val="1"/>
+      <w:numFmt w:val="bullet"/>
+      <w:lvlText w:val=""/>
+      <w:lvlJc w:val="left"/>
+      <w:pPr>
+        <w:tabs>
+          <w:tab w:val="num" w:pos="5760"/>
+        </w:tabs>
+        <w:ind w:left="5760" w:hanging="360"/>
+      </w:pPr>
+      <w:rPr>
+        <w:rFonts w:ascii="Wingdings" w:hAnsi="Wingdings" w:hint="default"/>
+        <w:sz w:val="20"/>
+      </w:rPr>
+    </w:lvl>
+    <w:lvl w:ilvl="8" w:tentative="1">
+      <w:start w:val="1"/>
+      <w:numFmt w:val="bullet"/>
+      <w:lvlText w:val=""/>
+      <w:lvlJc w:val="left"/>
+      <w:pPr>
+        <w:tabs>
+          <w:tab w:val="num" w:pos="6480"/>
+        </w:tabs>
+        <w:ind w:left="6480" w:hanging="360"/>
+      </w:pPr>
+      <w:rPr>
+        <w:rFonts w:ascii="Wingdings" w:hAnsi="Wingdings" w:hint="default"/>
+        <w:sz w:val="20"/>
+      </w:rPr>
+    </w:lvl>
+  </w:abstractNum>
+  <w:abstractNum w:abstractNumId="12">
+    <w:nsid w:val="6F090A56"/>
+    <w:multiLevelType w:val="multilevel"/>
+    <w:tmpl w:val="6B1EC27C"/>
+    <w:lvl w:ilvl="0">
+      <w:start w:val="1"/>
+      <w:numFmt w:val="decimal"/>
+      <w:lvlText w:val="%1."/>
+      <w:lvlJc w:val="left"/>
+      <w:pPr>
+        <w:tabs>
+          <w:tab w:val="num" w:pos="720"/>
+        </w:tabs>
+        <w:ind w:left="720" w:hanging="360"/>
+      </w:pPr>
+    </w:lvl>
+    <w:lvl w:ilvl="1" w:tentative="1">
+      <w:start w:val="1"/>
+      <w:numFmt w:val="decimal"/>
+      <w:lvlText w:val="%2."/>
+      <w:lvlJc w:val="left"/>
+      <w:pPr>
+        <w:tabs>
+          <w:tab w:val="num" w:pos="1440"/>
+        </w:tabs>
+        <w:ind w:left="1440" w:hanging="360"/>
+      </w:pPr>
+    </w:lvl>
+    <w:lvl w:ilvl="2" w:tentative="1">
+      <w:start w:val="1"/>
+      <w:numFmt w:val="decimal"/>
+      <w:lvlText w:val="%3."/>
+      <w:lvlJc w:val="left"/>
+      <w:pPr>
+        <w:tabs>
+          <w:tab w:val="num" w:pos="2160"/>
+        </w:tabs>
+        <w:ind w:left="2160" w:hanging="360"/>
+      </w:pPr>
+    </w:lvl>
+    <w:lvl w:ilvl="3" w:tentative="1">
+      <w:start w:val="1"/>
+      <w:numFmt w:val="decimal"/>
+      <w:lvlText w:val="%4."/>
+      <w:lvlJc w:val="left"/>
+      <w:pPr>
+        <w:tabs>
+          <w:tab w:val="num" w:pos="2880"/>
+        </w:tabs>
+        <w:ind w:left="2880" w:hanging="360"/>
+      </w:pPr>
+    </w:lvl>
+    <w:lvl w:ilvl="4" w:tentative="1">
+      <w:start w:val="1"/>
+      <w:numFmt w:val="decimal"/>
+      <w:lvlText w:val="%5."/>
+      <w:lvlJc w:val="left"/>
+      <w:pPr>
+        <w:tabs>
+          <w:tab w:val="num" w:pos="3600"/>
+        </w:tabs>
+        <w:ind w:left="3600" w:hanging="360"/>
+      </w:pPr>
+    </w:lvl>
+    <w:lvl w:ilvl="5" w:tentative="1">
+      <w:start w:val="1"/>
+      <w:numFmt w:val="decimal"/>
+      <w:lvlText w:val="%6."/>
+      <w:lvlJc w:val="left"/>
+      <w:pPr>
+        <w:tabs>
+          <w:tab w:val="num" w:pos="4320"/>
+        </w:tabs>
+        <w:ind w:left="4320" w:hanging="360"/>
+      </w:pPr>
+    </w:lvl>
+    <w:lvl w:ilvl="6" w:tentative="1">
+      <w:start w:val="1"/>
+      <w:numFmt w:val="decimal"/>
+      <w:lvlText w:val="%7."/>
+      <w:lvlJc w:val="left"/>
+      <w:pPr>
+        <w:tabs>
+          <w:tab w:val="num" w:pos="5040"/>
+        </w:tabs>
+        <w:ind w:left="5040" w:hanging="360"/>
+      </w:pPr>
+    </w:lvl>
+    <w:lvl w:ilvl="7" w:tentative="1">
+      <w:start w:val="1"/>
+      <w:numFmt w:val="decimal"/>
+      <w:lvlText w:val="%8."/>
+      <w:lvlJc w:val="left"/>
+      <w:pPr>
+        <w:tabs>
+          <w:tab w:val="num" w:pos="5760"/>
+        </w:tabs>
+        <w:ind w:left="5760" w:hanging="360"/>
+      </w:pPr>
+    </w:lvl>
+    <w:lvl w:ilvl="8" w:tentative="1">
+      <w:start w:val="1"/>
+      <w:numFmt w:val="decimal"/>
+      <w:lvlText w:val="%9."/>
+      <w:lvlJc w:val="left"/>
+      <w:pPr>
+        <w:tabs>
+          <w:tab w:val="num" w:pos="6480"/>
+        </w:tabs>
+        <w:ind w:left="6480" w:hanging="360"/>
+      </w:pPr>
+    </w:lvl>
+  </w:abstractNum>
+  <w:num w:numId="1">
+    <w:abstractNumId w:val="0"/>
+  </w:num>
+  <w:num w:numId="2">
+    <w:abstractNumId w:val="12"/>
+  </w:num>
+  <w:num w:numId="3">
+    <w:abstractNumId w:val="10"/>
+  </w:num>
+  <w:num w:numId="4">
+    <w:abstractNumId w:val="10"/>
+    <w:lvlOverride w:ilvl="1">
+      <w:lvl w:ilvl="1">
+        <w:numFmt w:val="lowerLetter"/>
+        <w:lvlText w:val="%2."/>
+        <w:lvlJc w:val="left"/>
+      </w:lvl>
+    </w:lvlOverride>
+  </w:num>
+  <w:num w:numId="5">
+    <w:abstractNumId w:val="2"/>
+    <w:lvlOverride w:ilvl="0">
+      <w:lvl w:ilvl="0">
+        <w:numFmt w:val="decimal"/>
+        <w:lvlText w:val="%1."/>
+        <w:lvlJc w:val="left"/>
+      </w:lvl>
+    </w:lvlOverride>
+  </w:num>
+  <w:num w:numId="6">
+    <w:abstractNumId w:val="2"/>
+    <w:lvlOverride w:ilvl="0">
+      <w:lvl w:ilvl="0">
+        <w:numFmt w:val="decimal"/>
+        <w:lvlText w:val="%1."/>
+        <w:lvlJc w:val="left"/>
+      </w:lvl>
+    </w:lvlOverride>
+    <w:lvlOverride w:ilvl="1">
+      <w:lvl w:ilvl="1">
+        <w:numFmt w:val="lowerLetter"/>
+        <w:lvlText w:val="%2."/>
+        <w:lvlJc w:val="left"/>
+      </w:lvl>
+    </w:lvlOverride>
+  </w:num>
+  <w:num w:numId="7">
+    <w:abstractNumId w:val="2"/>
+    <w:lvlOverride w:ilvl="0">
+      <w:lvl w:ilvl="0">
+        <w:numFmt w:val="decimal"/>
+        <w:lvlText w:val="%1."/>
+        <w:lvlJc w:val="left"/>
+      </w:lvl>
+    </w:lvlOverride>
+    <w:lvlOverride w:ilvl="1">
+      <w:lvl w:ilvl="1">
+        <w:numFmt w:val="lowerLetter"/>
+        <w:lvlText w:val="%2."/>
+        <w:lvlJc w:val="left"/>
+      </w:lvl>
+    </w:lvlOverride>
+  </w:num>
+  <w:num w:numId="8">
+    <w:abstractNumId w:val="3"/>
+  </w:num>
+  <w:num w:numId="9">
+    <w:abstractNumId w:val="3"/>
+    <w:lvlOverride w:ilvl="1">
+      <w:lvl w:ilvl="1">
+        <w:numFmt w:val="lowerLetter"/>
+        <w:lvlText w:val="%2."/>
+        <w:lvlJc w:val="left"/>
+      </w:lvl>
+    </w:lvlOverride>
+  </w:num>
+  <w:num w:numId="10">
+    <w:abstractNumId w:val="9"/>
+  </w:num>
+  <w:num w:numId="11">
+    <w:abstractNumId w:val="1"/>
+  </w:num>
+  <w:num w:numId="12">
+    <w:abstractNumId w:val="7"/>
+    <w:lvlOverride w:ilvl="0">
+      <w:lvl w:ilvl="0">
+        <w:numFmt w:val="decimal"/>
+        <w:lvlText w:val="%1."/>
+        <w:lvlJc w:val="left"/>
+      </w:lvl>
+    </w:lvlOverride>
+  </w:num>
+  <w:num w:numId="13">
+    <w:abstractNumId w:val="5"/>
+  </w:num>
+  <w:num w:numId="14">
+    <w:abstractNumId w:val="4"/>
+    <w:lvlOverride w:ilvl="0">
+      <w:lvl w:ilvl="0">
+        <w:numFmt w:val="decimal"/>
+        <w:lvlText w:val="%1."/>
+        <w:lvlJc w:val="left"/>
+      </w:lvl>
+    </w:lvlOverride>
+  </w:num>
+  <w:num w:numId="15">
+    <w:abstractNumId w:val="11"/>
+  </w:num>
+  <w:num w:numId="16">
+    <w:abstractNumId w:val="8"/>
+  </w:num>
+  <w:num w:numId="17">
+    <w:abstractNumId w:val="6"/>
+  </w:num>
+</w:numbering>
 </file>
 
 <file path=word/styles.xml><?xml version="1.0" encoding="utf-8"?>
@@ -2133,9 +5790,47 @@
   <w:style w:type="paragraph" w:default="1" w:styleId="Normal">
     <w:name w:val="Normal"/>
     <w:qFormat/>
+    <w:rsid w:val="002A03CA"/>
+    <w:rPr>
+      <w:rFonts w:ascii="Times New Roman" w:hAnsi="Times New Roman"/>
+    </w:rPr>
+  </w:style>
+  <w:style w:type="paragraph" w:styleId="Heading1">
+    <w:name w:val="heading 1"/>
+    <w:basedOn w:val="Normal"/>
+    <w:link w:val="Heading1Char"/>
+    <w:uiPriority w:val="9"/>
+    <w:qFormat/>
+    <w:rsid w:val="001C3D1C"/>
     <w:pPr>
-      <w:suppressAutoHyphens/>
+      <w:spacing w:before="100" w:beforeAutospacing="1" w:after="100" w:afterAutospacing="1"/>
+      <w:outlineLvl w:val="0"/>
     </w:pPr>
+    <w:rPr>
+      <w:b/>
+      <w:bCs/>
+      <w:kern w:val="36"/>
+      <w:sz w:val="48"/>
+      <w:szCs w:val="48"/>
+    </w:rPr>
+  </w:style>
+  <w:style w:type="paragraph" w:styleId="Heading2">
+    <w:name w:val="heading 2"/>
+    <w:basedOn w:val="Normal"/>
+    <w:link w:val="Heading2Char"/>
+    <w:uiPriority w:val="9"/>
+    <w:qFormat/>
+    <w:rsid w:val="001C3D1C"/>
+    <w:pPr>
+      <w:spacing w:before="100" w:beforeAutospacing="1" w:after="100" w:afterAutospacing="1"/>
+      <w:outlineLvl w:val="1"/>
+    </w:pPr>
+    <w:rPr>
+      <w:b/>
+      <w:bCs/>
+      <w:sz w:val="36"/>
+      <w:szCs w:val="36"/>
+    </w:rPr>
   </w:style>
   <w:style w:type="character" w:default="1" w:styleId="DefaultParagraphFont">
     <w:name w:val="Default Paragraph Font"/>
@@ -2248,6 +5943,138 @@
         <w:right w:w="108" w:type="dxa"/>
       </w:tblCellMar>
     </w:tblPr>
+  </w:style>
+  <w:style w:type="character" w:customStyle="1" w:styleId="Heading1Char">
+    <w:name w:val="Heading 1 Char"/>
+    <w:basedOn w:val="DefaultParagraphFont"/>
+    <w:link w:val="Heading1"/>
+    <w:uiPriority w:val="9"/>
+    <w:rsid w:val="001C3D1C"/>
+    <w:rPr>
+      <w:rFonts w:ascii="Times New Roman" w:hAnsi="Times New Roman"/>
+      <w:b/>
+      <w:bCs/>
+      <w:kern w:val="36"/>
+      <w:sz w:val="48"/>
+      <w:szCs w:val="48"/>
+    </w:rPr>
+  </w:style>
+  <w:style w:type="character" w:customStyle="1" w:styleId="Heading2Char">
+    <w:name w:val="Heading 2 Char"/>
+    <w:basedOn w:val="DefaultParagraphFont"/>
+    <w:link w:val="Heading2"/>
+    <w:uiPriority w:val="9"/>
+    <w:rsid w:val="001C3D1C"/>
+    <w:rPr>
+      <w:rFonts w:ascii="Times New Roman" w:hAnsi="Times New Roman"/>
+      <w:b/>
+      <w:bCs/>
+      <w:sz w:val="36"/>
+      <w:szCs w:val="36"/>
+    </w:rPr>
+  </w:style>
+  <w:style w:type="character" w:customStyle="1" w:styleId="apple-converted-space">
+    <w:name w:val="apple-converted-space"/>
+    <w:basedOn w:val="DefaultParagraphFont"/>
+    <w:rsid w:val="001C3D1C"/>
+  </w:style>
+  <w:style w:type="character" w:styleId="Strong">
+    <w:name w:val="Strong"/>
+    <w:basedOn w:val="DefaultParagraphFont"/>
+    <w:uiPriority w:val="22"/>
+    <w:qFormat/>
+    <w:rsid w:val="001C3D1C"/>
+    <w:rPr>
+      <w:b/>
+      <w:bCs/>
+    </w:rPr>
+  </w:style>
+  <w:style w:type="paragraph" w:styleId="NormalWeb">
+    <w:name w:val="Normal (Web)"/>
+    <w:basedOn w:val="Normal"/>
+    <w:uiPriority w:val="99"/>
+    <w:semiHidden/>
+    <w:unhideWhenUsed/>
+    <w:rsid w:val="001C3D1C"/>
+    <w:pPr>
+      <w:spacing w:before="100" w:beforeAutospacing="1" w:after="100" w:afterAutospacing="1"/>
+    </w:pPr>
+  </w:style>
+  <w:style w:type="character" w:styleId="HTMLCode">
+    <w:name w:val="HTML Code"/>
+    <w:basedOn w:val="DefaultParagraphFont"/>
+    <w:uiPriority w:val="99"/>
+    <w:semiHidden/>
+    <w:unhideWhenUsed/>
+    <w:rsid w:val="001C3D1C"/>
+    <w:rPr>
+      <w:rFonts w:ascii="Courier New" w:eastAsia="Droid Sans Fallback" w:hAnsi="Courier New" w:cs="Courier New"/>
+      <w:sz w:val="20"/>
+      <w:szCs w:val="20"/>
+    </w:rPr>
+  </w:style>
+  <w:style w:type="paragraph" w:styleId="HTMLPreformatted">
+    <w:name w:val="HTML Preformatted"/>
+    <w:basedOn w:val="Normal"/>
+    <w:link w:val="HTMLPreformattedChar"/>
+    <w:uiPriority w:val="99"/>
+    <w:semiHidden/>
+    <w:unhideWhenUsed/>
+    <w:rsid w:val="001C3D1C"/>
+    <w:pPr>
+      <w:tabs>
+        <w:tab w:val="left" w:pos="916"/>
+        <w:tab w:val="left" w:pos="1832"/>
+        <w:tab w:val="left" w:pos="2748"/>
+        <w:tab w:val="left" w:pos="3664"/>
+        <w:tab w:val="left" w:pos="4580"/>
+        <w:tab w:val="left" w:pos="5496"/>
+        <w:tab w:val="left" w:pos="6412"/>
+        <w:tab w:val="left" w:pos="7328"/>
+        <w:tab w:val="left" w:pos="8244"/>
+        <w:tab w:val="left" w:pos="9160"/>
+        <w:tab w:val="left" w:pos="10076"/>
+        <w:tab w:val="left" w:pos="10992"/>
+        <w:tab w:val="left" w:pos="11908"/>
+        <w:tab w:val="left" w:pos="12824"/>
+        <w:tab w:val="left" w:pos="13740"/>
+        <w:tab w:val="left" w:pos="14656"/>
+      </w:tabs>
+    </w:pPr>
+    <w:rPr>
+      <w:rFonts w:ascii="Courier New" w:hAnsi="Courier New" w:cs="Courier New"/>
+      <w:sz w:val="20"/>
+      <w:szCs w:val="20"/>
+    </w:rPr>
+  </w:style>
+  <w:style w:type="character" w:customStyle="1" w:styleId="HTMLPreformattedChar">
+    <w:name w:val="HTML Preformatted Char"/>
+    <w:basedOn w:val="DefaultParagraphFont"/>
+    <w:link w:val="HTMLPreformatted"/>
+    <w:uiPriority w:val="99"/>
+    <w:semiHidden/>
+    <w:rsid w:val="001C3D1C"/>
+    <w:rPr>
+      <w:rFonts w:ascii="Courier New" w:hAnsi="Courier New" w:cs="Courier New"/>
+      <w:sz w:val="20"/>
+      <w:szCs w:val="20"/>
+    </w:rPr>
+  </w:style>
+  <w:style w:type="character" w:customStyle="1" w:styleId="pl-c1">
+    <w:name w:val="pl-c1"/>
+    <w:basedOn w:val="DefaultParagraphFont"/>
+    <w:rsid w:val="001C3D1C"/>
+  </w:style>
+  <w:style w:type="character" w:styleId="Hyperlink">
+    <w:name w:val="Hyperlink"/>
+    <w:basedOn w:val="DefaultParagraphFont"/>
+    <w:uiPriority w:val="99"/>
+    <w:unhideWhenUsed/>
+    <w:rsid w:val="001C3D1C"/>
+    <w:rPr>
+      <w:color w:val="0563C1" w:themeColor="hyperlink"/>
+      <w:u w:val="single"/>
+    </w:rPr>
   </w:style>
 </w:styles>
 </file>

</xml_diff>

<commit_message>
Changes to the project docs
</commit_message>
<xml_diff>
--- a/docs/Milestone_1_ProjectLogSection.docx
+++ b/docs/Milestone_1_ProjectLogSection.docx
@@ -269,27 +269,7 @@
           <w:sz w:val="20"/>
           <w:szCs w:val="20"/>
         </w:rPr>
-        <w:t>Many may have reached the point w</w:t>
-      </w:r>
-      <w:bookmarkStart w:id="0" w:name="_GoBack"/>
-      <w:r>
-        <w:rPr>
-          <w:rFonts w:ascii="Arial" w:hAnsi="Arial" w:cs="Arial"/>
-          <w:color w:val="333333"/>
-          <w:sz w:val="20"/>
-          <w:szCs w:val="20"/>
-        </w:rPr>
-        <w:t>h</w:t>
-      </w:r>
-      <w:bookmarkEnd w:id="0"/>
-      <w:r>
-        <w:rPr>
-          <w:rFonts w:ascii="Arial" w:hAnsi="Arial" w:cs="Arial"/>
-          <w:color w:val="333333"/>
-          <w:sz w:val="20"/>
-          <w:szCs w:val="20"/>
-        </w:rPr>
-        <w:t xml:space="preserve">ere either their friends and seniors </w:t>
+        <w:t xml:space="preserve">Many may have reached the point where either their friends and seniors </w:t>
       </w:r>
       <w:r>
         <w:rPr>
@@ -1759,12 +1739,12 @@
         <w:tblLook w:val="04A0" w:firstRow="1" w:lastRow="0" w:firstColumn="1" w:lastColumn="0" w:noHBand="0" w:noVBand="1"/>
       </w:tblPr>
       <w:tblGrid>
-        <w:gridCol w:w="574"/>
-        <w:gridCol w:w="3300"/>
+        <w:gridCol w:w="590"/>
+        <w:gridCol w:w="3288"/>
         <w:gridCol w:w="1253"/>
-        <w:gridCol w:w="856"/>
+        <w:gridCol w:w="870"/>
         <w:gridCol w:w="807"/>
-        <w:gridCol w:w="4181"/>
+        <w:gridCol w:w="4163"/>
       </w:tblGrid>
       <w:tr>
         <w:tc>
@@ -2389,8 +2369,8 @@
             <w:pPr>
               <w:jc w:val="center"/>
             </w:pPr>
-            <w:bookmarkStart w:id="1" w:name="__DdeLink__128_1109341540"/>
-            <w:bookmarkEnd w:id="1"/>
+            <w:bookmarkStart w:id="0" w:name="__DdeLink__128_1109341540"/>
+            <w:bookmarkEnd w:id="0"/>
             <w:r>
               <w:t>15/5/2016</w:t>
             </w:r>
@@ -3362,7 +3342,16 @@
               <w:left w:w="108" w:type="dxa"/>
             </w:tcMar>
           </w:tcPr>
-          <w:p/>
+          <w:p>
+            <w:r>
+              <w:t>Programming at home:</w:t>
+            </w:r>
+          </w:p>
+          <w:p>
+            <w:r>
+              <w:t>Backend &amp; Telegram Bot</w:t>
+            </w:r>
+          </w:p>
         </w:tc>
         <w:tc>
           <w:tcPr>
@@ -3382,6 +3371,9 @@
             <w:pPr>
               <w:jc w:val="center"/>
             </w:pPr>
+            <w:r>
+              <w:t>4/6/2016</w:t>
+            </w:r>
           </w:p>
         </w:tc>
         <w:tc>
@@ -3402,6 +3394,9 @@
             <w:pPr>
               <w:jc w:val="center"/>
             </w:pPr>
+            <w:r>
+              <w:t>10</w:t>
+            </w:r>
           </w:p>
         </w:tc>
         <w:tc>
@@ -3422,6 +3417,147 @@
             <w:pPr>
               <w:jc w:val="center"/>
             </w:pPr>
+            <w:r>
+              <w:t>10</w:t>
+            </w:r>
+          </w:p>
+        </w:tc>
+        <w:tc>
+          <w:tcPr>
+            <w:tcW w:w="4181" w:type="dxa"/>
+            <w:tcBorders>
+              <w:top w:val="single" w:sz="4" w:space="0" w:color="00000A"/>
+              <w:left w:val="single" w:sz="4" w:space="0" w:color="00000A"/>
+              <w:bottom w:val="single" w:sz="4" w:space="0" w:color="00000A"/>
+              <w:right w:val="single" w:sz="4" w:space="0" w:color="00000A"/>
+            </w:tcBorders>
+            <w:shd w:val="clear" w:color="auto" w:fill="auto"/>
+            <w:tcMar>
+              <w:left w:w="108" w:type="dxa"/>
+            </w:tcMar>
+          </w:tcPr>
+          <w:p>
+            <w:bookmarkStart w:id="1" w:name="_GoBack"/>
+            <w:bookmarkEnd w:id="1"/>
+          </w:p>
+        </w:tc>
+      </w:tr>
+      <w:tr>
+        <w:trPr>
+          <w:trHeight w:val="249"/>
+        </w:trPr>
+        <w:tc>
+          <w:tcPr>
+            <w:tcW w:w="574" w:type="dxa"/>
+            <w:tcBorders>
+              <w:top w:val="single" w:sz="4" w:space="0" w:color="00000A"/>
+              <w:left w:val="single" w:sz="4" w:space="0" w:color="00000A"/>
+              <w:bottom w:val="single" w:sz="4" w:space="0" w:color="00000A"/>
+              <w:right w:val="single" w:sz="4" w:space="0" w:color="00000A"/>
+            </w:tcBorders>
+            <w:shd w:val="clear" w:color="auto" w:fill="auto"/>
+            <w:tcMar>
+              <w:left w:w="108" w:type="dxa"/>
+            </w:tcMar>
+          </w:tcPr>
+          <w:p>
+            <w:r>
+              <w:t>12</w:t>
+            </w:r>
+          </w:p>
+        </w:tc>
+        <w:tc>
+          <w:tcPr>
+            <w:tcW w:w="3300" w:type="dxa"/>
+            <w:tcBorders>
+              <w:top w:val="single" w:sz="4" w:space="0" w:color="00000A"/>
+              <w:left w:val="single" w:sz="4" w:space="0" w:color="00000A"/>
+              <w:bottom w:val="single" w:sz="4" w:space="0" w:color="00000A"/>
+              <w:right w:val="single" w:sz="4" w:space="0" w:color="00000A"/>
+            </w:tcBorders>
+            <w:shd w:val="clear" w:color="auto" w:fill="auto"/>
+            <w:tcMar>
+              <w:left w:w="108" w:type="dxa"/>
+            </w:tcMar>
+          </w:tcPr>
+          <w:p>
+            <w:r>
+              <w:t>Programming at home:</w:t>
+            </w:r>
+          </w:p>
+          <w:p>
+            <w:r>
+              <w:t>Backend &amp; Telegram Bot</w:t>
+            </w:r>
+          </w:p>
+        </w:tc>
+        <w:tc>
+          <w:tcPr>
+            <w:tcW w:w="1253" w:type="dxa"/>
+            <w:tcBorders>
+              <w:top w:val="single" w:sz="4" w:space="0" w:color="00000A"/>
+              <w:left w:val="single" w:sz="4" w:space="0" w:color="00000A"/>
+              <w:bottom w:val="single" w:sz="4" w:space="0" w:color="00000A"/>
+              <w:right w:val="single" w:sz="4" w:space="0" w:color="00000A"/>
+            </w:tcBorders>
+            <w:shd w:val="clear" w:color="auto" w:fill="auto"/>
+            <w:tcMar>
+              <w:left w:w="108" w:type="dxa"/>
+            </w:tcMar>
+          </w:tcPr>
+          <w:p>
+            <w:pPr>
+              <w:jc w:val="center"/>
+            </w:pPr>
+            <w:r>
+              <w:t>5/6/2016</w:t>
+            </w:r>
+          </w:p>
+        </w:tc>
+        <w:tc>
+          <w:tcPr>
+            <w:tcW w:w="856" w:type="dxa"/>
+            <w:tcBorders>
+              <w:top w:val="single" w:sz="4" w:space="0" w:color="00000A"/>
+              <w:left w:val="single" w:sz="4" w:space="0" w:color="00000A"/>
+              <w:bottom w:val="single" w:sz="4" w:space="0" w:color="00000A"/>
+              <w:right w:val="single" w:sz="4" w:space="0" w:color="00000A"/>
+            </w:tcBorders>
+            <w:shd w:val="clear" w:color="auto" w:fill="auto"/>
+            <w:tcMar>
+              <w:left w:w="108" w:type="dxa"/>
+            </w:tcMar>
+          </w:tcPr>
+          <w:p>
+            <w:pPr>
+              <w:jc w:val="center"/>
+            </w:pPr>
+            <w:r>
+              <w:t>10</w:t>
+            </w:r>
+          </w:p>
+        </w:tc>
+        <w:tc>
+          <w:tcPr>
+            <w:tcW w:w="807" w:type="dxa"/>
+            <w:tcBorders>
+              <w:top w:val="single" w:sz="4" w:space="0" w:color="00000A"/>
+              <w:left w:val="single" w:sz="4" w:space="0" w:color="00000A"/>
+              <w:bottom w:val="single" w:sz="4" w:space="0" w:color="00000A"/>
+              <w:right w:val="single" w:sz="4" w:space="0" w:color="00000A"/>
+            </w:tcBorders>
+            <w:shd w:val="clear" w:color="auto" w:fill="auto"/>
+            <w:tcMar>
+              <w:left w:w="108" w:type="dxa"/>
+            </w:tcMar>
+          </w:tcPr>
+          <w:p>
+            <w:pPr>
+              <w:jc w:val="center"/>
+            </w:pPr>
+            <w:r>
+              <w:t>10</w:t>
+            </w:r>
           </w:p>
         </w:tc>
         <w:tc>

</xml_diff>